<commit_message>
Make some changes to Abstract and Introduction
This build is based on
https://github.com/jackiepurdue/phylogenetic-amr-survey-manuscript/commit/06c2ad0f675b76f7cf3f31bca48fae373cb6bfcd.

This commit was created by the following Travis CI build and job:
https://travis-ci.com/jackiepurdue/phylogenetic-amr-survey-manuscript/builds/168620191
https://travis-ci.com/jackiepurdue/phylogenetic-amr-survey-manuscript/jobs/341067798

[ci skip]

The full commit message that triggered this build is copied below:

Make some changes to Abstract and Introduction
</commit_message>
<xml_diff>
--- a/manuscript.docx
+++ b/manuscript.docx
@@ -117,14 +117,14 @@
           <w:rPr>
             <w:rStyle w:val="Hyperlink"/>
           </w:rPr>
-          <w:t xml:space="preserve">jackiepurdue/phylogenetic-amr-survey-manuscript@b153c46</w:t>
-        </w:r>
-      </w:hyperlink>
-      <w:r>
-        <w:t xml:space="preserve"> </w:t>
-      </w:r>
-      <w:r>
-        <w:t xml:space="preserve">on May 26, 2020.</w:t>
+          <w:t xml:space="preserve">jackiepurdue/phylogenetic-amr-survey-manuscript@06c2ad0</w:t>
+        </w:r>
+      </w:hyperlink>
+      <w:r>
+        <w:t xml:space="preserve"> </w:t>
+      </w:r>
+      <w:r>
+        <w:t xml:space="preserve">on May 28, 2020.</w:t>
       </w:r>
       <w:r>
         <w:t xml:space="preserve"> </w:t>
@@ -675,31 +675,25 @@
         <w:t xml:space="preserve"> </w:t>
       </w:r>
       <w:r>
-        <w:t xml:space="preserve">In this study, the phylogenetic neighborhoods of several named AMR genes are characterized by their diversity, spread, and potential for discovering possibly novel AMR variants.</w:t>
-      </w:r>
-      <w:r>
-        <w:t xml:space="preserve"> </w:t>
-      </w:r>
-      <w:r>
-        <w:t xml:space="preserve">Canonical sequence data from the Comprehensive Antibiotic Resistance Database (CARD) was used to query CARD prevalence data, NCBI sequence data, and draft quality metagenome assembled genomes (MAGs) from various uncultivated bacterial and archeal sources (UBAs).</w:t>
-      </w:r>
-      <w:r>
-        <w:t xml:space="preserve"> </w:t>
-      </w:r>
-      <w:r>
-        <w:t xml:space="preserve">Genes which were potentially associated with mobile colistin resistance (MCR) were found in the UBA sources.</w:t>
-      </w:r>
-      <w:r>
-        <w:t xml:space="preserve"> </w:t>
-      </w:r>
-      <w:r>
-        <w:t xml:space="preserve">New Delhi beta-lactamases (NDM), Klebsiella pneumoniae carbapenemases (KPC), and OXA beta-lactamases were not found to be represented in the UBAs,</w:t>
-      </w:r>
-      <w:r>
-        <w:t xml:space="preserve"> </w:t>
-      </w:r>
-      <w:r>
-        <w:t xml:space="preserve">[TODO: conclusions]</w:t>
+        <w:t xml:space="preserve">In this study, the phylogenetic neighborhoods of several named AMR genes are examined for diversity, spread, and consistency in classification.</w:t>
+      </w:r>
+      <w:r>
+        <w:t xml:space="preserve"> </w:t>
+      </w:r>
+      <w:r>
+        <w:t xml:space="preserve">Canonical sequence data from the Comprehensive Antibiotic Resistance Database (CARD) for mobile colistin resistance (MCR), New Delhi beta-lactamase (NDM), Klebsiella pneumoniae carbapenemase (KPC), and OXA beta-lactamase were used to query CARD prevalence data, NCBI sequence data, and draft quality metagenome assembled genomes (MAGs) from various uncultivated bacterial and archeal sources (UBAs).</w:t>
+      </w:r>
+      <w:r>
+        <w:t xml:space="preserve"> </w:t>
+      </w:r>
+      <w:r>
+        <w:t xml:space="preserve">A phylogeny of this expanded set of candidate resistance genes was produced with a limited amount of new diversity, most notably with genes which were potentially associated with MCR.</w:t>
+      </w:r>
+      <w:r>
+        <w:t xml:space="preserve"> </w:t>
+      </w:r>
+      <w:r>
+        <w:t xml:space="preserve">In this phylogenetic context, some of the names of the genes were found to be inconsistent or inconsequential.</w:t>
       </w:r>
     </w:p>
     <w:p>
@@ -1510,7 +1504,37 @@
         <w:t xml:space="preserve"> </w:t>
       </w:r>
       <w:r>
-        <w:t xml:space="preserve">Sequences are further sub-categorized when the sequence similarity is high, and as much as a single amino acid difference has given rise to a newly named determinant.</w:t>
+        <w:t xml:space="preserve">For example, the MCR phosphoethanolamine transferase gene family is a family of genes which code for a hinderance of the ability of colistin to bind to the cell membrane.</w:t>
+      </w:r>
+      <w:r>
+        <w:t xml:space="preserve"> </w:t>
+      </w:r>
+      <w:r>
+        <w:t xml:space="preserve">The MCR-3 gene has a sequence identity which has been deemed to be significantly different than that of the other MCR genes in the family.</w:t>
+      </w:r>
+      <w:r>
+        <w:t xml:space="preserve"> </w:t>
+      </w:r>
+      <w:r>
+        <w:t xml:space="preserve">MCR-3.1, is has been deemed to be a variant of the MCR-3 gene, which has a slight variation in gene sequence from other MCR-3 genes.</w:t>
+      </w:r>
+      <w:r>
+        <w:t xml:space="preserve"> </w:t>
+      </w:r>
+      <w:r>
+        <w:t xml:space="preserve">In looking at another AMR gene family, NDM beta-lactamase, a different set of criteria are used to name variants.</w:t>
+      </w:r>
+      <w:r>
+        <w:t xml:space="preserve"> </w:t>
+      </w:r>
+      <w:r>
+        <w:t xml:space="preserve">NDM betalactamases are classified as such by their ability to confer resistance to carbapenems and some other antibiotics.</w:t>
+      </w:r>
+      <w:r>
+        <w:t xml:space="preserve"> </w:t>
+      </w:r>
+      <w:r>
+        <w:t xml:space="preserve">In this case, NDM-1, and NDM-2 are only different by a single amino acid substitution.</w:t>
       </w:r>
       <w:r>
         <w:t xml:space="preserve"> </w:t>
@@ -1522,7 +1546,7 @@
         <w:t xml:space="preserve"> </w:t>
       </w:r>
       <w:r>
-        <w:t xml:space="preserve">AMR families could appear to have a large amount of diversity, when in reality, sequences are closely related, and only a small number are actually distinct.</w:t>
+        <w:t xml:space="preserve">As in the examples, AMR families could appear to have a large amount of diversity, when in reality, sequences are closely related, and only a small number are actually distinct.</w:t>
       </w:r>
       <w:r>
         <w:t xml:space="preserve"> </w:t>
@@ -1534,14 +1558,40 @@
         <w:t xml:space="preserve"> </w:t>
       </w:r>
       <w:r>
+        <w:t xml:space="preserve">An example of this is the OXA betalactamase family, which is is a phenotypically characterized family, and there are examples of determinants which have a low amount of sequence homology.</w:t>
+      </w:r>
+      <w:r>
+        <w:t xml:space="preserve"> </w:t>
+      </w:r>
+      <w:r>
+        <w:t xml:space="preserve">OXA-20 has less than 20% amino acid sequence identity when compared with several other OXA family betalactamases</w:t>
+      </w:r>
+      <w:r>
+        <w:t xml:space="preserve"> </w:t>
+      </w:r>
+      <w:r>
+        <w:t xml:space="preserve">[</w:t>
+      </w:r>
+      <w:hyperlink w:anchor="ref-1AFSAuSwx">
+        <w:r>
+          <w:rPr>
+            <w:rStyle w:val="Hyperlink"/>
+          </w:rPr>
+          <w:t xml:space="preserve">13</w:t>
+        </w:r>
+      </w:hyperlink>
+      <w:r>
+        <w:t xml:space="preserve">]</w:t>
+      </w:r>
+      <w:r>
+        <w:t xml:space="preserve">.</w:t>
+      </w:r>
+      <w:r>
+        <w:t xml:space="preserve"> </w:t>
+      </w:r>
+      <w:r>
         <w:t xml:space="preserve">This is a problem when attempting to characterize the AMR determinants by sequence similarity.</w:t>
       </w:r>
-      <w:r>
-        <w:t xml:space="preserve"> </w:t>
-      </w:r>
-      <w:r>
-        <w:t xml:space="preserve">[TODO: analogy to multi-locus sequence typing?]</w:t>
-      </w:r>
     </w:p>
     <w:p>
       <w:pPr>
@@ -1561,7 +1611,7 @@
           <w:rPr>
             <w:rStyle w:val="Hyperlink"/>
           </w:rPr>
-          <w:t xml:space="preserve">13</w:t>
+          <w:t xml:space="preserve">14</w:t>
         </w:r>
       </w:hyperlink>
       <w:r>
@@ -1577,7 +1627,7 @@
         <w:t xml:space="preserve"> </w:t>
       </w:r>
       <w:r>
-        <w:t xml:space="preserve">CARD organises this information CARD through the antibiotic resistance ontology (ARO), a controlled vocabulary with defined relationships.</w:t>
+        <w:t xml:space="preserve">CARD organizes this information CARD through the antibiotic resistance ontology (ARO), a controlled vocabulary with defined relationships.</w:t>
       </w:r>
       <w:r>
         <w:t xml:space="preserve"> </w:t>
@@ -1635,7 +1685,7 @@
           <w:rPr>
             <w:rStyle w:val="Hyperlink"/>
           </w:rPr>
-          <w:t xml:space="preserve">13</w:t>
+          <w:t xml:space="preserve">14</w:t>
         </w:r>
       </w:hyperlink>
       <w:r>
@@ -1656,7 +1706,7 @@
         <w:t xml:space="preserve"> </w:t>
       </w:r>
       <w:r>
-        <w:t xml:space="preserve">If we want to thoroughly understand the evolution and spread of AMR genes we need to analyse as many genomes as possible.</w:t>
+        <w:t xml:space="preserve">If we want to thoroughly understand the evolution and spread of AMR genes we need to analyses as many genomes as possible.</w:t>
       </w:r>
       <w:r>
         <w:t xml:space="preserve"> </w:t>
@@ -1684,7 +1734,7 @@
           <w:rPr>
             <w:rStyle w:val="Hyperlink"/>
           </w:rPr>
-          <w:t xml:space="preserve">14</w:t>
+          <w:t xml:space="preserve">15</w:t>
         </w:r>
       </w:hyperlink>
       <w:r>
@@ -1713,7 +1763,7 @@
           <w:rPr>
             <w:rStyle w:val="Hyperlink"/>
           </w:rPr>
-          <w:t xml:space="preserve">16</w:t>
+          <w:t xml:space="preserve">17</w:t>
         </w:r>
       </w:hyperlink>
       <w:r>
@@ -1728,25 +1778,13 @@
         <w:pStyle w:val="BodyText"/>
       </w:pPr>
       <w:r>
-        <w:t xml:space="preserve">Identifying and phylogenetically analysing key carbapenemase and colistin resistance genes in this dataset, CARD, CARD-prevalence and NCBI genomes, could greatly improve AMR surveillance of these genes.</w:t>
-      </w:r>
-      <w:r>
-        <w:t xml:space="preserve"> </w:t>
-      </w:r>
-      <w:r>
-        <w:t xml:space="preserve">We would characterise previously unseen diversity in genomes not yet analyzed for AMR, and provide insights into the diversity of AMR across non-clinical samples.</w:t>
-      </w:r>
-      <w:r>
-        <w:t xml:space="preserve"> </w:t>
-      </w:r>
-      <w:r>
-        <w:t xml:space="preserve">This could inform our understanding of the transmission of these mobile critical AMR genes and help refine their current nomenclature.</w:t>
-      </w:r>
-      <w:r>
-        <w:t xml:space="preserve"> </w:t>
-      </w:r>
-      <w:r>
-        <w:t xml:space="preserve">Therefore, in this work we present a comprehensive phylogenetic survey and analysis of KPC, NDM, OXA-48, and MCR across all currently sequenced genomes and large sets of previously uncharacterised metagenome-assembled genomes.</w:t>
+        <w:t xml:space="preserve">Identifying and phylogenetically analyzing key carbapenemase and colistin resistance genes in this dataset, CARD, CARD-prevalence and NCBI genomes, could greatly improve AMR surveillance of these genes.</w:t>
+      </w:r>
+      <w:r>
+        <w:t xml:space="preserve"> </w:t>
+      </w:r>
+      <w:r>
+        <w:t xml:space="preserve">We would characterize previously unseen diversity in genomes not yet analyzed for AMR, and provide insights into the diversity of AMR across non-clinical samples. This could inform our understanding of the transmission of these mobile critical AMR genes and help refine the nomenclature of this ever-expanding dataset. Therefore, in this work we present a comprehensive phylogenetic survey and analysis of KPC, NDM, OXA-48, and MCR across all currently sequenced genomes.</w:t>
       </w:r>
     </w:p>
     <w:p>
@@ -1864,7 +1902,7 @@
           <w:rPr>
             <w:rStyle w:val="Hyperlink"/>
           </w:rPr>
-          <w:t xml:space="preserve">17</w:t>
+          <w:t xml:space="preserve">18</w:t>
         </w:r>
       </w:hyperlink>
       <w:r>
@@ -1936,7 +1974,7 @@
           <w:rPr>
             <w:rStyle w:val="Hyperlink"/>
           </w:rPr>
-          <w:t xml:space="preserve">18</w:t>
+          <w:t xml:space="preserve">19</w:t>
         </w:r>
       </w:hyperlink>
       <w:r>
@@ -3268,7 +3306,7 @@
           <w:rPr>
             <w:rStyle w:val="Hyperlink"/>
           </w:rPr>
-          <w:t xml:space="preserve">19</w:t>
+          <w:t xml:space="preserve">20</w:t>
         </w:r>
       </w:hyperlink>
       <w:r>
@@ -3386,7 +3424,7 @@
           <w:rPr>
             <w:rStyle w:val="Hyperlink"/>
           </w:rPr>
-          <w:t xml:space="preserve">20</w:t>
+          <w:t xml:space="preserve">21</w:t>
         </w:r>
       </w:hyperlink>
       <w:r>
@@ -3668,7 +3706,7 @@
           <w:rPr>
             <w:rStyle w:val="Hyperlink"/>
           </w:rPr>
-          <w:t xml:space="preserve">17</w:t>
+          <w:t xml:space="preserve">18</w:t>
         </w:r>
       </w:hyperlink>
       <w:r>
@@ -3741,7 +3779,7 @@
           <w:rPr>
             <w:rStyle w:val="Hyperlink"/>
           </w:rPr>
-          <w:t xml:space="preserve">21</w:t>
+          <w:t xml:space="preserve">22</w:t>
         </w:r>
       </w:hyperlink>
       <w:r>
@@ -3886,7 +3924,7 @@
           <w:rPr>
             <w:rStyle w:val="Hyperlink"/>
           </w:rPr>
-          <w:t xml:space="preserve">22</w:t>
+          <w:t xml:space="preserve">23</w:t>
         </w:r>
       </w:hyperlink>
       <w:r>
@@ -4015,7 +4053,7 @@
           <w:rPr>
             <w:rStyle w:val="Hyperlink"/>
           </w:rPr>
-          <w:t xml:space="preserve">17</w:t>
+          <w:t xml:space="preserve">18</w:t>
         </w:r>
       </w:hyperlink>
       <w:r>
@@ -4089,7 +4127,7 @@
           <w:rPr>
             <w:rStyle w:val="Hyperlink"/>
           </w:rPr>
-          <w:t xml:space="preserve">23</w:t>
+          <w:t xml:space="preserve">24</w:t>
         </w:r>
       </w:hyperlink>
       <w:r>
@@ -4121,7 +4159,7 @@
           <w:rPr>
             <w:rStyle w:val="Hyperlink"/>
           </w:rPr>
-          <w:t xml:space="preserve">24</w:t>
+          <w:t xml:space="preserve">25</w:t>
         </w:r>
       </w:hyperlink>
       <w:r>
@@ -4159,7 +4197,7 @@
           <w:rPr>
             <w:rStyle w:val="Hyperlink"/>
           </w:rPr>
-          <w:t xml:space="preserve">25</w:t>
+          <w:t xml:space="preserve">26</w:t>
         </w:r>
       </w:hyperlink>
       <w:r>
@@ -4239,7 +4277,7 @@
           <w:rPr>
             <w:rStyle w:val="Hyperlink"/>
           </w:rPr>
-          <w:t xml:space="preserve">26</w:t>
+          <w:t xml:space="preserve">27</w:t>
         </w:r>
       </w:hyperlink>
       <w:r>
@@ -4744,7 +4782,7 @@
           <w:rPr>
             <w:rStyle w:val="Hyperlink"/>
           </w:rPr>
-          <w:t xml:space="preserve">27</w:t>
+          <w:t xml:space="preserve">28</w:t>
         </w:r>
       </w:hyperlink>
       <w:r>
@@ -4818,7 +4856,7 @@
           <w:rPr>
             <w:rStyle w:val="Hyperlink"/>
           </w:rPr>
-          <w:t xml:space="preserve">28</w:t>
+          <w:t xml:space="preserve">29</w:t>
         </w:r>
       </w:hyperlink>
       <w:r>
@@ -4841,7 +4879,7 @@
           <w:rPr>
             <w:rStyle w:val="Hyperlink"/>
           </w:rPr>
-          <w:t xml:space="preserve">28</w:t>
+          <w:t xml:space="preserve">29</w:t>
         </w:r>
       </w:hyperlink>
       <w:r>
@@ -4885,7 +4923,7 @@
           <w:rPr>
             <w:rStyle w:val="Hyperlink"/>
           </w:rPr>
-          <w:t xml:space="preserve">14</w:t>
+          <w:t xml:space="preserve">15</w:t>
         </w:r>
       </w:hyperlink>
       <w:r>
@@ -6094,7 +6132,7 @@
       </w:r>
       <w:bookmarkEnd w:id="81"/>
     </w:p>
-    <w:bookmarkStart w:id="207" w:name="refs"/>
+    <w:bookmarkStart w:id="210" w:name="refs"/>
     <w:bookmarkStart w:id="84" w:name="ref-Zvf1VhKR"/>
     <w:p>
       <w:pPr>
@@ -7208,13 +7246,81 @@
       </w:hyperlink>
     </w:p>
     <w:bookmarkEnd w:id="135"/>
-    <w:bookmarkStart w:id="140" w:name="ref-nvbyXyPe"/>
+    <w:bookmarkStart w:id="138" w:name="ref-1AFSAuSwx"/>
     <w:p>
       <w:pPr>
         <w:pStyle w:val="Bibliography"/>
       </w:pPr>
       <w:r>
         <w:t xml:space="preserve">13.</w:t>
+      </w:r>
+      <w:r>
+        <w:t xml:space="preserve"> </w:t>
+      </w:r>
+      <w:r>
+        <w:rPr>
+          <w:b/>
+        </w:rPr>
+        <w:t xml:space="preserve">Molecular Characterization of OXA-20, a Novel Class D β-Lactamase, and Its Integron from Pseudomonas aeruginosa</w:t>
+      </w:r>
+      <w:r>
+        <w:br/>
+      </w:r>
+      <w:r>
+        <w:t xml:space="preserve">Thierry Naas, Wladimir Sougakoff, Anne Casetta, Patrice Nordmann</w:t>
+      </w:r>
+      <w:r>
+        <w:br/>
+      </w:r>
+      <w:r>
+        <w:rPr>
+          <w:i/>
+        </w:rPr>
+        <w:t xml:space="preserve">Antimicrobial Agents and Chemotherapy</w:t>
+      </w:r>
+      <w:r>
+        <w:t xml:space="preserve"> </w:t>
+      </w:r>
+      <w:r>
+        <w:t xml:space="preserve">(1998-08-01)</w:t>
+      </w:r>
+      <w:r>
+        <w:t xml:space="preserve"> </w:t>
+      </w:r>
+      <w:hyperlink r:id="rId136">
+        <w:r>
+          <w:rPr>
+            <w:rStyle w:val="Hyperlink"/>
+          </w:rPr>
+          <w:t xml:space="preserve">https://doi.org/dwsr</w:t>
+        </w:r>
+      </w:hyperlink>
+      <w:r>
+        <w:br/>
+      </w:r>
+      <w:r>
+        <w:t xml:space="preserve">DOI:</w:t>
+      </w:r>
+      <w:r>
+        <w:t xml:space="preserve"> </w:t>
+      </w:r>
+      <w:hyperlink r:id="rId137">
+        <w:r>
+          <w:rPr>
+            <w:rStyle w:val="Hyperlink"/>
+          </w:rPr>
+          <w:t xml:space="preserve">10.1128/aac.42.8.2074</w:t>
+        </w:r>
+      </w:hyperlink>
+    </w:p>
+    <w:bookmarkEnd w:id="138"/>
+    <w:bookmarkStart w:id="143" w:name="ref-nvbyXyPe"/>
+    <w:p>
+      <w:pPr>
+        <w:pStyle w:val="Bibliography"/>
+      </w:pPr>
+      <w:r>
+        <w:t xml:space="preserve">14.</w:t>
       </w:r>
       <w:r>
         <w:t xml:space="preserve"> </w:t>
@@ -7249,7 +7355,7 @@
       <w:r>
         <w:t xml:space="preserve"> </w:t>
       </w:r>
-      <w:hyperlink r:id="rId136">
+      <w:hyperlink r:id="rId139">
         <w:r>
           <w:rPr>
             <w:rStyle w:val="Hyperlink"/>
@@ -7266,7 +7372,7 @@
       <w:r>
         <w:t xml:space="preserve"> </w:t>
       </w:r>
-      <w:hyperlink r:id="rId137">
+      <w:hyperlink r:id="rId140">
         <w:r>
           <w:rPr>
             <w:rStyle w:val="Hyperlink"/>
@@ -7283,7 +7389,7 @@
       <w:r>
         <w:t xml:space="preserve"> </w:t>
       </w:r>
-      <w:hyperlink r:id="rId138">
+      <w:hyperlink r:id="rId141">
         <w:r>
           <w:rPr>
             <w:rStyle w:val="Hyperlink"/>
@@ -7300,7 +7406,7 @@
       <w:r>
         <w:t xml:space="preserve"> </w:t>
       </w:r>
-      <w:hyperlink r:id="rId139">
+      <w:hyperlink r:id="rId142">
         <w:r>
           <w:rPr>
             <w:rStyle w:val="Hyperlink"/>
@@ -7309,14 +7415,14 @@
         </w:r>
       </w:hyperlink>
     </w:p>
-    <w:bookmarkEnd w:id="140"/>
-    <w:bookmarkStart w:id="145" w:name="ref-DTtDOvle"/>
+    <w:bookmarkEnd w:id="143"/>
+    <w:bookmarkStart w:id="148" w:name="ref-DTtDOvle"/>
     <w:p>
       <w:pPr>
         <w:pStyle w:val="Bibliography"/>
       </w:pPr>
       <w:r>
-        <w:t xml:space="preserve">14.</w:t>
+        <w:t xml:space="preserve">15.</w:t>
       </w:r>
       <w:r>
         <w:t xml:space="preserve"> </w:t>
@@ -7351,7 +7457,7 @@
       <w:r>
         <w:t xml:space="preserve"> </w:t>
       </w:r>
-      <w:hyperlink r:id="rId141">
+      <w:hyperlink r:id="rId144">
         <w:r>
           <w:rPr>
             <w:rStyle w:val="Hyperlink"/>
@@ -7368,7 +7474,7 @@
       <w:r>
         <w:t xml:space="preserve"> </w:t>
       </w:r>
-      <w:hyperlink r:id="rId142">
+      <w:hyperlink r:id="rId145">
         <w:r>
           <w:rPr>
             <w:rStyle w:val="Hyperlink"/>
@@ -7385,7 +7491,7 @@
       <w:r>
         <w:t xml:space="preserve"> </w:t>
       </w:r>
-      <w:hyperlink r:id="rId143">
+      <w:hyperlink r:id="rId146">
         <w:r>
           <w:rPr>
             <w:rStyle w:val="Hyperlink"/>
@@ -7402,7 +7508,7 @@
       <w:r>
         <w:t xml:space="preserve"> </w:t>
       </w:r>
-      <w:hyperlink r:id="rId144">
+      <w:hyperlink r:id="rId147">
         <w:r>
           <w:rPr>
             <w:rStyle w:val="Hyperlink"/>
@@ -7411,14 +7517,14 @@
         </w:r>
       </w:hyperlink>
     </w:p>
-    <w:bookmarkEnd w:id="145"/>
-    <w:bookmarkStart w:id="150" w:name="ref-DfIRBmdF"/>
+    <w:bookmarkEnd w:id="148"/>
+    <w:bookmarkStart w:id="153" w:name="ref-DfIRBmdF"/>
     <w:p>
       <w:pPr>
         <w:pStyle w:val="Bibliography"/>
       </w:pPr>
       <w:r>
-        <w:t xml:space="preserve">15.</w:t>
+        <w:t xml:space="preserve">16.</w:t>
       </w:r>
       <w:r>
         <w:t xml:space="preserve"> </w:t>
@@ -7453,7 +7559,7 @@
       <w:r>
         <w:t xml:space="preserve"> </w:t>
       </w:r>
-      <w:hyperlink r:id="rId146">
+      <w:hyperlink r:id="rId149">
         <w:r>
           <w:rPr>
             <w:rStyle w:val="Hyperlink"/>
@@ -7470,7 +7576,7 @@
       <w:r>
         <w:t xml:space="preserve"> </w:t>
       </w:r>
-      <w:hyperlink r:id="rId147">
+      <w:hyperlink r:id="rId150">
         <w:r>
           <w:rPr>
             <w:rStyle w:val="Hyperlink"/>
@@ -7487,7 +7593,7 @@
       <w:r>
         <w:t xml:space="preserve"> </w:t>
       </w:r>
-      <w:hyperlink r:id="rId148">
+      <w:hyperlink r:id="rId151">
         <w:r>
           <w:rPr>
             <w:rStyle w:val="Hyperlink"/>
@@ -7504,7 +7610,7 @@
       <w:r>
         <w:t xml:space="preserve"> </w:t>
       </w:r>
-      <w:hyperlink r:id="rId149">
+      <w:hyperlink r:id="rId152">
         <w:r>
           <w:rPr>
             <w:rStyle w:val="Hyperlink"/>
@@ -7513,14 +7619,14 @@
         </w:r>
       </w:hyperlink>
     </w:p>
-    <w:bookmarkEnd w:id="150"/>
-    <w:bookmarkStart w:id="154" w:name="ref-wapKbEHA"/>
+    <w:bookmarkEnd w:id="153"/>
+    <w:bookmarkStart w:id="157" w:name="ref-wapKbEHA"/>
     <w:p>
       <w:pPr>
         <w:pStyle w:val="Bibliography"/>
       </w:pPr>
       <w:r>
-        <w:t xml:space="preserve">16.</w:t>
+        <w:t xml:space="preserve">17.</w:t>
       </w:r>
       <w:r>
         <w:t xml:space="preserve"> </w:t>
@@ -7555,7 +7661,7 @@
       <w:r>
         <w:t xml:space="preserve"> </w:t>
       </w:r>
-      <w:hyperlink r:id="rId151">
+      <w:hyperlink r:id="rId154">
         <w:r>
           <w:rPr>
             <w:rStyle w:val="Hyperlink"/>
@@ -7572,7 +7678,7 @@
       <w:r>
         <w:t xml:space="preserve"> </w:t>
       </w:r>
-      <w:hyperlink r:id="rId152">
+      <w:hyperlink r:id="rId155">
         <w:r>
           <w:rPr>
             <w:rStyle w:val="Hyperlink"/>
@@ -7589,7 +7695,7 @@
       <w:r>
         <w:t xml:space="preserve"> </w:t>
       </w:r>
-      <w:hyperlink r:id="rId153">
+      <w:hyperlink r:id="rId156">
         <w:r>
           <w:rPr>
             <w:rStyle w:val="Hyperlink"/>
@@ -7598,14 +7704,14 @@
         </w:r>
       </w:hyperlink>
     </w:p>
-    <w:bookmarkEnd w:id="154"/>
-    <w:bookmarkStart w:id="158" w:name="ref-wrBRBdFb"/>
+    <w:bookmarkEnd w:id="157"/>
+    <w:bookmarkStart w:id="161" w:name="ref-wrBRBdFb"/>
     <w:p>
       <w:pPr>
         <w:pStyle w:val="Bibliography"/>
       </w:pPr>
       <w:r>
-        <w:t xml:space="preserve">17.</w:t>
+        <w:t xml:space="preserve">18.</w:t>
       </w:r>
       <w:r>
         <w:t xml:space="preserve"> </w:t>
@@ -7640,7 +7746,7 @@
       <w:r>
         <w:t xml:space="preserve"> </w:t>
       </w:r>
-      <w:hyperlink r:id="rId155">
+      <w:hyperlink r:id="rId158">
         <w:r>
           <w:rPr>
             <w:rStyle w:val="Hyperlink"/>
@@ -7657,7 +7763,7 @@
       <w:r>
         <w:t xml:space="preserve"> </w:t>
       </w:r>
-      <w:hyperlink r:id="rId156">
+      <w:hyperlink r:id="rId159">
         <w:r>
           <w:rPr>
             <w:rStyle w:val="Hyperlink"/>
@@ -7674,7 +7780,7 @@
       <w:r>
         <w:t xml:space="preserve"> </w:t>
       </w:r>
-      <w:hyperlink r:id="rId157">
+      <w:hyperlink r:id="rId160">
         <w:r>
           <w:rPr>
             <w:rStyle w:val="Hyperlink"/>
@@ -7683,14 +7789,14 @@
         </w:r>
       </w:hyperlink>
     </w:p>
-    <w:bookmarkEnd w:id="158"/>
-    <w:bookmarkStart w:id="161" w:name="ref-s9ycaHcq"/>
+    <w:bookmarkEnd w:id="161"/>
+    <w:bookmarkStart w:id="164" w:name="ref-s9ycaHcq"/>
     <w:p>
       <w:pPr>
         <w:pStyle w:val="Bibliography"/>
       </w:pPr>
       <w:r>
-        <w:t xml:space="preserve">18.</w:t>
+        <w:t xml:space="preserve">19.</w:t>
       </w:r>
       <w:r>
         <w:t xml:space="preserve"> </w:t>
@@ -7725,7 +7831,7 @@
       <w:r>
         <w:t xml:space="preserve"> </w:t>
       </w:r>
-      <w:hyperlink r:id="rId159">
+      <w:hyperlink r:id="rId162">
         <w:r>
           <w:rPr>
             <w:rStyle w:val="Hyperlink"/>
@@ -7742,7 +7848,7 @@
       <w:r>
         <w:t xml:space="preserve"> </w:t>
       </w:r>
-      <w:hyperlink r:id="rId160">
+      <w:hyperlink r:id="rId163">
         <w:r>
           <w:rPr>
             <w:rStyle w:val="Hyperlink"/>
@@ -7751,14 +7857,14 @@
         </w:r>
       </w:hyperlink>
     </w:p>
-    <w:bookmarkEnd w:id="161"/>
-    <w:bookmarkStart w:id="166" w:name="ref-JOWSuu8G"/>
+    <w:bookmarkEnd w:id="164"/>
+    <w:bookmarkStart w:id="169" w:name="ref-JOWSuu8G"/>
     <w:p>
       <w:pPr>
         <w:pStyle w:val="Bibliography"/>
       </w:pPr>
       <w:r>
-        <w:t xml:space="preserve">19.</w:t>
+        <w:t xml:space="preserve">20.</w:t>
       </w:r>
       <w:r>
         <w:t xml:space="preserve"> </w:t>
@@ -7793,7 +7899,7 @@
       <w:r>
         <w:t xml:space="preserve"> </w:t>
       </w:r>
-      <w:hyperlink r:id="rId162">
+      <w:hyperlink r:id="rId165">
         <w:r>
           <w:rPr>
             <w:rStyle w:val="Hyperlink"/>
@@ -7810,7 +7916,7 @@
       <w:r>
         <w:t xml:space="preserve"> </w:t>
       </w:r>
-      <w:hyperlink r:id="rId163">
+      <w:hyperlink r:id="rId166">
         <w:r>
           <w:rPr>
             <w:rStyle w:val="Hyperlink"/>
@@ -7827,7 +7933,7 @@
       <w:r>
         <w:t xml:space="preserve"> </w:t>
       </w:r>
-      <w:hyperlink r:id="rId164">
+      <w:hyperlink r:id="rId167">
         <w:r>
           <w:rPr>
             <w:rStyle w:val="Hyperlink"/>
@@ -7844,7 +7950,7 @@
       <w:r>
         <w:t xml:space="preserve"> </w:t>
       </w:r>
-      <w:hyperlink r:id="rId165">
+      <w:hyperlink r:id="rId168">
         <w:r>
           <w:rPr>
             <w:rStyle w:val="Hyperlink"/>
@@ -7853,14 +7959,14 @@
         </w:r>
       </w:hyperlink>
     </w:p>
-    <w:bookmarkEnd w:id="166"/>
-    <w:bookmarkStart w:id="171" w:name="ref-JT9eRkR8"/>
+    <w:bookmarkEnd w:id="169"/>
+    <w:bookmarkStart w:id="174" w:name="ref-JT9eRkR8"/>
     <w:p>
       <w:pPr>
         <w:pStyle w:val="Bibliography"/>
       </w:pPr>
       <w:r>
-        <w:t xml:space="preserve">20.</w:t>
+        <w:t xml:space="preserve">21.</w:t>
       </w:r>
       <w:r>
         <w:t xml:space="preserve"> </w:t>
@@ -7895,7 +8001,7 @@
       <w:r>
         <w:t xml:space="preserve"> </w:t>
       </w:r>
-      <w:hyperlink r:id="rId167">
+      <w:hyperlink r:id="rId170">
         <w:r>
           <w:rPr>
             <w:rStyle w:val="Hyperlink"/>
@@ -7912,7 +8018,7 @@
       <w:r>
         <w:t xml:space="preserve"> </w:t>
       </w:r>
-      <w:hyperlink r:id="rId168">
+      <w:hyperlink r:id="rId171">
         <w:r>
           <w:rPr>
             <w:rStyle w:val="Hyperlink"/>
@@ -7929,7 +8035,7 @@
       <w:r>
         <w:t xml:space="preserve"> </w:t>
       </w:r>
-      <w:hyperlink r:id="rId169">
+      <w:hyperlink r:id="rId172">
         <w:r>
           <w:rPr>
             <w:rStyle w:val="Hyperlink"/>
@@ -7946,7 +8052,7 @@
       <w:r>
         <w:t xml:space="preserve"> </w:t>
       </w:r>
-      <w:hyperlink r:id="rId170">
+      <w:hyperlink r:id="rId173">
         <w:r>
           <w:rPr>
             <w:rStyle w:val="Hyperlink"/>
@@ -7955,14 +8061,14 @@
         </w:r>
       </w:hyperlink>
     </w:p>
-    <w:bookmarkEnd w:id="171"/>
-    <w:bookmarkStart w:id="176" w:name="ref-16EwPCiJT"/>
+    <w:bookmarkEnd w:id="174"/>
+    <w:bookmarkStart w:id="179" w:name="ref-16EwPCiJT"/>
     <w:p>
       <w:pPr>
         <w:pStyle w:val="Bibliography"/>
       </w:pPr>
       <w:r>
-        <w:t xml:space="preserve">21.</w:t>
+        <w:t xml:space="preserve">22.</w:t>
       </w:r>
       <w:r>
         <w:t xml:space="preserve"> </w:t>
@@ -7997,7 +8103,7 @@
       <w:r>
         <w:t xml:space="preserve"> </w:t>
       </w:r>
-      <w:hyperlink r:id="rId172">
+      <w:hyperlink r:id="rId175">
         <w:r>
           <w:rPr>
             <w:rStyle w:val="Hyperlink"/>
@@ -8014,7 +8120,7 @@
       <w:r>
         <w:t xml:space="preserve"> </w:t>
       </w:r>
-      <w:hyperlink r:id="rId173">
+      <w:hyperlink r:id="rId176">
         <w:r>
           <w:rPr>
             <w:rStyle w:val="Hyperlink"/>
@@ -8031,7 +8137,7 @@
       <w:r>
         <w:t xml:space="preserve"> </w:t>
       </w:r>
-      <w:hyperlink r:id="rId174">
+      <w:hyperlink r:id="rId177">
         <w:r>
           <w:rPr>
             <w:rStyle w:val="Hyperlink"/>
@@ -8048,7 +8154,7 @@
       <w:r>
         <w:t xml:space="preserve"> </w:t>
       </w:r>
-      <w:hyperlink r:id="rId175">
+      <w:hyperlink r:id="rId178">
         <w:r>
           <w:rPr>
             <w:rStyle w:val="Hyperlink"/>
@@ -8057,14 +8163,14 @@
         </w:r>
       </w:hyperlink>
     </w:p>
-    <w:bookmarkEnd w:id="176"/>
-    <w:bookmarkStart w:id="180" w:name="ref-8uz5m0fP"/>
+    <w:bookmarkEnd w:id="179"/>
+    <w:bookmarkStart w:id="183" w:name="ref-8uz5m0fP"/>
     <w:p>
       <w:pPr>
         <w:pStyle w:val="Bibliography"/>
       </w:pPr>
       <w:r>
-        <w:t xml:space="preserve">22.</w:t>
+        <w:t xml:space="preserve">23.</w:t>
       </w:r>
       <w:r>
         <w:t xml:space="preserve"> </w:t>
@@ -8099,7 +8205,7 @@
       <w:r>
         <w:t xml:space="preserve"> </w:t>
       </w:r>
-      <w:hyperlink r:id="rId177">
+      <w:hyperlink r:id="rId180">
         <w:r>
           <w:rPr>
             <w:rStyle w:val="Hyperlink"/>
@@ -8116,7 +8222,7 @@
       <w:r>
         <w:t xml:space="preserve"> </w:t>
       </w:r>
-      <w:hyperlink r:id="rId178">
+      <w:hyperlink r:id="rId181">
         <w:r>
           <w:rPr>
             <w:rStyle w:val="Hyperlink"/>
@@ -8133,7 +8239,7 @@
       <w:r>
         <w:t xml:space="preserve"> </w:t>
       </w:r>
-      <w:hyperlink r:id="rId179">
+      <w:hyperlink r:id="rId182">
         <w:r>
           <w:rPr>
             <w:rStyle w:val="Hyperlink"/>
@@ -8142,14 +8248,14 @@
         </w:r>
       </w:hyperlink>
     </w:p>
-    <w:bookmarkEnd w:id="180"/>
-    <w:bookmarkStart w:id="183" w:name="ref-BjoH1Vii"/>
+    <w:bookmarkEnd w:id="183"/>
+    <w:bookmarkStart w:id="186" w:name="ref-BjoH1Vii"/>
     <w:p>
       <w:pPr>
         <w:pStyle w:val="Bibliography"/>
       </w:pPr>
       <w:r>
-        <w:t xml:space="preserve">23.</w:t>
+        <w:t xml:space="preserve">24.</w:t>
       </w:r>
       <w:r>
         <w:t xml:space="preserve"> </w:t>
@@ -8184,7 +8290,7 @@
       <w:r>
         <w:t xml:space="preserve"> </w:t>
       </w:r>
-      <w:hyperlink r:id="rId181">
+      <w:hyperlink r:id="rId184">
         <w:r>
           <w:rPr>
             <w:rStyle w:val="Hyperlink"/>
@@ -8201,7 +8307,7 @@
       <w:r>
         <w:t xml:space="preserve"> </w:t>
       </w:r>
-      <w:hyperlink r:id="rId182">
+      <w:hyperlink r:id="rId185">
         <w:r>
           <w:rPr>
             <w:rStyle w:val="Hyperlink"/>
@@ -8210,14 +8316,14 @@
         </w:r>
       </w:hyperlink>
     </w:p>
-    <w:bookmarkEnd w:id="183"/>
-    <w:bookmarkStart w:id="187" w:name="ref-WLzELTTa"/>
+    <w:bookmarkEnd w:id="186"/>
+    <w:bookmarkStart w:id="190" w:name="ref-WLzELTTa"/>
     <w:p>
       <w:pPr>
         <w:pStyle w:val="Bibliography"/>
       </w:pPr>
       <w:r>
-        <w:t xml:space="preserve">24.</w:t>
+        <w:t xml:space="preserve">25.</w:t>
       </w:r>
       <w:r>
         <w:t xml:space="preserve"> </w:t>
@@ -8252,7 +8358,7 @@
       <w:r>
         <w:t xml:space="preserve"> </w:t>
       </w:r>
-      <w:hyperlink r:id="rId184">
+      <w:hyperlink r:id="rId187">
         <w:r>
           <w:rPr>
             <w:rStyle w:val="Hyperlink"/>
@@ -8269,7 +8375,7 @@
       <w:r>
         <w:t xml:space="preserve"> </w:t>
       </w:r>
-      <w:hyperlink r:id="rId185">
+      <w:hyperlink r:id="rId188">
         <w:r>
           <w:rPr>
             <w:rStyle w:val="Hyperlink"/>
@@ -8286,7 +8392,7 @@
       <w:r>
         <w:t xml:space="preserve"> </w:t>
       </w:r>
-      <w:hyperlink r:id="rId186">
+      <w:hyperlink r:id="rId189">
         <w:r>
           <w:rPr>
             <w:rStyle w:val="Hyperlink"/>
@@ -8295,14 +8401,14 @@
         </w:r>
       </w:hyperlink>
     </w:p>
-    <w:bookmarkEnd w:id="187"/>
-    <w:bookmarkStart w:id="191" w:name="ref-2NZAmp2H"/>
+    <w:bookmarkEnd w:id="190"/>
+    <w:bookmarkStart w:id="194" w:name="ref-2NZAmp2H"/>
     <w:p>
       <w:pPr>
         <w:pStyle w:val="Bibliography"/>
       </w:pPr>
       <w:r>
-        <w:t xml:space="preserve">25.</w:t>
+        <w:t xml:space="preserve">26.</w:t>
       </w:r>
       <w:r>
         <w:t xml:space="preserve"> </w:t>
@@ -8337,7 +8443,7 @@
       <w:r>
         <w:t xml:space="preserve"> </w:t>
       </w:r>
-      <w:hyperlink r:id="rId188">
+      <w:hyperlink r:id="rId191">
         <w:r>
           <w:rPr>
             <w:rStyle w:val="Hyperlink"/>
@@ -8354,7 +8460,7 @@
       <w:r>
         <w:t xml:space="preserve"> </w:t>
       </w:r>
-      <w:hyperlink r:id="rId189">
+      <w:hyperlink r:id="rId192">
         <w:r>
           <w:rPr>
             <w:rStyle w:val="Hyperlink"/>
@@ -8371,7 +8477,7 @@
       <w:r>
         <w:t xml:space="preserve"> </w:t>
       </w:r>
-      <w:hyperlink r:id="rId190">
+      <w:hyperlink r:id="rId193">
         <w:r>
           <w:rPr>
             <w:rStyle w:val="Hyperlink"/>
@@ -8380,14 +8486,14 @@
         </w:r>
       </w:hyperlink>
     </w:p>
-    <w:bookmarkEnd w:id="191"/>
-    <w:bookmarkStart w:id="196" w:name="ref-Ovca71PG"/>
+    <w:bookmarkEnd w:id="194"/>
+    <w:bookmarkStart w:id="199" w:name="ref-Ovca71PG"/>
     <w:p>
       <w:pPr>
         <w:pStyle w:val="Bibliography"/>
       </w:pPr>
       <w:r>
-        <w:t xml:space="preserve">26.</w:t>
+        <w:t xml:space="preserve">27.</w:t>
       </w:r>
       <w:r>
         <w:t xml:space="preserve"> </w:t>
@@ -8422,7 +8528,7 @@
       <w:r>
         <w:t xml:space="preserve"> </w:t>
       </w:r>
-      <w:hyperlink r:id="rId192">
+      <w:hyperlink r:id="rId195">
         <w:r>
           <w:rPr>
             <w:rStyle w:val="Hyperlink"/>
@@ -8439,7 +8545,7 @@
       <w:r>
         <w:t xml:space="preserve"> </w:t>
       </w:r>
-      <w:hyperlink r:id="rId193">
+      <w:hyperlink r:id="rId196">
         <w:r>
           <w:rPr>
             <w:rStyle w:val="Hyperlink"/>
@@ -8456,7 +8562,7 @@
       <w:r>
         <w:t xml:space="preserve"> </w:t>
       </w:r>
-      <w:hyperlink r:id="rId194">
+      <w:hyperlink r:id="rId197">
         <w:r>
           <w:rPr>
             <w:rStyle w:val="Hyperlink"/>
@@ -8473,7 +8579,7 @@
       <w:r>
         <w:t xml:space="preserve"> </w:t>
       </w:r>
-      <w:hyperlink r:id="rId195">
+      <w:hyperlink r:id="rId198">
         <w:r>
           <w:rPr>
             <w:rStyle w:val="Hyperlink"/>
@@ -8482,14 +8588,14 @@
         </w:r>
       </w:hyperlink>
     </w:p>
-    <w:bookmarkEnd w:id="196"/>
-    <w:bookmarkStart w:id="201" w:name="ref-KEhNzdys"/>
+    <w:bookmarkEnd w:id="199"/>
+    <w:bookmarkStart w:id="204" w:name="ref-KEhNzdys"/>
     <w:p>
       <w:pPr>
         <w:pStyle w:val="Bibliography"/>
       </w:pPr>
       <w:r>
-        <w:t xml:space="preserve">27.</w:t>
+        <w:t xml:space="preserve">28.</w:t>
       </w:r>
       <w:r>
         <w:t xml:space="preserve"> </w:t>
@@ -8524,7 +8630,7 @@
       <w:r>
         <w:t xml:space="preserve"> </w:t>
       </w:r>
-      <w:hyperlink r:id="rId197">
+      <w:hyperlink r:id="rId200">
         <w:r>
           <w:rPr>
             <w:rStyle w:val="Hyperlink"/>
@@ -8541,7 +8647,7 @@
       <w:r>
         <w:t xml:space="preserve"> </w:t>
       </w:r>
-      <w:hyperlink r:id="rId198">
+      <w:hyperlink r:id="rId201">
         <w:r>
           <w:rPr>
             <w:rStyle w:val="Hyperlink"/>
@@ -8558,7 +8664,7 @@
       <w:r>
         <w:t xml:space="preserve"> </w:t>
       </w:r>
-      <w:hyperlink r:id="rId199">
+      <w:hyperlink r:id="rId202">
         <w:r>
           <w:rPr>
             <w:rStyle w:val="Hyperlink"/>
@@ -8575,7 +8681,7 @@
       <w:r>
         <w:t xml:space="preserve"> </w:t>
       </w:r>
-      <w:hyperlink r:id="rId200">
+      <w:hyperlink r:id="rId203">
         <w:r>
           <w:rPr>
             <w:rStyle w:val="Hyperlink"/>
@@ -8584,14 +8690,14 @@
         </w:r>
       </w:hyperlink>
     </w:p>
-    <w:bookmarkEnd w:id="201"/>
-    <w:bookmarkStart w:id="206" w:name="ref-12zFifp5x"/>
+    <w:bookmarkEnd w:id="204"/>
+    <w:bookmarkStart w:id="209" w:name="ref-12zFifp5x"/>
     <w:p>
       <w:pPr>
         <w:pStyle w:val="Bibliography"/>
       </w:pPr>
       <w:r>
-        <w:t xml:space="preserve">28.</w:t>
+        <w:t xml:space="preserve">29.</w:t>
       </w:r>
       <w:r>
         <w:t xml:space="preserve"> </w:t>
@@ -8626,7 +8732,7 @@
       <w:r>
         <w:t xml:space="preserve"> </w:t>
       </w:r>
-      <w:hyperlink r:id="rId202">
+      <w:hyperlink r:id="rId205">
         <w:r>
           <w:rPr>
             <w:rStyle w:val="Hyperlink"/>
@@ -8643,7 +8749,7 @@
       <w:r>
         <w:t xml:space="preserve"> </w:t>
       </w:r>
-      <w:hyperlink r:id="rId203">
+      <w:hyperlink r:id="rId206">
         <w:r>
           <w:rPr>
             <w:rStyle w:val="Hyperlink"/>
@@ -8660,7 +8766,7 @@
       <w:r>
         <w:t xml:space="preserve"> </w:t>
       </w:r>
-      <w:hyperlink r:id="rId204">
+      <w:hyperlink r:id="rId207">
         <w:r>
           <w:rPr>
             <w:rStyle w:val="Hyperlink"/>
@@ -8677,7 +8783,7 @@
       <w:r>
         <w:t xml:space="preserve"> </w:t>
       </w:r>
-      <w:hyperlink r:id="rId205">
+      <w:hyperlink r:id="rId208">
         <w:r>
           <w:rPr>
             <w:rStyle w:val="Hyperlink"/>
@@ -8686,8 +8792,8 @@
         </w:r>
       </w:hyperlink>
     </w:p>
-    <w:bookmarkEnd w:id="206"/>
-    <w:bookmarkEnd w:id="207"/>
+    <w:bookmarkEnd w:id="209"/>
+    <w:bookmarkEnd w:id="210"/>
     <w:sectPr>
       <w:pgSz w:w="12240" w:h="15840"/>
       <w:pgMar w:top="1440" w:right="1440" w:bottom="1440" w:left="1440" w:header="720" w:footer="720" w:gutter="0"/>

</xml_diff>

<commit_message>
Add info to Introduction and Methods and fix Table 1
This build is based on
https://github.com/jackiepurdue/phylogenetic-amr-survey-manuscript/commit/4e9933469a858c266d7f7f5b7183d8d609ed1fc9.

This commit was created by the following Travis CI build and job:
https://travis-ci.com/jackiepurdue/phylogenetic-amr-survey-manuscript/builds/168855303
https://travis-ci.com/jackiepurdue/phylogenetic-amr-survey-manuscript/jobs/341698961

[ci skip]

The full commit message that triggered this build is copied below:

Add info to Introduction and Methods and fix Table 1
</commit_message>
<xml_diff>
--- a/manuscript.docx
+++ b/manuscript.docx
@@ -117,14 +117,14 @@
           <w:rPr>
             <w:rStyle w:val="Hyperlink"/>
           </w:rPr>
-          <w:t xml:space="preserve">jackiepurdue/phylogenetic-amr-survey-manuscript@06c2ad0</w:t>
-        </w:r>
-      </w:hyperlink>
-      <w:r>
-        <w:t xml:space="preserve"> </w:t>
-      </w:r>
-      <w:r>
-        <w:t xml:space="preserve">on May 28, 2020.</w:t>
+          <w:t xml:space="preserve">jackiepurdue/phylogenetic-amr-survey-manuscript@4e99334</w:t>
+        </w:r>
+      </w:hyperlink>
+      <w:r>
+        <w:t xml:space="preserve"> </w:t>
+      </w:r>
+      <w:r>
+        <w:t xml:space="preserve">on May 30, 2020.</w:t>
       </w:r>
       <w:r>
         <w:t xml:space="preserve"> </w:t>
@@ -1657,6 +1657,12 @@
         <w:t xml:space="preserve"> </w:t>
       </w:r>
       <w:r>
+        <w:t xml:space="preserve">This database is meant to represent the diversity of all current sequence data available to the public.</w:t>
+      </w:r>
+      <w:r>
+        <w:t xml:space="preserve"> </w:t>
+      </w:r>
+      <w:r>
         <w:t xml:space="preserve">This</w:t>
       </w:r>
       <w:r>
@@ -1712,7 +1718,7 @@
         <w:t xml:space="preserve"> </w:t>
       </w:r>
       <w:r>
-        <w:t xml:space="preserve">Unfortunately, the genomes in databases are largely sequenced from microbes that can be easily cultured.</w:t>
+        <w:t xml:space="preserve">Unfortunately, the genomes in databases are largely sequenced from microbes that can be easily .</w:t>
       </w:r>
       <w:r>
         <w:t xml:space="preserve"> </w:t>
@@ -1834,30 +1840,778 @@
           <w:rPr>
             <w:rStyle w:val="Hyperlink"/>
           </w:rPr>
+          <w:t xml:space="preserve">1</w:t>
+        </w:r>
+      </w:hyperlink>
+      <w:r>
+        <w:t xml:space="preserve">), 14 canonical NDM sequence variants (table</w:t>
+      </w:r>
+      <w:r>
+        <w:t xml:space="preserve"> </w:t>
+      </w:r>
+      <w:hyperlink w:anchor="tbl:ndm-variants">
+        <w:r>
+          <w:rPr>
+            <w:rStyle w:val="Hyperlink"/>
+          </w:rPr>
+          <w:t xml:space="preserve">3</w:t>
+        </w:r>
+      </w:hyperlink>
+      <w:r>
+        <w:t xml:space="preserve">), 6 canonical OXA-48-like sequence variants(table</w:t>
+      </w:r>
+      <w:r>
+        <w:t xml:space="preserve"> </w:t>
+      </w:r>
+      <w:hyperlink w:anchor="tbl:oxa-variants">
+        <w:r>
+          <w:rPr>
+            <w:rStyle w:val="Hyperlink"/>
+          </w:rPr>
+          <w:t xml:space="preserve">4</w:t>
+        </w:r>
+      </w:hyperlink>
+      <w:r>
+        <w:t xml:space="preserve">), and 18 canonical KPC sequence variants (table</w:t>
+      </w:r>
+      <w:r>
+        <w:t xml:space="preserve"> </w:t>
+      </w:r>
+      <w:hyperlink w:anchor="tbl:kpc-variants">
+        <w:r>
+          <w:rPr>
+            <w:rStyle w:val="Hyperlink"/>
+          </w:rPr>
           <w:t xml:space="preserve">2</w:t>
         </w:r>
       </w:hyperlink>
       <w:r>
-        <w:t xml:space="preserve">), 14 canonical NDM sequence variants (table</w:t>
-      </w:r>
-      <w:r>
-        <w:t xml:space="preserve"> </w:t>
-      </w:r>
-      <w:hyperlink w:anchor="tbl:ndm-variants">
-        <w:r>
-          <w:rPr>
-            <w:rStyle w:val="Hyperlink"/>
-          </w:rPr>
-          <w:t xml:space="preserve">4</w:t>
-        </w:r>
-      </w:hyperlink>
-      <w:r>
-        <w:t xml:space="preserve">), 6 canonical OXA-48-like sequence variants(table</w:t>
-      </w:r>
-      <w:r>
-        <w:t xml:space="preserve"> </w:t>
-      </w:r>
-      <w:hyperlink w:anchor="tbl:oxa-variants">
+        <w:t xml:space="preserve">) as labeled in the CARD database, were obtained as a reference. The AMR prevalence data was queried from CARD Prevalence 3.0.5.</w:t>
+      </w:r>
+      <w:r>
+        <w:t xml:space="preserve"> </w:t>
+      </w:r>
+      <w:r>
+        <w:t xml:space="preserve">The NCBI non-redundant data was queried from all non-redundant GenBank, PDB, SwissProt, PDB, PIR, and PRF on May 17, 2019.</w:t>
+      </w:r>
+      <w:r>
+        <w:t xml:space="preserve"> </w:t>
+      </w:r>
+      <w:r>
+        <w:t xml:space="preserve">The metagenomic data came from a data-set of 7903 draft quality MAGs which were recovered from the Sequence Read Archive by Parks</w:t>
+      </w:r>
+      <w:r>
+        <w:t xml:space="preserve"> </w:t>
+      </w:r>
+      <w:hyperlink w:anchor="ref-wrBRBdFb">
+        <w:r>
+          <w:rPr>
+            <w:rStyle w:val="Hyperlink"/>
+          </w:rPr>
+          <w:t xml:space="preserve">18</w:t>
+        </w:r>
+      </w:hyperlink>
+      <w:r>
+        <w:t xml:space="preserve">. These genomes were chosen specifically because they were likely to be from lineages which were under-sampled, environmental and non-human gastrointestinal samples being the main focus.</w:t>
+      </w:r>
+    </w:p>
+    <w:p>
+      <w:pPr>
+        <w:pStyle w:val="BodyText"/>
+      </w:pPr>
+      <w:r>
+        <w:t xml:space="preserve">In the case of OXA beta-lactamase, only OXA-48-like genes were used for analysis. The OXA family is characterized by phenotype rather than genotype, and results in a low amount of sequence homology within the family.</w:t>
+      </w:r>
+      <w:r>
+        <w:t xml:space="preserve"> </w:t>
+      </w:r>
+      <w:r>
+        <w:t xml:space="preserve">The phenotype of OXA-48 results from carbapenem hydrolyzing activity</w:t>
+      </w:r>
+      <w:r>
+        <w:t xml:space="preserve"> </w:t>
+      </w:r>
+      <w:hyperlink w:anchor="ref-UV1QqTS8">
+        <w:r>
+          <w:rPr>
+            <w:rStyle w:val="Hyperlink"/>
+          </w:rPr>
+          <w:t xml:space="preserve">9</w:t>
+        </w:r>
+      </w:hyperlink>
+      <w:r>
+        <w:t xml:space="preserve">.</w:t>
+      </w:r>
+      <w:r>
+        <w:t xml:space="preserve"> </w:t>
+      </w:r>
+      <w:r>
+        <w:t xml:space="preserve">This subfamily of OXA contains homologous sequences suitable for this study.</w:t>
+      </w:r>
+      <w:r>
+        <w:t xml:space="preserve"> </w:t>
+      </w:r>
+      <w:r>
+        <w:t xml:space="preserve">Incorporating other subfamilies of OXA proved to be too cumbersome.</w:t>
+      </w:r>
+    </w:p>
+    <w:p>
+      <w:pPr>
+        <w:pStyle w:val="Heading3"/>
+      </w:pPr>
+      <w:bookmarkStart w:id="36" w:name="querying-the-data"/>
+      <w:r>
+        <w:t xml:space="preserve">Querying the data</w:t>
+      </w:r>
+      <w:bookmarkEnd w:id="36"/>
+    </w:p>
+    <w:p>
+      <w:pPr>
+        <w:pStyle w:val="FirstParagraph"/>
+      </w:pPr>
+      <w:r>
+        <w:t xml:space="preserve">The CARD canonical sequences from each family were used to perform a multiple query BLASTP (version 2.5.0</w:t>
+      </w:r>
+      <w:r>
+        <w:t xml:space="preserve"> </w:t>
+      </w:r>
+      <w:hyperlink w:anchor="ref-s9ycaHcq">
+        <w:r>
+          <w:rPr>
+            <w:rStyle w:val="Hyperlink"/>
+          </w:rPr>
+          <w:t xml:space="preserve">19</w:t>
+        </w:r>
+      </w:hyperlink>
+      <w:r>
+        <w:t xml:space="preserve">) against the prevalence BLAST database with a e-value threshold and query coverages shown in Table 1.</w:t>
+      </w:r>
+      <w:r>
+        <w:t xml:space="preserve"> </w:t>
+      </w:r>
+      <w:r>
+        <w:t xml:space="preserve">Many of the sequences are nearly identical, thus they were further processed by clustering with CD-HIT version 4.8.1 at a minimum sequence identities as per table {</w:t>
+      </w:r>
+      <w:r>
+        <w:t xml:space="preserve">[</w:t>
+      </w:r>
+      <w:r>
+        <w:rPr>
+          <w:b/>
+        </w:rPr>
+        <w:t xml:space="preserve">???</w:t>
+      </w:r>
+      <w:r>
+        <w:t xml:space="preserve">]</w:t>
+      </w:r>
+      <w:r>
+        <w:t xml:space="preserve">}</w:t>
+      </w:r>
+    </w:p>
+    <w:p>
+      <w:pPr>
+        <w:pStyle w:val="BodyText"/>
+      </w:pPr>
+      <w:r>
+        <w:t xml:space="preserve">The reference CARD canonical sequences were also used to perform a multiple query BLASTP against the NCBI non-redundant database with a e-value threshold, and query coverage, also indicated in Table 1</w:t>
+      </w:r>
+      <w:r>
+        <w:t xml:space="preserve"> </w:t>
+      </w:r>
+      <w:r>
+        <w:t xml:space="preserve">There are many highly sampled taxa and genes in the non-redundant database.</w:t>
+      </w:r>
+      <w:r>
+        <w:t xml:space="preserve"> </w:t>
+      </w:r>
+      <w:r>
+        <w:t xml:space="preserve">To balance the distribution, and reduce the size of the non-redundant sequence set, CD-HIT version 4.8.1 was also used to cluster the data as per table {</w:t>
+      </w:r>
+      <w:r>
+        <w:t xml:space="preserve">[</w:t>
+      </w:r>
+      <w:r>
+        <w:rPr>
+          <w:b/>
+        </w:rPr>
+        <w:t xml:space="preserve">???</w:t>
+      </w:r>
+      <w:r>
+        <w:t xml:space="preserve">]</w:t>
+      </w:r>
+      <w:r>
+        <w:t xml:space="preserve">}.</w:t>
+      </w:r>
+    </w:p>
+    <w:p>
+      <w:pPr>
+        <w:pStyle w:val="BodyText"/>
+      </w:pPr>
+      <w:r>
+        <w:t xml:space="preserve">For the metagenomic data, RGI version 5.0 with CARD database version 3.02</w:t>
+      </w:r>
+      <w:r>
+        <w:t xml:space="preserve"> </w:t>
+      </w:r>
+      <w:hyperlink w:anchor="ref-1ByMfX8Y1">
+        <w:r>
+          <w:rPr>
+            <w:rStyle w:val="Hyperlink"/>
+          </w:rPr>
+          <w:t xml:space="preserve">3</w:t>
+        </w:r>
+      </w:hyperlink>
+      <w:r>
+        <w:t xml:space="preserve"> </w:t>
+      </w:r>
+      <w:r>
+        <w:t xml:space="preserve">was run on the contigs of the 7903 MAGS with the inclusion of loose, perfect, and strict hits.</w:t>
+      </w:r>
+      <w:r>
+        <w:t xml:space="preserve"> </w:t>
+      </w:r>
+      <w:r>
+        <w:t xml:space="preserve">Sequences possibly containing AMR gene prediction data for each gene family was produced by filtering RGI output based on the its association with the search strings for each determinant in Table 1</w:t>
+      </w:r>
+      <w:r>
+        <w:t xml:space="preserve"> </w:t>
+      </w:r>
+      <w:r>
+        <w:t xml:space="preserve">The filtered data were translated to a blast database.</w:t>
+      </w:r>
+      <w:r>
+        <w:t xml:space="preserve"> </w:t>
+      </w:r>
+      <w:r>
+        <w:t xml:space="preserve">The CARD canonical sequences were used to perform a multiple query BLASTP against this UBA blast database with a e-value threshold and query coverage in Table 1. The E-values were chosen such that a tractable or sufficient</w:t>
+      </w:r>
+      <w:r>
+        <w:t xml:space="preserve"> </w:t>
+      </w:r>
+      <w:r>
+        <w:t xml:space="preserve">number of sequences resulted from their respective database query. The minimum BLAST query coverages were chosen as to reduce noise in the final alignment, thus reducing the possibility of attempting to align non-homologous sequences.</w:t>
+      </w:r>
+    </w:p>
+    <w:p>
+      <w:pPr>
+        <w:pStyle w:val="BodyText"/>
+      </w:pPr>
+      <w:r>
+        <w:t xml:space="preserve">For all sequence variants obtained from each data source, redundant results for the prevalence, NCBI, and UBA queries were filtered from these BLASTP results by retrieving only the longest sequence for each uniquely labeled result.</w:t>
+      </w:r>
+    </w:p>
+    <w:p>
+      <w:pPr>
+        <w:pStyle w:val="Compact"/>
+      </w:pPr>
+      <w:r>
+        <w:t xml:space="preserve">AMR</w:t>
+      </w:r>
+      <w:r>
+        <w:t xml:space="preserve">Determinant</w:t>
+      </w:r>
+    </w:p>
+    <w:p>
+      <w:pPr>
+        <w:pStyle w:val="Compact"/>
+      </w:pPr>
+      <w:r>
+        <w:t xml:space="preserve">Minimum BLAST</w:t>
+      </w:r>
+      <w:r>
+        <w:t xml:space="preserve">E-value</w:t>
+      </w:r>
+    </w:p>
+    <w:p>
+      <w:pPr>
+        <w:pStyle w:val="Compact"/>
+      </w:pPr>
+      <w:r>
+        <w:t xml:space="preserve">Minimum BLAST</w:t>
+      </w:r>
+      <w:r>
+        <w:t xml:space="preserve"> </w:t>
+      </w:r>
+      <w:r>
+        <w:t xml:space="preserve">Query Coverage</w:t>
+      </w:r>
+    </w:p>
+    <w:p>
+      <w:pPr>
+        <w:pStyle w:val="Compact"/>
+      </w:pPr>
+      <w:r>
+        <w:t xml:space="preserve">CD-HIT Sequence</w:t>
+      </w:r>
+      <w:r>
+        <w:t xml:space="preserve"> </w:t>
+      </w:r>
+      <w:r>
+        <w:t xml:space="preserve">Identity Threshold</w:t>
+      </w:r>
+    </w:p>
+    <w:p>
+      <w:pPr>
+        <w:pStyle w:val="Compact"/>
+      </w:pPr>
+      <w:r>
+        <w:t xml:space="preserve">CARD</w:t>
+      </w:r>
+    </w:p>
+    <w:p>
+      <w:pPr>
+        <w:pStyle w:val="Compact"/>
+      </w:pPr>
+      <w:r>
+        <w:t xml:space="preserve">NCBI</w:t>
+      </w:r>
+    </w:p>
+    <w:p>
+      <w:pPr>
+        <w:pStyle w:val="Compact"/>
+      </w:pPr>
+      <w:r>
+        <w:t xml:space="preserve">Parks</w:t>
+      </w:r>
+    </w:p>
+    <w:p>
+      <w:pPr>
+        <w:pStyle w:val="Compact"/>
+      </w:pPr>
+      <w:r>
+        <w:t xml:space="preserve">CARD</w:t>
+      </w:r>
+    </w:p>
+    <w:p>
+      <w:pPr>
+        <w:pStyle w:val="Compact"/>
+      </w:pPr>
+      <w:r>
+        <w:t xml:space="preserve">NCBI</w:t>
+      </w:r>
+    </w:p>
+    <w:p>
+      <w:pPr>
+        <w:pStyle w:val="Compact"/>
+      </w:pPr>
+      <w:r>
+        <w:t xml:space="preserve">Parks</w:t>
+      </w:r>
+    </w:p>
+    <w:p>
+      <w:pPr>
+        <w:pStyle w:val="Compact"/>
+      </w:pPr>
+      <w:r>
+        <w:t xml:space="preserve">CARD</w:t>
+      </w:r>
+    </w:p>
+    <w:p>
+      <w:pPr>
+        <w:pStyle w:val="Compact"/>
+      </w:pPr>
+      <w:r>
+        <w:t xml:space="preserve">NCBI</w:t>
+      </w:r>
+    </w:p>
+    <w:p>
+      <w:pPr>
+        <w:pStyle w:val="Compact"/>
+      </w:pPr>
+      <w:r>
+        <w:t xml:space="preserve">Parks</w:t>
+      </w:r>
+    </w:p>
+    <w:p>
+      <w:pPr>
+        <w:pStyle w:val="Compact"/>
+      </w:pPr>
+      <w:r>
+        <w:t xml:space="preserve">MCR</w:t>
+      </w:r>
+    </w:p>
+    <w:p>
+      <w:pPr>
+        <w:pStyle w:val="Compact"/>
+      </w:pPr>
+      <w:r>
+        <w:t xml:space="preserve">1e-160</w:t>
+      </w:r>
+    </w:p>
+    <w:p>
+      <w:pPr>
+        <w:pStyle w:val="Compact"/>
+      </w:pPr>
+      <w:r>
+        <w:t xml:space="preserve">1e-160</w:t>
+      </w:r>
+    </w:p>
+    <w:p>
+      <w:pPr>
+        <w:pStyle w:val="Compact"/>
+      </w:pPr>
+      <w:r>
+        <w:t xml:space="preserve">1e-160</w:t>
+      </w:r>
+    </w:p>
+    <w:p>
+      <w:pPr>
+        <w:pStyle w:val="Compact"/>
+      </w:pPr>
+      <w:r>
+        <w:t xml:space="preserve">98</w:t>
+      </w:r>
+    </w:p>
+    <w:p>
+      <w:pPr>
+        <w:pStyle w:val="Compact"/>
+      </w:pPr>
+      <w:r>
+        <w:t xml:space="preserve">98</w:t>
+      </w:r>
+    </w:p>
+    <w:p>
+      <w:pPr>
+        <w:pStyle w:val="Compact"/>
+      </w:pPr>
+      <w:r>
+        <w:t xml:space="preserve">98</w:t>
+      </w:r>
+    </w:p>
+    <w:p>
+      <w:pPr>
+        <w:pStyle w:val="Compact"/>
+      </w:pPr>
+      <w:r>
+        <w:t xml:space="preserve">100</w:t>
+      </w:r>
+    </w:p>
+    <w:p>
+      <w:pPr>
+        <w:pStyle w:val="Compact"/>
+      </w:pPr>
+      <w:r>
+        <w:t xml:space="preserve">100</w:t>
+      </w:r>
+    </w:p>
+    <w:p>
+      <w:pPr>
+        <w:pStyle w:val="Compact"/>
+      </w:pPr>
+      <w:r>
+        <w:t xml:space="preserve">100</w:t>
+      </w:r>
+    </w:p>
+    <w:p>
+      <w:pPr>
+        <w:pStyle w:val="Compact"/>
+      </w:pPr>
+      <w:r>
+        <w:t xml:space="preserve">KPC</w:t>
+      </w:r>
+    </w:p>
+    <w:p>
+      <w:pPr>
+        <w:pStyle w:val="Compact"/>
+      </w:pPr>
+      <w:r>
+        <w:t xml:space="preserve">1e-100</w:t>
+      </w:r>
+    </w:p>
+    <w:p>
+      <w:pPr>
+        <w:pStyle w:val="Compact"/>
+      </w:pPr>
+      <w:r>
+        <w:t xml:space="preserve">1e-40</w:t>
+      </w:r>
+    </w:p>
+    <w:p>
+      <w:pPr>
+        <w:pStyle w:val="Compact"/>
+      </w:pPr>
+      <w:r>
+        <w:t xml:space="preserve">1e-10</w:t>
+      </w:r>
+    </w:p>
+    <w:p>
+      <w:pPr>
+        <w:pStyle w:val="Compact"/>
+      </w:pPr>
+      <w:r>
+        <w:t xml:space="preserve">99</w:t>
+      </w:r>
+    </w:p>
+    <w:p>
+      <w:pPr>
+        <w:pStyle w:val="Compact"/>
+      </w:pPr>
+      <w:r>
+        <w:t xml:space="preserve">99</w:t>
+      </w:r>
+    </w:p>
+    <w:p>
+      <w:pPr>
+        <w:pStyle w:val="Compact"/>
+      </w:pPr>
+      <w:r>
+        <w:t xml:space="preserve">60</w:t>
+      </w:r>
+    </w:p>
+    <w:p>
+      <w:pPr>
+        <w:pStyle w:val="Compact"/>
+      </w:pPr>
+      <w:r>
+        <w:t xml:space="preserve">99</w:t>
+      </w:r>
+    </w:p>
+    <w:p>
+      <w:pPr>
+        <w:pStyle w:val="Compact"/>
+      </w:pPr>
+      <w:r>
+        <w:t xml:space="preserve">70</w:t>
+      </w:r>
+    </w:p>
+    <w:p>
+      <w:pPr>
+        <w:pStyle w:val="Compact"/>
+      </w:pPr>
+      <w:r>
+        <w:t xml:space="preserve">100</w:t>
+      </w:r>
+    </w:p>
+    <w:p>
+      <w:pPr>
+        <w:pStyle w:val="Compact"/>
+      </w:pPr>
+      <w:r>
+        <w:t xml:space="preserve">NDM</w:t>
+      </w:r>
+    </w:p>
+    <w:p>
+      <w:pPr>
+        <w:pStyle w:val="Compact"/>
+      </w:pPr>
+      <w:r>
+        <w:t xml:space="preserve">1e-160</w:t>
+      </w:r>
+    </w:p>
+    <w:p>
+      <w:pPr>
+        <w:pStyle w:val="Compact"/>
+      </w:pPr>
+      <w:r>
+        <w:t xml:space="preserve">1e-160</w:t>
+      </w:r>
+    </w:p>
+    <w:p>
+      <w:pPr>
+        <w:pStyle w:val="Compact"/>
+      </w:pPr>
+      <w:r>
+        <w:t xml:space="preserve">1e-10</w:t>
+      </w:r>
+    </w:p>
+    <w:p>
+      <w:pPr>
+        <w:pStyle w:val="Compact"/>
+      </w:pPr>
+      <w:r>
+        <w:t xml:space="preserve">98</w:t>
+      </w:r>
+    </w:p>
+    <w:p>
+      <w:pPr>
+        <w:pStyle w:val="Compact"/>
+      </w:pPr>
+      <w:r>
+        <w:t xml:space="preserve">98</w:t>
+      </w:r>
+    </w:p>
+    <w:p>
+      <w:pPr>
+        <w:pStyle w:val="Compact"/>
+      </w:pPr>
+      <w:r>
+        <w:t xml:space="preserve">60</w:t>
+      </w:r>
+    </w:p>
+    <w:p>
+      <w:pPr>
+        <w:pStyle w:val="Compact"/>
+      </w:pPr>
+      <w:r>
+        <w:t xml:space="preserve">100</w:t>
+      </w:r>
+    </w:p>
+    <w:p>
+      <w:pPr>
+        <w:pStyle w:val="Compact"/>
+      </w:pPr>
+      <w:r>
+        <w:t xml:space="preserve">100</w:t>
+      </w:r>
+    </w:p>
+    <w:p>
+      <w:pPr>
+        <w:pStyle w:val="Compact"/>
+      </w:pPr>
+      <w:r>
+        <w:t xml:space="preserve">100</w:t>
+      </w:r>
+    </w:p>
+    <w:p>
+      <w:pPr>
+        <w:pStyle w:val="Compact"/>
+      </w:pPr>
+      <w:r>
+        <w:t xml:space="preserve">OXA</w:t>
+      </w:r>
+    </w:p>
+    <w:p>
+      <w:pPr>
+        <w:pStyle w:val="Compact"/>
+      </w:pPr>
+      <w:r>
+        <w:t xml:space="preserve">1e-100</w:t>
+      </w:r>
+    </w:p>
+    <w:p>
+      <w:pPr>
+        <w:pStyle w:val="Compact"/>
+      </w:pPr>
+      <w:r>
+        <w:t xml:space="preserve">1e-100</w:t>
+      </w:r>
+    </w:p>
+    <w:p>
+      <w:pPr>
+        <w:pStyle w:val="Compact"/>
+      </w:pPr>
+      <w:r>
+        <w:t xml:space="preserve">1e-10</w:t>
+      </w:r>
+    </w:p>
+    <w:p>
+      <w:pPr>
+        <w:pStyle w:val="Compact"/>
+      </w:pPr>
+      <w:r>
+        <w:t xml:space="preserve">90</w:t>
+      </w:r>
+    </w:p>
+    <w:p>
+      <w:pPr>
+        <w:pStyle w:val="Compact"/>
+      </w:pPr>
+      <w:r>
+        <w:t xml:space="preserve">99</w:t>
+      </w:r>
+    </w:p>
+    <w:p>
+      <w:pPr>
+        <w:pStyle w:val="Compact"/>
+      </w:pPr>
+      <w:r>
+        <w:t xml:space="preserve">95</w:t>
+      </w:r>
+    </w:p>
+    <w:p>
+      <w:pPr>
+        <w:pStyle w:val="Compact"/>
+      </w:pPr>
+      <w:r>
+        <w:t xml:space="preserve">N/A</w:t>
+      </w:r>
+    </w:p>
+    <w:p>
+      <w:pPr>
+        <w:pStyle w:val="Compact"/>
+      </w:pPr>
+      <w:r>
+        <w:t xml:space="preserve">N/A</w:t>
+      </w:r>
+    </w:p>
+    <w:p>
+      <w:pPr>
+        <w:pStyle w:val="Compact"/>
+      </w:pPr>
+      <w:r>
+        <w:t xml:space="preserve">N/A</w:t>
+      </w:r>
+    </w:p>
+    <w:p>
+      <w:pPr>
+        <w:pStyle w:val="Compact"/>
+      </w:pPr>
+      <w:r>
+        <w:t xml:space="preserve">Table 1</w:t>
+      </w:r>
+      <w:r>
+        <w:t xml:space="preserve">: Parameters used with BLAST and CD-HIT to obtain sequences for the phylogenies</w:t>
+      </w:r>
+      <w:r>
+        <w:t xml:space="preserve">of MCR phosphoethanolamine transferase, and KPC, NDM, and OXA beta-lactamases.</w:t>
+      </w:r>
+      <w:r>
+        <w:t xml:space="preserve">For each determinant, the minimum BLAST E-values, minimum query coverages, and CD-HIT Sequence Identity</w:t>
+      </w:r>
+      <w:r>
+        <w:t xml:space="preserve"> </w:t>
+      </w:r>
+      <w:r>
+        <w:t xml:space="preserve">threshold for clustering sequences are displayed for each database.</w:t>
+      </w:r>
+      <w:r>
+        <w:t xml:space="preserve">CARD represents the RGI-CARD prevalence sequence data, NCBI represents the NCBI non-redundant sequence</w:t>
+      </w:r>
+      <w:r>
+        <w:t xml:space="preserve">data, and Parks represents the MAG data source.</w:t>
+      </w:r>
+    </w:p>
+    <w:p>
+      <w:pPr>
+        <w:pStyle w:val="Heading3"/>
+      </w:pPr>
+      <w:bookmarkStart w:id="37" w:name="sequence-alignment"/>
+      <w:r>
+        <w:t xml:space="preserve">Sequence Alignment</w:t>
+      </w:r>
+      <w:bookmarkEnd w:id="37"/>
+    </w:p>
+    <w:p>
+      <w:pPr>
+        <w:pStyle w:val="FirstParagraph"/>
+      </w:pPr>
+      <w:r>
+        <w:t xml:space="preserve">Two alignments were created for each AMR determinant under study.</w:t>
+      </w:r>
+      <w:r>
+        <w:t xml:space="preserve"> </w:t>
+      </w:r>
+      <w:r>
+        <w:t xml:space="preserve">The first alignment was created to compare the phylogenetic relationship of only the putative sequences.</w:t>
+      </w:r>
+      <w:r>
+        <w:t xml:space="preserve"> </w:t>
+      </w:r>
+      <w:r>
+        <w:t xml:space="preserve">The second alignment was created for an overall comparison of sequences.</w:t>
+      </w:r>
+    </w:p>
+    <w:p>
+      <w:pPr>
+        <w:pStyle w:val="BodyText"/>
+      </w:pPr>
+      <w:r>
+        <w:t xml:space="preserve">The putative AMR alignment was made up of the sequences from the CARD prevalence data were concatenated in one multi-FASTA format file with the canonical sequences and an outgroup chosen for each AMR family as per table</w:t>
+      </w:r>
+      <w:r>
+        <w:t xml:space="preserve"> </w:t>
+      </w:r>
+      <w:hyperlink w:anchor="tbl:outgroups">
         <w:r>
           <w:rPr>
             <w:rStyle w:val="Hyperlink"/>
@@ -1866,47 +2620,27 @@
         </w:r>
       </w:hyperlink>
       <w:r>
-        <w:t xml:space="preserve">), and 18 canonical KPC sequence variants (table</w:t>
-      </w:r>
-      <w:r>
-        <w:t xml:space="preserve"> </w:t>
-      </w:r>
-      <w:hyperlink w:anchor="tbl:kpc-variants">
-        <w:r>
-          <w:rPr>
-            <w:rStyle w:val="Hyperlink"/>
-          </w:rPr>
-          <w:t xml:space="preserve">3</w:t>
-        </w:r>
-      </w:hyperlink>
-      <w:r>
-        <w:t xml:space="preserve">) as labeled in the CARD database, were obtained as a reference. The AMR prevalence data was queried from CARD Prevalence 3.0.5.</w:t>
-      </w:r>
-      <w:r>
-        <w:t xml:space="preserve"> </w:t>
-      </w:r>
-      <w:r>
-        <w:t xml:space="preserve">The NCBI non-redundant data was queried from all non-redundant GenBank, PDB, SwissProt, PDB, PIR, and PRF on May 17, 2019.</w:t>
-      </w:r>
-      <w:r>
-        <w:t xml:space="preserve"> </w:t>
-      </w:r>
-      <w:r>
-        <w:t xml:space="preserve">The metagenomic data came from a data-set of 7903 draft quality MAGs which were recovered from the Sequence Read Archive by Parks</w:t>
-      </w:r>
-      <w:r>
-        <w:t xml:space="preserve"> </w:t>
-      </w:r>
-      <w:hyperlink w:anchor="ref-wrBRBdFb">
-        <w:r>
-          <w:rPr>
-            <w:rStyle w:val="Hyperlink"/>
-          </w:rPr>
-          <w:t xml:space="preserve">18</w:t>
-        </w:r>
-      </w:hyperlink>
-      <w:r>
-        <w:t xml:space="preserve">. These genomes were chosen specifically because they were likely to be from lineages which were under-sampled, environmental and non-human gastrointestinal samples being the main focus.</w:t>
+        <w:t xml:space="preserve">.</w:t>
+      </w:r>
+      <w:r>
+        <w:t xml:space="preserve"> </w:t>
+      </w:r>
+      <w:r>
+        <w:t xml:space="preserve">In the second, more diverse alignment, The filtered sequences from NCBI non-redundant data, CARD prevalence data, UBA data were all concatenated to one multi-FASTA format file with the canonical sequences with the same outgroup sequences (table</w:t>
+      </w:r>
+      <w:r>
+        <w:t xml:space="preserve"> </w:t>
+      </w:r>
+      <w:hyperlink w:anchor="tbl:outgroups">
+        <w:r>
+          <w:rPr>
+            <w:rStyle w:val="Hyperlink"/>
+          </w:rPr>
+          <w:t xml:space="preserve">5</w:t>
+        </w:r>
+      </w:hyperlink>
+      <w:r>
+        <w:t xml:space="preserve">).</w:t>
       </w:r>
     </w:p>
     <w:p>
@@ -1914,1460 +2648,115 @@
         <w:pStyle w:val="BodyText"/>
       </w:pPr>
       <w:r>
-        <w:t xml:space="preserve">In the case of OXA beta-lactamase, only OXA-48-like genes were used for analysis. The OXA family is characterized by phenotype rather than genotype, and results in a low amount of sequence homology within the family.</w:t>
-      </w:r>
-      <w:r>
-        <w:t xml:space="preserve"> </w:t>
-      </w:r>
-      <w:r>
-        <w:t xml:space="preserve">The phenotype of OXA-48 results from carbapenem hydrolyzing activity</w:t>
-      </w:r>
-      <w:r>
-        <w:t xml:space="preserve"> </w:t>
-      </w:r>
-      <w:hyperlink w:anchor="ref-UV1QqTS8">
-        <w:r>
-          <w:rPr>
-            <w:rStyle w:val="Hyperlink"/>
-          </w:rPr>
-          <w:t xml:space="preserve">9</w:t>
-        </w:r>
-      </w:hyperlink>
-      <w:r>
-        <w:t xml:space="preserve">.</w:t>
-      </w:r>
-      <w:r>
-        <w:t xml:space="preserve"> </w:t>
-      </w:r>
-      <w:r>
-        <w:t xml:space="preserve">This subfamily of OXA contains homologous sequences suitable for this study.</w:t>
-      </w:r>
-      <w:r>
-        <w:t xml:space="preserve"> </w:t>
-      </w:r>
-      <w:r>
-        <w:t xml:space="preserve">Incorporating other subfamilies of OXA proved to be too cumbersome.</w:t>
+        <w:t xml:space="preserve">This set of concatenated amino acid sequences were aligned with MAFFT-LINSI version 7.40 and trimmed by trimal version 1.4.rev22 using the automated1 option.</w:t>
       </w:r>
     </w:p>
     <w:p>
       <w:pPr>
         <w:pStyle w:val="Heading3"/>
       </w:pPr>
-      <w:bookmarkStart w:id="36" w:name="querying-the-data"/>
-      <w:r>
-        <w:t xml:space="preserve">Querying the data</w:t>
-      </w:r>
-      <w:bookmarkEnd w:id="36"/>
+      <w:bookmarkStart w:id="38" w:name="creation-of-phylogenies"/>
+      <w:r>
+        <w:t xml:space="preserve">Creation of phylogenies</w:t>
+      </w:r>
+      <w:bookmarkEnd w:id="38"/>
     </w:p>
     <w:p>
       <w:pPr>
         <w:pStyle w:val="FirstParagraph"/>
       </w:pPr>
       <w:r>
-        <w:t xml:space="preserve">The CARD canonical sequences from each family were used to perform a multiple query BLASTP (version 2.5.0</w:t>
-      </w:r>
-      <w:r>
-        <w:t xml:space="preserve"> </w:t>
-      </w:r>
-      <w:hyperlink w:anchor="ref-s9ycaHcq">
-        <w:r>
-          <w:rPr>
-            <w:rStyle w:val="Hyperlink"/>
-          </w:rPr>
-          <w:t xml:space="preserve">19</w:t>
-        </w:r>
-      </w:hyperlink>
-      <w:r>
-        <w:t xml:space="preserve">) against the prevalence BLAST database with a e-value threshold and query coverages shown in Table</w:t>
-      </w:r>
-      <w:r>
-        <w:t xml:space="preserve"> </w:t>
-      </w:r>
-      <w:hyperlink w:anchor="tbl:exp-params">
-        <w:r>
-          <w:rPr>
-            <w:rStyle w:val="Hyperlink"/>
-          </w:rPr>
-          <w:t xml:space="preserve">1</w:t>
-        </w:r>
-      </w:hyperlink>
-      <w:r>
-        <w:t xml:space="preserve">.</w:t>
-      </w:r>
-      <w:r>
-        <w:t xml:space="preserve"> </w:t>
-      </w:r>
-      <w:r>
-        <w:t xml:space="preserve">Many of the sequences are nearly identical, thus they were further processed by clustering with CD-HIT version 4.8.1 at a minimum sequence identities as per table</w:t>
-      </w:r>
-      <w:r>
-        <w:t xml:space="preserve"> </w:t>
-      </w:r>
-      <w:hyperlink w:anchor="tbl:exp-params">
-        <w:r>
-          <w:rPr>
-            <w:rStyle w:val="Hyperlink"/>
-          </w:rPr>
-          <w:t xml:space="preserve">1</w:t>
-        </w:r>
-      </w:hyperlink>
-    </w:p>
-    <w:p>
-      <w:pPr>
-        <w:pStyle w:val="BodyText"/>
-      </w:pPr>
-      <w:r>
-        <w:t xml:space="preserve">The reference CARD canonical sequences were also used to perform a multiple query BLASTP against the NCBI non-redundant database with a e-value threshold, and query coverage, also indicated in Table</w:t>
-      </w:r>
-      <w:r>
-        <w:t xml:space="preserve"> </w:t>
-      </w:r>
-      <w:hyperlink w:anchor="tbl:exp-params">
-        <w:r>
-          <w:rPr>
-            <w:rStyle w:val="Hyperlink"/>
-          </w:rPr>
-          <w:t xml:space="preserve">1</w:t>
-        </w:r>
-      </w:hyperlink>
-      <w:r>
-        <w:t xml:space="preserve"> </w:t>
-      </w:r>
-      <w:r>
-        <w:t xml:space="preserve">For simplicity in identifying the taxonomic history of the non-redundant hits, MULTISPECIES sequences were removed from the analyses.</w:t>
-      </w:r>
-      <w:r>
-        <w:t xml:space="preserve"> </w:t>
-      </w:r>
-      <w:r>
-        <w:t xml:space="preserve">There are many highly sampled taxa and genes in the non-redundant database.</w:t>
-      </w:r>
-      <w:r>
-        <w:t xml:space="preserve"> </w:t>
-      </w:r>
-      <w:r>
-        <w:t xml:space="preserve">To balance the distribution, and reduce the size of the non-redundant sequence set, CD-HIT version 4.8.1 was also used to cluster the data as per table</w:t>
-      </w:r>
-      <w:r>
-        <w:t xml:space="preserve"> </w:t>
-      </w:r>
-      <w:hyperlink w:anchor="tbl:exp-params">
-        <w:r>
-          <w:rPr>
-            <w:rStyle w:val="Hyperlink"/>
-          </w:rPr>
-          <w:t xml:space="preserve">1</w:t>
-        </w:r>
-      </w:hyperlink>
-      <w:r>
-        <w:t xml:space="preserve">.</w:t>
-      </w:r>
-    </w:p>
-    <w:p>
-      <w:pPr>
-        <w:pStyle w:val="BodyText"/>
-      </w:pPr>
-      <w:r>
-        <w:t xml:space="preserve">For the metagenomic data, RGI version 5.0 with CARD database version 3.02</w:t>
-      </w:r>
-      <w:r>
-        <w:t xml:space="preserve"> </w:t>
-      </w:r>
-      <w:hyperlink w:anchor="ref-1ByMfX8Y1">
-        <w:r>
-          <w:rPr>
-            <w:rStyle w:val="Hyperlink"/>
-          </w:rPr>
-          <w:t xml:space="preserve">3</w:t>
-        </w:r>
-      </w:hyperlink>
-      <w:r>
-        <w:t xml:space="preserve"> </w:t>
-      </w:r>
-      <w:r>
-        <w:t xml:space="preserve">was run on the contigs of the 7903 MAGS with the inclusion of loose, perfect, and strict hits.</w:t>
-      </w:r>
-      <w:r>
-        <w:t xml:space="preserve"> </w:t>
-      </w:r>
-      <w:r>
-        <w:t xml:space="preserve">Sequences possibly containing AMR gene prediction data for each gene family was produced by filtering RGI output based on the its association with the search strings for each determinant in Table</w:t>
-      </w:r>
-      <w:r>
-        <w:t xml:space="preserve"> </w:t>
-      </w:r>
-      <w:hyperlink w:anchor="tbl:exp-params">
-        <w:r>
-          <w:rPr>
-            <w:rStyle w:val="Hyperlink"/>
-          </w:rPr>
-          <w:t xml:space="preserve">1</w:t>
-        </w:r>
-      </w:hyperlink>
-      <w:r>
-        <w:t xml:space="preserve"> </w:t>
-      </w:r>
-      <w:r>
-        <w:t xml:space="preserve">The filtered data were translated to a blast database.</w:t>
-      </w:r>
-      <w:r>
-        <w:t xml:space="preserve"> </w:t>
-      </w:r>
-      <w:r>
-        <w:t xml:space="preserve">The CARD canonical sequences were used to perform a multiple query BLASTP against this UBA blast database with a e-value threshold and query coverage in Table</w:t>
-      </w:r>
-      <w:r>
-        <w:t xml:space="preserve"> </w:t>
-      </w:r>
-      <w:hyperlink w:anchor="tbl:exp-params">
-        <w:r>
-          <w:rPr>
-            <w:rStyle w:val="Hyperlink"/>
-          </w:rPr>
-          <w:t xml:space="preserve">1</w:t>
-        </w:r>
-      </w:hyperlink>
-      <w:r>
-        <w:t xml:space="preserve">.</w:t>
-      </w:r>
-    </w:p>
-    <w:p>
-      <w:pPr>
-        <w:pStyle w:val="BodyText"/>
-      </w:pPr>
-      <w:r>
-        <w:t xml:space="preserve">For all sequence variants obtained from each data source, redundant results for the prevalence, NCBI, and UBA queries were filtered from these BLASTP results by retrieving only the longest sequence for each uniquely labeled result.</w:t>
-      </w:r>
-    </w:p>
-    <w:bookmarkStart w:id="0" w:name="tbl:exp-params"/>
-    <w:p>
-      <w:pPr>
-        <w:pStyle w:val="TableCaption"/>
-      </w:pPr>
-      <w:r>
-        <w:t xml:space="preserve">Table 1: [TODO: Make table more readable/better labels etc] e-value, query coverage, and cluster percentage used for each AMR family experiment for the prevalence, ncbi non-redundant, and UBA databases.</w:t>
-      </w:r>
-      <w:r>
-        <w:t xml:space="preserve"> </w:t>
-      </w:r>
-    </w:p>
-    <w:tbl>
-      <w:tblPr>
-        <w:tblStyle w:val="Table"/>
-        <w:tblW w:type="pct" w:w="0.0"/>
-        <w:tblLook w:firstRow="0"/>
-        <w:tblCaption w:val="Table 1: [TODO: Make table more readable/better labels etc] e-value, query coverage, and cluster percentage used for each AMR family experiment for the prevalence, ncbi non-redundant, and UBA databases. "/>
-      </w:tblPr>
-      <w:tblGrid/>
-    </w:tbl>
-    <w:bookmarkEnd w:id="0"/>
-    <w:p>
-      <w:pPr>
-        <w:pStyle w:val="Compact"/>
-        <w:numPr>
-          <w:numId w:val="1002"/>
-          <w:ilvl w:val="0"/>
-        </w:numPr>
-      </w:pPr>
-      <w:r>
-        <w:t xml:space="preserve">MCR phosphoethanolamine transferase</w:t>
-      </w:r>
-    </w:p>
-    <w:p>
-      <w:pPr>
-        <w:pStyle w:val="Compact"/>
-        <w:numPr>
-          <w:numId w:val="1003"/>
-          <w:ilvl w:val="1"/>
-        </w:numPr>
-      </w:pPr>
-      <w:r>
-        <w:t xml:space="preserve">KPC beta-lactamase</w:t>
-      </w:r>
-    </w:p>
-    <w:p>
-      <w:pPr>
-        <w:pStyle w:val="Compact"/>
-        <w:numPr>
-          <w:numId w:val="1004"/>
-          <w:ilvl w:val="2"/>
-        </w:numPr>
-      </w:pPr>
-      <w:r>
-        <w:t xml:space="preserve">NDM beta-lactamase</w:t>
-      </w:r>
-    </w:p>
-    <w:p>
-      <w:pPr>
-        <w:pStyle w:val="Compact"/>
-        <w:numPr>
-          <w:numId w:val="1005"/>
-          <w:ilvl w:val="3"/>
-        </w:numPr>
-      </w:pPr>
-      <w:r>
-        <w:t xml:space="preserve">OXA beta-lactamase</w:t>
-      </w:r>
-    </w:p>
-    <w:tbl>
-      <w:tblPr>
-        <w:tblStyle w:val="Table"/>
-        <w:tblW w:type="pct" w:w="0.0"/>
-        <w:tblLook w:firstRow="0"/>
-      </w:tblPr>
-      <w:tblGrid/>
-      <w:tr>
-        <w:tc>
-          <w:p>
-            <w:pPr>
-              <w:pStyle w:val="Compact"/>
-              <w:jc w:val="left"/>
-            </w:pPr>
-            <w:r>
-              <w:t xml:space="preserve">Tree</w:t>
-            </w:r>
-          </w:p>
-        </w:tc>
-        <w:tc>
-          <w:p>
-            <w:pPr>
-              <w:pStyle w:val="Compact"/>
-              <w:jc w:val="left"/>
-            </w:pPr>
-            <w:r>
-              <w:t xml:space="preserve">LG+I+G4</w:t>
-            </w:r>
-          </w:p>
-        </w:tc>
-      </w:tr>
-      <w:tr>
-        <w:tc>
-          <w:p>
-            <w:pPr>
-              <w:pStyle w:val="Compact"/>
-              <w:jc w:val="left"/>
-            </w:pPr>
-            <w:r>
-              <w:t xml:space="preserve">e-value_p</w:t>
-            </w:r>
-          </w:p>
-        </w:tc>
-        <w:tc>
-          <w:p>
-            <w:pPr>
-              <w:pStyle w:val="Compact"/>
-              <w:jc w:val="left"/>
-            </w:pPr>
-            <w:r>
-              <w:t xml:space="preserve">1e-160</w:t>
-            </w:r>
-          </w:p>
-        </w:tc>
-      </w:tr>
-      <w:tr>
-        <w:tc>
-          <w:p>
-            <w:pPr>
-              <w:pStyle w:val="Compact"/>
-              <w:jc w:val="left"/>
-            </w:pPr>
-            <w:r>
-              <w:t xml:space="preserve">e-value_n</w:t>
-            </w:r>
-          </w:p>
-        </w:tc>
-        <w:tc>
-          <w:p>
-            <w:pPr>
-              <w:pStyle w:val="Compact"/>
-              <w:jc w:val="left"/>
-            </w:pPr>
-            <w:r>
-              <w:t xml:space="preserve">1e-160</w:t>
-            </w:r>
-          </w:p>
-        </w:tc>
-      </w:tr>
-      <w:tr>
-        <w:tc>
-          <w:p>
-            <w:pPr>
-              <w:pStyle w:val="Compact"/>
-              <w:jc w:val="left"/>
-            </w:pPr>
-            <w:r>
-              <w:t xml:space="preserve">e-value_u</w:t>
-            </w:r>
-          </w:p>
-        </w:tc>
-        <w:tc>
-          <w:p>
-            <w:pPr>
-              <w:pStyle w:val="Compact"/>
-              <w:jc w:val="left"/>
-            </w:pPr>
-            <w:r>
-              <w:t xml:space="preserve">1e-160</w:t>
-            </w:r>
-          </w:p>
-        </w:tc>
-      </w:tr>
-      <w:tr>
-        <w:tc>
-          <w:p>
-            <w:pPr>
-              <w:pStyle w:val="Compact"/>
-              <w:jc w:val="left"/>
-            </w:pPr>
-            <w:r>
-              <w:t xml:space="preserve">coverage_p</w:t>
-            </w:r>
-          </w:p>
-        </w:tc>
-        <w:tc>
-          <w:p>
-            <w:pPr>
-              <w:pStyle w:val="Compact"/>
-              <w:jc w:val="left"/>
-            </w:pPr>
-            <w:r>
-              <w:t xml:space="preserve">98</w:t>
-            </w:r>
-          </w:p>
-        </w:tc>
-      </w:tr>
-      <w:tr>
-        <w:tc>
-          <w:p>
-            <w:pPr>
-              <w:pStyle w:val="Compact"/>
-              <w:jc w:val="left"/>
-            </w:pPr>
-            <w:r>
-              <w:t xml:space="preserve">coverage_n</w:t>
-            </w:r>
-          </w:p>
-        </w:tc>
-        <w:tc>
-          <w:p>
-            <w:pPr>
-              <w:pStyle w:val="Compact"/>
-              <w:jc w:val="left"/>
-            </w:pPr>
-            <w:r>
-              <w:t xml:space="preserve">98</w:t>
-            </w:r>
-          </w:p>
-        </w:tc>
-      </w:tr>
-      <w:tr>
-        <w:tc>
-          <w:p>
-            <w:pPr>
-              <w:pStyle w:val="Compact"/>
-              <w:jc w:val="left"/>
-            </w:pPr>
-            <w:r>
-              <w:t xml:space="preserve">coverage_u</w:t>
-            </w:r>
-          </w:p>
-        </w:tc>
-        <w:tc>
-          <w:p>
-            <w:pPr>
-              <w:pStyle w:val="Compact"/>
-              <w:jc w:val="left"/>
-            </w:pPr>
-            <w:r>
-              <w:t xml:space="preserve">98</w:t>
-            </w:r>
-          </w:p>
-        </w:tc>
-      </w:tr>
-      <w:tr>
-        <w:tc>
-          <w:p>
-            <w:pPr>
-              <w:pStyle w:val="Compact"/>
-              <w:jc w:val="left"/>
-            </w:pPr>
-            <w:r>
-              <w:t xml:space="preserve">clustering_p</w:t>
-            </w:r>
-          </w:p>
-        </w:tc>
-        <w:tc>
-          <w:p>
-            <w:pPr>
-              <w:pStyle w:val="Compact"/>
-              <w:jc w:val="left"/>
-            </w:pPr>
-            <w:r>
-              <w:t xml:space="preserve">100</w:t>
-            </w:r>
-          </w:p>
-        </w:tc>
-      </w:tr>
-      <w:tr>
-        <w:tc>
-          <w:p>
-            <w:pPr>
-              <w:pStyle w:val="Compact"/>
-              <w:jc w:val="left"/>
-            </w:pPr>
-            <w:r>
-              <w:t xml:space="preserve">clustering_n</w:t>
-            </w:r>
-          </w:p>
-        </w:tc>
-        <w:tc>
-          <w:p>
-            <w:pPr>
-              <w:pStyle w:val="Compact"/>
-              <w:jc w:val="left"/>
-            </w:pPr>
-            <w:r>
-              <w:t xml:space="preserve">100</w:t>
-            </w:r>
-          </w:p>
-        </w:tc>
-      </w:tr>
-      <w:tr>
-        <w:tc>
-          <w:p>
-            <w:pPr>
-              <w:pStyle w:val="Compact"/>
-              <w:jc w:val="left"/>
-            </w:pPr>
-            <w:r>
-              <w:t xml:space="preserve">clustering_u</w:t>
-            </w:r>
-          </w:p>
-        </w:tc>
-        <w:tc>
-          <w:p>
-            <w:pPr>
-              <w:pStyle w:val="Compact"/>
-              <w:jc w:val="left"/>
-            </w:pPr>
-            <w:r>
-              <w:t xml:space="preserve">100</w:t>
-            </w:r>
-          </w:p>
-        </w:tc>
-      </w:tr>
-    </w:tbl>
-    <w:tbl>
-      <w:tblPr>
-        <w:tblStyle w:val="Table"/>
-        <w:tblW w:type="pct" w:w="0.0"/>
-        <w:tblLook w:firstRow="0"/>
-      </w:tblPr>
-      <w:tblGrid/>
-      <w:tr>
-        <w:tc>
-          <w:p>
-            <w:pPr>
-              <w:pStyle w:val="Compact"/>
-              <w:jc w:val="left"/>
-            </w:pPr>
-            <w:r>
-              <w:t xml:space="preserve">Tree</w:t>
-            </w:r>
-          </w:p>
-        </w:tc>
-        <w:tc>
-          <w:p>
-            <w:pPr>
-              <w:pStyle w:val="Compact"/>
-              <w:jc w:val="left"/>
-            </w:pPr>
-            <w:r>
-              <w:t xml:space="preserve">LG+I+G4</w:t>
-            </w:r>
-          </w:p>
-        </w:tc>
-      </w:tr>
-      <w:tr>
-        <w:tc>
-          <w:p>
-            <w:pPr>
-              <w:pStyle w:val="Compact"/>
-              <w:jc w:val="left"/>
-            </w:pPr>
-            <w:r>
-              <w:t xml:space="preserve">e-value_p</w:t>
-            </w:r>
-          </w:p>
-        </w:tc>
-        <w:tc>
-          <w:p>
-            <w:pPr>
-              <w:pStyle w:val="Compact"/>
-              <w:jc w:val="left"/>
-            </w:pPr>
-            <w:r>
-              <w:t xml:space="preserve">1e-100</w:t>
-            </w:r>
-          </w:p>
-        </w:tc>
-      </w:tr>
-      <w:tr>
-        <w:tc>
-          <w:p>
-            <w:pPr>
-              <w:pStyle w:val="Compact"/>
-              <w:jc w:val="left"/>
-            </w:pPr>
-            <w:r>
-              <w:t xml:space="preserve">e-value_n</w:t>
-            </w:r>
-          </w:p>
-        </w:tc>
-        <w:tc>
-          <w:p>
-            <w:pPr>
-              <w:pStyle w:val="Compact"/>
-              <w:jc w:val="left"/>
-            </w:pPr>
-            <w:r>
-              <w:t xml:space="preserve">1e-40</w:t>
-            </w:r>
-          </w:p>
-        </w:tc>
-      </w:tr>
-      <w:tr>
-        <w:tc>
-          <w:p>
-            <w:pPr>
-              <w:pStyle w:val="Compact"/>
-              <w:jc w:val="left"/>
-            </w:pPr>
-            <w:r>
-              <w:t xml:space="preserve">e-value_u</w:t>
-            </w:r>
-          </w:p>
-        </w:tc>
-        <w:tc>
-          <w:p>
-            <w:pPr>
-              <w:pStyle w:val="Compact"/>
-              <w:jc w:val="left"/>
-            </w:pPr>
-            <w:r>
-              <w:t xml:space="preserve">1e-10</w:t>
-            </w:r>
-          </w:p>
-        </w:tc>
-      </w:tr>
-      <w:tr>
-        <w:tc>
-          <w:p>
-            <w:pPr>
-              <w:pStyle w:val="Compact"/>
-              <w:jc w:val="left"/>
-            </w:pPr>
-            <w:r>
-              <w:t xml:space="preserve">coverage_p</w:t>
-            </w:r>
-          </w:p>
-        </w:tc>
-        <w:tc>
-          <w:p>
-            <w:pPr>
-              <w:pStyle w:val="Compact"/>
-              <w:jc w:val="left"/>
-            </w:pPr>
-            <w:r>
-              <w:t xml:space="preserve">99</w:t>
-            </w:r>
-          </w:p>
-        </w:tc>
-      </w:tr>
-      <w:tr>
-        <w:tc>
-          <w:p>
-            <w:pPr>
-              <w:pStyle w:val="Compact"/>
-              <w:jc w:val="left"/>
-            </w:pPr>
-            <w:r>
-              <w:t xml:space="preserve">coverage_n</w:t>
-            </w:r>
-          </w:p>
-        </w:tc>
-        <w:tc>
-          <w:p>
-            <w:pPr>
-              <w:pStyle w:val="Compact"/>
-              <w:jc w:val="left"/>
-            </w:pPr>
-            <w:r>
-              <w:t xml:space="preserve">99</w:t>
-            </w:r>
-          </w:p>
-        </w:tc>
-      </w:tr>
-      <w:tr>
-        <w:tc>
-          <w:p>
-            <w:pPr>
-              <w:pStyle w:val="Compact"/>
-              <w:jc w:val="left"/>
-            </w:pPr>
-            <w:r>
-              <w:t xml:space="preserve">coverage_u</w:t>
-            </w:r>
-          </w:p>
-        </w:tc>
-        <w:tc>
-          <w:p>
-            <w:pPr>
-              <w:pStyle w:val="Compact"/>
-              <w:jc w:val="left"/>
-            </w:pPr>
-            <w:r>
-              <w:t xml:space="preserve">60</w:t>
-            </w:r>
-          </w:p>
-        </w:tc>
-      </w:tr>
-      <w:tr>
-        <w:tc>
-          <w:p>
-            <w:pPr>
-              <w:pStyle w:val="Compact"/>
-              <w:jc w:val="left"/>
-            </w:pPr>
-            <w:r>
-              <w:t xml:space="preserve">clustering_p</w:t>
-            </w:r>
-          </w:p>
-        </w:tc>
-        <w:tc>
-          <w:p>
-            <w:pPr>
-              <w:pStyle w:val="Compact"/>
-              <w:jc w:val="left"/>
-            </w:pPr>
-            <w:r>
-              <w:t xml:space="preserve">99</w:t>
-            </w:r>
-          </w:p>
-        </w:tc>
-      </w:tr>
-      <w:tr>
-        <w:tc>
-          <w:p>
-            <w:pPr>
-              <w:pStyle w:val="Compact"/>
-              <w:jc w:val="left"/>
-            </w:pPr>
-            <w:r>
-              <w:t xml:space="preserve">clustering_n</w:t>
-            </w:r>
-          </w:p>
-        </w:tc>
-        <w:tc>
-          <w:p>
-            <w:pPr>
-              <w:pStyle w:val="Compact"/>
-              <w:jc w:val="left"/>
-            </w:pPr>
-            <w:r>
-              <w:t xml:space="preserve">70</w:t>
-            </w:r>
-          </w:p>
-        </w:tc>
-      </w:tr>
-      <w:tr>
-        <w:tc>
-          <w:p>
-            <w:pPr>
-              <w:pStyle w:val="Compact"/>
-              <w:jc w:val="left"/>
-            </w:pPr>
-            <w:r>
-              <w:t xml:space="preserve">clustering_u</w:t>
-            </w:r>
-          </w:p>
-        </w:tc>
-        <w:tc>
-          <w:p>
-            <w:pPr>
-              <w:pStyle w:val="Compact"/>
-              <w:jc w:val="left"/>
-            </w:pPr>
-            <w:r>
-              <w:t xml:space="preserve">100</w:t>
-            </w:r>
-          </w:p>
-        </w:tc>
-      </w:tr>
-    </w:tbl>
-    <w:tbl>
-      <w:tblPr>
-        <w:tblStyle w:val="Table"/>
-        <w:tblW w:type="pct" w:w="0.0"/>
-        <w:tblLook w:firstRow="0"/>
-      </w:tblPr>
-      <w:tblGrid/>
-      <w:tr>
-        <w:tc>
-          <w:p>
-            <w:pPr>
-              <w:pStyle w:val="Compact"/>
-              <w:jc w:val="left"/>
-            </w:pPr>
-            <w:r>
-              <w:t xml:space="preserve">Tree</w:t>
-            </w:r>
-          </w:p>
-        </w:tc>
-        <w:tc>
-          <w:p>
-            <w:pPr>
-              <w:pStyle w:val="Compact"/>
-              <w:jc w:val="left"/>
-            </w:pPr>
-            <w:r>
-              <w:t xml:space="preserve">LG+I+G4</w:t>
-            </w:r>
-          </w:p>
-        </w:tc>
-      </w:tr>
-      <w:tr>
-        <w:tc>
-          <w:p>
-            <w:pPr>
-              <w:pStyle w:val="Compact"/>
-              <w:jc w:val="left"/>
-            </w:pPr>
-            <w:r>
-              <w:t xml:space="preserve">e-value_p</w:t>
-            </w:r>
-          </w:p>
-        </w:tc>
-        <w:tc>
-          <w:p>
-            <w:pPr>
-              <w:pStyle w:val="Compact"/>
-              <w:jc w:val="left"/>
-            </w:pPr>
-            <w:r>
-              <w:t xml:space="preserve">1e-160</w:t>
-            </w:r>
-          </w:p>
-        </w:tc>
-      </w:tr>
-      <w:tr>
-        <w:tc>
-          <w:p>
-            <w:pPr>
-              <w:pStyle w:val="Compact"/>
-              <w:jc w:val="left"/>
-            </w:pPr>
-            <w:r>
-              <w:t xml:space="preserve">e-value_n</w:t>
-            </w:r>
-          </w:p>
-        </w:tc>
-        <w:tc>
-          <w:p>
-            <w:pPr>
-              <w:pStyle w:val="Compact"/>
-              <w:jc w:val="left"/>
-            </w:pPr>
-            <w:r>
-              <w:t xml:space="preserve">1e-160</w:t>
-            </w:r>
-          </w:p>
-        </w:tc>
-      </w:tr>
-      <w:tr>
-        <w:tc>
-          <w:p>
-            <w:pPr>
-              <w:pStyle w:val="Compact"/>
-              <w:jc w:val="left"/>
-            </w:pPr>
-            <w:r>
-              <w:t xml:space="preserve">e-value_u</w:t>
-            </w:r>
-          </w:p>
-        </w:tc>
-        <w:tc>
-          <w:p>
-            <w:pPr>
-              <w:pStyle w:val="Compact"/>
-              <w:jc w:val="left"/>
-            </w:pPr>
-            <w:r>
-              <w:t xml:space="preserve">1e-10</w:t>
-            </w:r>
-          </w:p>
-        </w:tc>
-      </w:tr>
-      <w:tr>
-        <w:tc>
-          <w:p>
-            <w:pPr>
-              <w:pStyle w:val="Compact"/>
-              <w:jc w:val="left"/>
-            </w:pPr>
-            <w:r>
-              <w:t xml:space="preserve">coverage_p</w:t>
-            </w:r>
-          </w:p>
-        </w:tc>
-        <w:tc>
-          <w:p>
-            <w:pPr>
-              <w:pStyle w:val="Compact"/>
-              <w:jc w:val="left"/>
-            </w:pPr>
-            <w:r>
-              <w:t xml:space="preserve">98</w:t>
-            </w:r>
-          </w:p>
-        </w:tc>
-      </w:tr>
-      <w:tr>
-        <w:tc>
-          <w:p>
-            <w:pPr>
-              <w:pStyle w:val="Compact"/>
-              <w:jc w:val="left"/>
-            </w:pPr>
-            <w:r>
-              <w:t xml:space="preserve">coverage_n</w:t>
-            </w:r>
-          </w:p>
-        </w:tc>
-        <w:tc>
-          <w:p>
-            <w:pPr>
-              <w:pStyle w:val="Compact"/>
-              <w:jc w:val="left"/>
-            </w:pPr>
-            <w:r>
-              <w:t xml:space="preserve">98</w:t>
-            </w:r>
-          </w:p>
-        </w:tc>
-      </w:tr>
-      <w:tr>
-        <w:tc>
-          <w:p>
-            <w:pPr>
-              <w:pStyle w:val="Compact"/>
-              <w:jc w:val="left"/>
-            </w:pPr>
-            <w:r>
-              <w:t xml:space="preserve">coverage_u</w:t>
-            </w:r>
-          </w:p>
-        </w:tc>
-        <w:tc>
-          <w:p>
-            <w:pPr>
-              <w:pStyle w:val="Compact"/>
-              <w:jc w:val="left"/>
-            </w:pPr>
-            <w:r>
-              <w:t xml:space="preserve">60</w:t>
-            </w:r>
-          </w:p>
-        </w:tc>
-      </w:tr>
-      <w:tr>
-        <w:tc>
-          <w:p>
-            <w:pPr>
-              <w:pStyle w:val="Compact"/>
-              <w:jc w:val="left"/>
-            </w:pPr>
-            <w:r>
-              <w:t xml:space="preserve">clustering_p</w:t>
-            </w:r>
-          </w:p>
-        </w:tc>
-        <w:tc>
-          <w:p>
-            <w:pPr>
-              <w:pStyle w:val="Compact"/>
-              <w:jc w:val="left"/>
-            </w:pPr>
-            <w:r>
-              <w:t xml:space="preserve">100</w:t>
-            </w:r>
-          </w:p>
-        </w:tc>
-      </w:tr>
-      <w:tr>
-        <w:tc>
-          <w:p>
-            <w:pPr>
-              <w:pStyle w:val="Compact"/>
-              <w:jc w:val="left"/>
-            </w:pPr>
-            <w:r>
-              <w:t xml:space="preserve">clustering_n</w:t>
-            </w:r>
-          </w:p>
-        </w:tc>
-        <w:tc>
-          <w:p>
-            <w:pPr>
-              <w:pStyle w:val="Compact"/>
-              <w:jc w:val="left"/>
-            </w:pPr>
-            <w:r>
-              <w:t xml:space="preserve">100</w:t>
-            </w:r>
-          </w:p>
-        </w:tc>
-      </w:tr>
-      <w:tr>
-        <w:tc>
-          <w:p>
-            <w:pPr>
-              <w:pStyle w:val="Compact"/>
-              <w:jc w:val="left"/>
-            </w:pPr>
-            <w:r>
-              <w:t xml:space="preserve">clustering_u</w:t>
-            </w:r>
-          </w:p>
-        </w:tc>
-        <w:tc>
-          <w:p>
-            <w:pPr>
-              <w:pStyle w:val="Compact"/>
-              <w:jc w:val="left"/>
-            </w:pPr>
-            <w:r>
-              <w:t xml:space="preserve">100</w:t>
-            </w:r>
-          </w:p>
-        </w:tc>
-      </w:tr>
-    </w:tbl>
-    <w:tbl>
-      <w:tblPr>
-        <w:tblStyle w:val="Table"/>
-        <w:tblW w:type="pct" w:w="0.0"/>
-        <w:tblLook w:firstRow="0"/>
-      </w:tblPr>
-      <w:tblGrid/>
-      <w:tr>
-        <w:tc>
-          <w:p>
-            <w:pPr>
-              <w:pStyle w:val="Compact"/>
-              <w:jc w:val="left"/>
-            </w:pPr>
-            <w:r>
-              <w:t xml:space="preserve">Tree</w:t>
-            </w:r>
-          </w:p>
-        </w:tc>
-        <w:tc>
-          <w:p>
-            <w:pPr>
-              <w:pStyle w:val="Compact"/>
-              <w:jc w:val="left"/>
-            </w:pPr>
-            <w:r>
-              <w:t xml:space="preserve">LG+I+G4</w:t>
-            </w:r>
-          </w:p>
-        </w:tc>
-      </w:tr>
-      <w:tr>
-        <w:tc>
-          <w:p>
-            <w:pPr>
-              <w:pStyle w:val="Compact"/>
-              <w:jc w:val="left"/>
-            </w:pPr>
-            <w:r>
-              <w:t xml:space="preserve">e-value_p</w:t>
-            </w:r>
-          </w:p>
-        </w:tc>
-        <w:tc>
-          <w:p>
-            <w:pPr>
-              <w:pStyle w:val="Compact"/>
-              <w:jc w:val="left"/>
-            </w:pPr>
-            <w:r>
-              <w:t xml:space="preserve">1e-100</w:t>
-            </w:r>
-          </w:p>
-        </w:tc>
-      </w:tr>
-      <w:tr>
-        <w:tc>
-          <w:p>
-            <w:pPr>
-              <w:pStyle w:val="Compact"/>
-              <w:jc w:val="left"/>
-            </w:pPr>
-            <w:r>
-              <w:t xml:space="preserve">e-value_n</w:t>
-            </w:r>
-          </w:p>
-        </w:tc>
-        <w:tc>
-          <w:p>
-            <w:pPr>
-              <w:pStyle w:val="Compact"/>
-              <w:jc w:val="left"/>
-            </w:pPr>
-            <w:r>
-              <w:t xml:space="preserve">1e-100</w:t>
-            </w:r>
-          </w:p>
-        </w:tc>
-      </w:tr>
-      <w:tr>
-        <w:tc>
-          <w:p>
-            <w:pPr>
-              <w:pStyle w:val="Compact"/>
-              <w:jc w:val="left"/>
-            </w:pPr>
-            <w:r>
-              <w:t xml:space="preserve">e-value_u</w:t>
-            </w:r>
-          </w:p>
-        </w:tc>
-        <w:tc>
-          <w:p>
-            <w:pPr>
-              <w:pStyle w:val="Compact"/>
-              <w:jc w:val="left"/>
-            </w:pPr>
-            <w:r>
-              <w:t xml:space="preserve">1e-10</w:t>
-            </w:r>
-          </w:p>
-        </w:tc>
-      </w:tr>
-      <w:tr>
-        <w:tc>
-          <w:p>
-            <w:pPr>
-              <w:pStyle w:val="Compact"/>
-              <w:jc w:val="left"/>
-            </w:pPr>
-            <w:r>
-              <w:t xml:space="preserve">coverage_p</w:t>
-            </w:r>
-          </w:p>
-        </w:tc>
-        <w:tc>
-          <w:p>
-            <w:pPr>
-              <w:pStyle w:val="Compact"/>
-              <w:jc w:val="left"/>
-            </w:pPr>
-            <w:r>
-              <w:t xml:space="preserve">90</w:t>
-            </w:r>
-          </w:p>
-        </w:tc>
-      </w:tr>
-      <w:tr>
-        <w:tc>
-          <w:p>
-            <w:pPr>
-              <w:pStyle w:val="Compact"/>
-              <w:jc w:val="left"/>
-            </w:pPr>
-            <w:r>
-              <w:t xml:space="preserve">coverage_n</w:t>
-            </w:r>
-          </w:p>
-        </w:tc>
-        <w:tc>
-          <w:p>
-            <w:pPr>
-              <w:pStyle w:val="Compact"/>
-              <w:jc w:val="left"/>
-            </w:pPr>
-            <w:r>
-              <w:t xml:space="preserve">99</w:t>
-            </w:r>
-          </w:p>
-        </w:tc>
-      </w:tr>
-      <w:tr>
-        <w:tc>
-          <w:p>
-            <w:pPr>
-              <w:pStyle w:val="Compact"/>
-              <w:jc w:val="left"/>
-            </w:pPr>
-            <w:r>
-              <w:t xml:space="preserve">coverage_u</w:t>
-            </w:r>
-          </w:p>
-        </w:tc>
-        <w:tc>
-          <w:p>
-            <w:pPr>
-              <w:pStyle w:val="Compact"/>
-              <w:jc w:val="left"/>
-            </w:pPr>
-            <w:r>
-              <w:t xml:space="preserve">95</w:t>
-            </w:r>
-          </w:p>
-        </w:tc>
-      </w:tr>
-      <w:tr>
-        <w:tc>
-          <w:p>
-            <w:pPr>
-              <w:pStyle w:val="Compact"/>
-              <w:jc w:val="left"/>
-            </w:pPr>
-            <w:r>
-              <w:t xml:space="preserve">clustering_p</w:t>
-            </w:r>
-          </w:p>
-        </w:tc>
-        <w:tc>
-          <w:p>
-            <w:pPr>
-              <w:pStyle w:val="Compact"/>
-              <w:jc w:val="left"/>
-            </w:pPr>
-            <w:r>
-              <w:t xml:space="preserve">N/A</w:t>
-            </w:r>
-          </w:p>
-        </w:tc>
-      </w:tr>
-      <w:tr>
-        <w:tc>
-          <w:p>
-            <w:pPr>
-              <w:pStyle w:val="Compact"/>
-              <w:jc w:val="left"/>
-            </w:pPr>
-            <w:r>
-              <w:t xml:space="preserve">clustering_n</w:t>
-            </w:r>
-          </w:p>
-        </w:tc>
-        <w:tc>
-          <w:p>
-            <w:pPr>
-              <w:pStyle w:val="Compact"/>
-              <w:jc w:val="left"/>
-            </w:pPr>
-            <w:r>
-              <w:t xml:space="preserve">N/A</w:t>
-            </w:r>
-          </w:p>
-        </w:tc>
-      </w:tr>
-      <w:tr>
-        <w:tc>
-          <w:p>
-            <w:pPr>
-              <w:pStyle w:val="Compact"/>
-              <w:jc w:val="left"/>
-            </w:pPr>
-            <w:r>
-              <w:t xml:space="preserve">clustering_u</w:t>
-            </w:r>
-          </w:p>
-        </w:tc>
-        <w:tc>
-          <w:p>
-            <w:pPr>
-              <w:pStyle w:val="Compact"/>
-              <w:jc w:val="left"/>
-            </w:pPr>
-            <w:r>
-              <w:t xml:space="preserve">N/A</w:t>
-            </w:r>
-          </w:p>
-        </w:tc>
-      </w:tr>
-    </w:tbl>
+        <w:t xml:space="preserve">For each alignment under each AMR family under study, IQ-TREE multicore version 1.6.9</w:t>
+      </w:r>
+      <w:r>
+        <w:t xml:space="preserve"> </w:t>
+      </w:r>
+      <w:hyperlink w:anchor="ref-JOWSuu8G">
+        <w:r>
+          <w:rPr>
+            <w:rStyle w:val="Hyperlink"/>
+          </w:rPr>
+          <w:t xml:space="preserve">20</w:t>
+        </w:r>
+      </w:hyperlink>
+      <w:r>
+        <w:t xml:space="preserve"> </w:t>
+      </w:r>
+      <w:r>
+        <w:t xml:space="preserve">was used to build a bootstrapped tree with -bb 1000 with the G+I+G4 model of substitution.</w:t>
+      </w:r>
+      <w:r>
+        <w:t xml:space="preserve"> </w:t>
+      </w:r>
+      <w:r>
+        <w:t xml:space="preserve">Tree visualizations were created with ETE Toolkit version 3.</w:t>
+      </w:r>
+      <w:r>
+        <w:t xml:space="preserve"> </w:t>
+      </w:r>
+      <w:r>
+        <w:t xml:space="preserve">The trees were annotated with taxonomic information for each rank by using ETE’s NCBI taxonomy module to translate the names result set from the various databases to taxonomic identifiers.</w:t>
+      </w:r>
+      <w:r>
+        <w:t xml:space="preserve"> </w:t>
+      </w:r>
+      <w:r>
+        <w:t xml:space="preserve">The taxonomic identifier was used to query NCBI’s taxonomy database for the taxonomy information.</w:t>
+      </w:r>
+      <w:r>
+        <w:t xml:space="preserve"> </w:t>
+      </w:r>
+      <w:r>
+        <w:t xml:space="preserve">In cases where there were multiple hits for genes, the most recent common ancestor was used to query the taxonomic information, therefore some leaves in the trees were annotated with only partial taxonomic information.</w:t>
+      </w:r>
+    </w:p>
+    <w:p>
+      <w:pPr>
+        <w:pStyle w:val="Heading2"/>
+      </w:pPr>
+      <w:bookmarkStart w:id="39" w:name="results"/>
+      <w:r>
+        <w:t xml:space="preserve">Results</w:t>
+      </w:r>
+      <w:bookmarkEnd w:id="39"/>
+    </w:p>
     <w:p>
       <w:pPr>
         <w:pStyle w:val="Heading3"/>
       </w:pPr>
-      <w:bookmarkStart w:id="37" w:name="sequence-alignment"/>
-      <w:r>
-        <w:t xml:space="preserve">Sequence Alignment</w:t>
-      </w:r>
-      <w:bookmarkEnd w:id="37"/>
+      <w:bookmarkStart w:id="40" w:name="phylogenetic-analysis-of-mcr-sequences"/>
+      <w:r>
+        <w:t xml:space="preserve">Phylogenetic analysis of MCR sequences</w:t>
+      </w:r>
+      <w:bookmarkEnd w:id="40"/>
     </w:p>
     <w:p>
       <w:pPr>
         <w:pStyle w:val="FirstParagraph"/>
       </w:pPr>
       <w:r>
-        <w:t xml:space="preserve">Two alignments were created for each AMR determinant under study.</w:t>
-      </w:r>
-      <w:r>
-        <w:t xml:space="preserve"> </w:t>
-      </w:r>
-      <w:r>
-        <w:t xml:space="preserve">The first alignment was created to compare the phylogenetic relationship of only the putative sequences.</w:t>
-      </w:r>
-      <w:r>
-        <w:t xml:space="preserve"> </w:t>
-      </w:r>
-      <w:r>
-        <w:t xml:space="preserve">The second alignment was created for an overall comparison of sequences.</w:t>
-      </w:r>
-    </w:p>
-    <w:p>
-      <w:pPr>
-        <w:pStyle w:val="BodyText"/>
-      </w:pPr>
-      <w:r>
-        <w:t xml:space="preserve">The putative AMR alignment was made up of the sequences from the CARD prevalence data were concatenated in one multi-FASTA format file with the canonical sequences and an outgroup chosen for each AMR family as per table</w:t>
-      </w:r>
-      <w:r>
-        <w:t xml:space="preserve"> </w:t>
-      </w:r>
-      <w:hyperlink w:anchor="tbl:outgroups">
-        <w:r>
-          <w:rPr>
-            <w:rStyle w:val="Hyperlink"/>
-          </w:rPr>
-          <w:t xml:space="preserve">6</w:t>
-        </w:r>
-      </w:hyperlink>
-      <w:r>
-        <w:t xml:space="preserve">.</w:t>
-      </w:r>
-      <w:r>
-        <w:t xml:space="preserve"> </w:t>
-      </w:r>
-      <w:r>
-        <w:t xml:space="preserve">In the second, more diverse alignment, The filtered sequences from NCBI non-redundant data, CARD prevalence data, UBA data were all concatenated to one multi-FASTA format file with the canonical sequences with the same outgroup sequences (table</w:t>
-      </w:r>
-      <w:r>
-        <w:t xml:space="preserve"> </w:t>
-      </w:r>
-      <w:hyperlink w:anchor="tbl:outgroups">
-        <w:r>
-          <w:rPr>
-            <w:rStyle w:val="Hyperlink"/>
-          </w:rPr>
-          <w:t xml:space="preserve">6</w:t>
-        </w:r>
-      </w:hyperlink>
-      <w:r>
-        <w:t xml:space="preserve">).</w:t>
-      </w:r>
-    </w:p>
-    <w:p>
-      <w:pPr>
-        <w:pStyle w:val="BodyText"/>
-      </w:pPr>
-      <w:r>
-        <w:t xml:space="preserve">This set of concatenated amino acid sequences were aligned with MAFFT-LINSI version 7.40 and trimmed by trimal version 1.4.rev22 using the automated1 option.</w:t>
-      </w:r>
-    </w:p>
-    <w:p>
-      <w:pPr>
-        <w:pStyle w:val="Heading3"/>
-      </w:pPr>
-      <w:bookmarkStart w:id="38" w:name="creation-of-phylogenies"/>
-      <w:r>
-        <w:t xml:space="preserve">Creation of phylogenies</w:t>
-      </w:r>
-      <w:bookmarkEnd w:id="38"/>
-    </w:p>
-    <w:p>
-      <w:pPr>
-        <w:pStyle w:val="FirstParagraph"/>
-      </w:pPr>
-      <w:r>
-        <w:t xml:space="preserve">For each alignment under each AMR family under study, IQ-TREE multicore version 1.6.9</w:t>
-      </w:r>
-      <w:r>
-        <w:t xml:space="preserve"> </w:t>
-      </w:r>
-      <w:hyperlink w:anchor="ref-JOWSuu8G">
-        <w:r>
-          <w:rPr>
-            <w:rStyle w:val="Hyperlink"/>
-          </w:rPr>
-          <w:t xml:space="preserve">20</w:t>
-        </w:r>
-      </w:hyperlink>
-      <w:r>
-        <w:t xml:space="preserve"> </w:t>
-      </w:r>
-      <w:r>
-        <w:t xml:space="preserve">was used to build a bootstrapped tree with -bb 1000 with the G+I+G4 model of substitution.</w:t>
-      </w:r>
-      <w:r>
-        <w:t xml:space="preserve"> </w:t>
-      </w:r>
-      <w:r>
-        <w:t xml:space="preserve">Tree visualizations were created with ETE Toolkit version 3, and annotated with taxonomic information for each rank, and environmental and AMR data, based on information from the various metadata. (See supplemental).</w:t>
-      </w:r>
-    </w:p>
-    <w:p>
-      <w:pPr>
-        <w:pStyle w:val="Heading2"/>
-      </w:pPr>
-      <w:bookmarkStart w:id="39" w:name="results"/>
-      <w:r>
-        <w:t xml:space="preserve">Results</w:t>
-      </w:r>
-      <w:bookmarkEnd w:id="39"/>
-    </w:p>
-    <w:p>
-      <w:pPr>
-        <w:pStyle w:val="Heading3"/>
-      </w:pPr>
-      <w:bookmarkStart w:id="40" w:name="phylogenetic-analysis-of-mcr-sequences"/>
-      <w:r>
-        <w:t xml:space="preserve">Phylogenetic analysis of MCR sequences</w:t>
-      </w:r>
-      <w:bookmarkEnd w:id="40"/>
-    </w:p>
-    <w:p>
-      <w:pPr>
-        <w:pStyle w:val="FirstParagraph"/>
-      </w:pPr>
-      <w:r>
         <w:t xml:space="preserve">The phylogenetic relationships of the CARD canonical sequences, and the CARD prevalence sequences involving the MCR family were investigated to show the phylogenetic relationship of only the putative MCR sequences without the noise of additional sequences.</w:t>
       </w:r>
       <w:r>
         <w:t xml:space="preserve"> </w:t>
       </w:r>
       <w:r>
-        <w:t xml:space="preserve">A total of 87 genes, an out-group, the 32 canonical sequences, and the 54 prevalence sequences (clustered as per Table</w:t>
-      </w:r>
-      <w:r>
-        <w:t xml:space="preserve"> </w:t>
-      </w:r>
-      <w:hyperlink w:anchor="tbl:exp-params">
-        <w:r>
-          <w:rPr>
-            <w:rStyle w:val="Hyperlink"/>
-          </w:rPr>
-          <w:t xml:space="preserve">1</w:t>
-        </w:r>
-      </w:hyperlink>
-      <w:r>
-        <w:t xml:space="preserve">), were selected for analyses.</w:t>
+        <w:t xml:space="preserve">A total of 87 genes, an out-group, the 32 canonical sequences, and the 54 prevalence sequences (clustered as per Table {</w:t>
+      </w:r>
+      <w:r>
+        <w:t xml:space="preserve">[</w:t>
+      </w:r>
+      <w:r>
+        <w:rPr>
+          <w:b/>
+        </w:rPr>
+        <w:t xml:space="preserve">???</w:t>
+      </w:r>
+      <w:r>
+        <w:t xml:space="preserve">]</w:t>
+      </w:r>
+      <w:r>
+        <w:t xml:space="preserve">}), were selected for analyses.</w:t>
       </w:r>
       <w:r>
         <w:t xml:space="preserve"> </w:t>
@@ -4397,7 +3786,7 @@
           <w:rPr>
             <w:rStyle w:val="Hyperlink"/>
           </w:rPr>
-          <w:t xml:space="preserve">3</w:t>
+          <w:t xml:space="preserve">2</w:t>
         </w:r>
       </w:hyperlink>
       <w:r>
@@ -5148,7 +4537,7 @@
       <w:pPr>
         <w:pStyle w:val="Compact"/>
         <w:numPr>
-          <w:numId w:val="1006"/>
+          <w:numId w:val="1002"/>
           <w:ilvl w:val="0"/>
         </w:numPr>
       </w:pPr>
@@ -5160,7 +4549,7 @@
       <w:pPr>
         <w:pStyle w:val="Compact"/>
         <w:numPr>
-          <w:numId w:val="1006"/>
+          <w:numId w:val="1002"/>
           <w:ilvl w:val="0"/>
         </w:numPr>
       </w:pPr>
@@ -5172,7 +4561,7 @@
       <w:pPr>
         <w:pStyle w:val="Compact"/>
         <w:numPr>
-          <w:numId w:val="1006"/>
+          <w:numId w:val="1002"/>
           <w:ilvl w:val="0"/>
         </w:numPr>
       </w:pPr>
@@ -5196,7 +4585,7 @@
         <w:pStyle w:val="TableCaption"/>
       </w:pPr>
       <w:r>
-        <w:t xml:space="preserve">Table 2: Names of the canonical MCR phosphoethanolamine transferase variants from CARD database</w:t>
+        <w:t xml:space="preserve">Table 1: Names of the canonical MCR phosphoethanolamine transferase variants from CARD database</w:t>
       </w:r>
       <w:r>
         <w:t xml:space="preserve"> </w:t>
@@ -5207,7 +4596,7 @@
         <w:tblStyle w:val="Table"/>
         <w:tblW w:type="pct" w:w="5000.0"/>
         <w:tblLook w:firstRow="1"/>
-        <w:tblCaption w:val="Table 2: Names of the canonical MCR phosphoethanolamine transferase variants from CARD database "/>
+        <w:tblCaption w:val="Table 1: Names of the canonical MCR phosphoethanolamine transferase variants from CARD database "/>
       </w:tblPr>
       <w:tblGrid>
         <w:gridCol w:w="7920"/>
@@ -5242,7 +4631,7 @@
         <w:pStyle w:val="TableCaption"/>
       </w:pPr>
       <w:r>
-        <w:t xml:space="preserve">Table 3: Names of the canonical beta-lactamase variants from CARD database</w:t>
+        <w:t xml:space="preserve">Table 2: Names of the canonical beta-lactamase variants from CARD database</w:t>
       </w:r>
       <w:r>
         <w:t xml:space="preserve"> </w:t>
@@ -5253,7 +4642,7 @@
         <w:tblStyle w:val="Table"/>
         <w:tblW w:type="pct" w:w="5000.0"/>
         <w:tblLook w:firstRow="1"/>
-        <w:tblCaption w:val="Table 3: Names of the canonical beta-lactamase variants from CARD database "/>
+        <w:tblCaption w:val="Table 2: Names of the canonical beta-lactamase variants from CARD database "/>
       </w:tblPr>
       <w:tblGrid>
         <w:gridCol w:w="7920"/>
@@ -5288,7 +4677,7 @@
         <w:pStyle w:val="TableCaption"/>
       </w:pPr>
       <w:r>
-        <w:t xml:space="preserve">Table 4: Names of the canonical NDM beta-lactamase variants from CARD database</w:t>
+        <w:t xml:space="preserve">Table 3: Names of the canonical NDM beta-lactamase variants from CARD database</w:t>
       </w:r>
       <w:r>
         <w:t xml:space="preserve"> </w:t>
@@ -5299,7 +4688,7 @@
         <w:tblStyle w:val="Table"/>
         <w:tblW w:type="pct" w:w="5000.0"/>
         <w:tblLook w:firstRow="1"/>
-        <w:tblCaption w:val="Table 4: Names of the canonical NDM beta-lactamase variants from CARD database "/>
+        <w:tblCaption w:val="Table 3: Names of the canonical NDM beta-lactamase variants from CARD database "/>
       </w:tblPr>
       <w:tblGrid>
         <w:gridCol w:w="7920"/>
@@ -5334,7 +4723,7 @@
         <w:pStyle w:val="TableCaption"/>
       </w:pPr>
       <w:r>
-        <w:t xml:space="preserve">Table 5: Names of the canonical OXA beta-lactamase variants from CARD database</w:t>
+        <w:t xml:space="preserve">Table 4: Names of the canonical OXA beta-lactamase variants from CARD database</w:t>
       </w:r>
       <w:r>
         <w:t xml:space="preserve"> </w:t>
@@ -5345,7 +4734,7 @@
         <w:tblStyle w:val="Table"/>
         <w:tblW w:type="pct" w:w="0.0"/>
         <w:tblLook w:firstRow="1"/>
-        <w:tblCaption w:val="Table 5: Names of the canonical OXA beta-lactamase variants from CARD database "/>
+        <w:tblCaption w:val="Table 4: Names of the canonical OXA beta-lactamase variants from CARD database "/>
       </w:tblPr>
       <w:tblGrid/>
       <w:tr>
@@ -5386,7 +4775,7 @@
         <w:pStyle w:val="TableCaption"/>
       </w:pPr>
       <w:r>
-        <w:t xml:space="preserve">Table 6: Outgroups chosen in building the phylogenies of the 4 AMR families.</w:t>
+        <w:t xml:space="preserve">Table 5: Outgroups chosen in building the phylogenies of the 4 AMR families.</w:t>
       </w:r>
       <w:r>
         <w:t xml:space="preserve"> </w:t>
@@ -5397,7 +4786,7 @@
         <w:tblStyle w:val="Table"/>
         <w:tblW w:type="pct" w:w="5000.0"/>
         <w:tblLook w:firstRow="1"/>
-        <w:tblCaption w:val="Table 6: Outgroups chosen in building the phylogenies of the 4 AMR families. "/>
+        <w:tblCaption w:val="Table 5: Outgroups chosen in building the phylogenies of the 4 AMR families. "/>
       </w:tblPr>
       <w:tblGrid>
         <w:gridCol w:w="1638"/>
@@ -9310,454 +8699,6 @@
       </w:pPr>
     </w:lvl>
   </w:abstractNum>
-  <w:abstractNum w:abstractNumId="99831">
-    <w:nsid w:val="71315dca"/>
-    <w:multiLevelType w:val="multilevel"/>
-    <w:lvl w:ilvl="0">
-      <w:start w:val="1"/>
-      <w:numFmt w:val="upperLetter"/>
-      <w:lvlText w:val="(%1)"/>
-      <w:lvlJc w:val="left"/>
-      <w:pPr>
-        <w:tabs>
-          <w:tab w:val="num" w:pos="0"/>
-        </w:tabs>
-        <w:ind w:left="480" w:hanging="480"/>
-      </w:pPr>
-    </w:lvl>
-    <w:lvl w:ilvl="1">
-      <w:start w:val="1"/>
-      <w:numFmt w:val="upperLetter"/>
-      <w:lvlText w:val="(%2)"/>
-      <w:lvlJc w:val="left"/>
-      <w:pPr>
-        <w:tabs>
-          <w:tab w:val="num" w:pos="720"/>
-        </w:tabs>
-        <w:ind w:left="1200" w:hanging="480"/>
-      </w:pPr>
-    </w:lvl>
-    <w:lvl w:ilvl="2">
-      <w:start w:val="1"/>
-      <w:numFmt w:val="upperLetter"/>
-      <w:lvlText w:val="(%3)"/>
-      <w:lvlJc w:val="left"/>
-      <w:pPr>
-        <w:tabs>
-          <w:tab w:val="num" w:pos="1440"/>
-        </w:tabs>
-        <w:ind w:left="1920" w:hanging="480"/>
-      </w:pPr>
-    </w:lvl>
-    <w:lvl w:ilvl="3">
-      <w:start w:val="1"/>
-      <w:numFmt w:val="upperLetter"/>
-      <w:lvlText w:val="(%4)"/>
-      <w:lvlJc w:val="left"/>
-      <w:pPr>
-        <w:tabs>
-          <w:tab w:val="num" w:pos="2160"/>
-        </w:tabs>
-        <w:ind w:left="2640" w:hanging="480"/>
-      </w:pPr>
-    </w:lvl>
-    <w:lvl w:ilvl="4">
-      <w:start w:val="1"/>
-      <w:numFmt w:val="upperLetter"/>
-      <w:lvlText w:val="(%5)"/>
-      <w:lvlJc w:val="left"/>
-      <w:pPr>
-        <w:tabs>
-          <w:tab w:val="num" w:pos="2880"/>
-        </w:tabs>
-        <w:ind w:left="3360" w:hanging="480"/>
-      </w:pPr>
-    </w:lvl>
-    <w:lvl w:ilvl="5">
-      <w:start w:val="1"/>
-      <w:numFmt w:val="upperLetter"/>
-      <w:lvlText w:val="(%6)"/>
-      <w:lvlJc w:val="left"/>
-      <w:pPr>
-        <w:tabs>
-          <w:tab w:val="num" w:pos="3600"/>
-        </w:tabs>
-        <w:ind w:left="4080" w:hanging="480"/>
-      </w:pPr>
-    </w:lvl>
-    <w:lvl w:ilvl="6">
-      <w:start w:val="1"/>
-      <w:numFmt w:val="upperLetter"/>
-      <w:lvlText w:val="(%7)"/>
-      <w:lvlJc w:val="left"/>
-      <w:pPr>
-        <w:tabs>
-          <w:tab w:val="num" w:pos="4320"/>
-        </w:tabs>
-        <w:ind w:left="4800" w:hanging="480"/>
-      </w:pPr>
-    </w:lvl>
-    <w:lvl w:ilvl="7">
-      <w:start w:val="1"/>
-      <w:numFmt w:val="upperLetter"/>
-      <w:lvlText w:val="(%8)"/>
-      <w:lvlJc w:val="left"/>
-      <w:pPr>
-        <w:tabs>
-          <w:tab w:val="num" w:pos="5040"/>
-        </w:tabs>
-        <w:ind w:left="5520" w:hanging="480"/>
-      </w:pPr>
-    </w:lvl>
-    <w:lvl w:ilvl="8">
-      <w:start w:val="1"/>
-      <w:numFmt w:val="upperLetter"/>
-      <w:lvlText w:val="(%9)"/>
-      <w:lvlJc w:val="left"/>
-      <w:pPr>
-        <w:tabs>
-          <w:tab w:val="num" w:pos="5760"/>
-        </w:tabs>
-        <w:ind w:left="6240" w:hanging="480"/>
-      </w:pPr>
-    </w:lvl>
-  </w:abstractNum>
-  <w:abstractNum w:abstractNumId="99832">
-    <w:nsid w:val="47261bad"/>
-    <w:multiLevelType w:val="multilevel"/>
-    <w:lvl w:ilvl="0">
-      <w:start w:val="2"/>
-      <w:numFmt w:val="upperLetter"/>
-      <w:lvlText w:val="(%1)"/>
-      <w:lvlJc w:val="left"/>
-      <w:pPr>
-        <w:tabs>
-          <w:tab w:val="num" w:pos="0"/>
-        </w:tabs>
-        <w:ind w:left="480" w:hanging="480"/>
-      </w:pPr>
-    </w:lvl>
-    <w:lvl w:ilvl="1">
-      <w:start w:val="2"/>
-      <w:numFmt w:val="upperLetter"/>
-      <w:lvlText w:val="(%2)"/>
-      <w:lvlJc w:val="left"/>
-      <w:pPr>
-        <w:tabs>
-          <w:tab w:val="num" w:pos="720"/>
-        </w:tabs>
-        <w:ind w:left="1200" w:hanging="480"/>
-      </w:pPr>
-    </w:lvl>
-    <w:lvl w:ilvl="2">
-      <w:start w:val="2"/>
-      <w:numFmt w:val="upperLetter"/>
-      <w:lvlText w:val="(%3)"/>
-      <w:lvlJc w:val="left"/>
-      <w:pPr>
-        <w:tabs>
-          <w:tab w:val="num" w:pos="1440"/>
-        </w:tabs>
-        <w:ind w:left="1920" w:hanging="480"/>
-      </w:pPr>
-    </w:lvl>
-    <w:lvl w:ilvl="3">
-      <w:start w:val="2"/>
-      <w:numFmt w:val="upperLetter"/>
-      <w:lvlText w:val="(%4)"/>
-      <w:lvlJc w:val="left"/>
-      <w:pPr>
-        <w:tabs>
-          <w:tab w:val="num" w:pos="2160"/>
-        </w:tabs>
-        <w:ind w:left="2640" w:hanging="480"/>
-      </w:pPr>
-    </w:lvl>
-    <w:lvl w:ilvl="4">
-      <w:start w:val="2"/>
-      <w:numFmt w:val="upperLetter"/>
-      <w:lvlText w:val="(%5)"/>
-      <w:lvlJc w:val="left"/>
-      <w:pPr>
-        <w:tabs>
-          <w:tab w:val="num" w:pos="2880"/>
-        </w:tabs>
-        <w:ind w:left="3360" w:hanging="480"/>
-      </w:pPr>
-    </w:lvl>
-    <w:lvl w:ilvl="5">
-      <w:start w:val="2"/>
-      <w:numFmt w:val="upperLetter"/>
-      <w:lvlText w:val="(%6)"/>
-      <w:lvlJc w:val="left"/>
-      <w:pPr>
-        <w:tabs>
-          <w:tab w:val="num" w:pos="3600"/>
-        </w:tabs>
-        <w:ind w:left="4080" w:hanging="480"/>
-      </w:pPr>
-    </w:lvl>
-    <w:lvl w:ilvl="6">
-      <w:start w:val="2"/>
-      <w:numFmt w:val="upperLetter"/>
-      <w:lvlText w:val="(%7)"/>
-      <w:lvlJc w:val="left"/>
-      <w:pPr>
-        <w:tabs>
-          <w:tab w:val="num" w:pos="4320"/>
-        </w:tabs>
-        <w:ind w:left="4800" w:hanging="480"/>
-      </w:pPr>
-    </w:lvl>
-    <w:lvl w:ilvl="7">
-      <w:start w:val="2"/>
-      <w:numFmt w:val="upperLetter"/>
-      <w:lvlText w:val="(%8)"/>
-      <w:lvlJc w:val="left"/>
-      <w:pPr>
-        <w:tabs>
-          <w:tab w:val="num" w:pos="5040"/>
-        </w:tabs>
-        <w:ind w:left="5520" w:hanging="480"/>
-      </w:pPr>
-    </w:lvl>
-    <w:lvl w:ilvl="8">
-      <w:start w:val="2"/>
-      <w:numFmt w:val="upperLetter"/>
-      <w:lvlText w:val="(%9)"/>
-      <w:lvlJc w:val="left"/>
-      <w:pPr>
-        <w:tabs>
-          <w:tab w:val="num" w:pos="5760"/>
-        </w:tabs>
-        <w:ind w:left="6240" w:hanging="480"/>
-      </w:pPr>
-    </w:lvl>
-  </w:abstractNum>
-  <w:abstractNum w:abstractNumId="99833">
-    <w:nsid w:val="b3cbbdee"/>
-    <w:multiLevelType w:val="multilevel"/>
-    <w:lvl w:ilvl="0">
-      <w:start w:val="3"/>
-      <w:numFmt w:val="upperLetter"/>
-      <w:lvlText w:val="(%1)"/>
-      <w:lvlJc w:val="left"/>
-      <w:pPr>
-        <w:tabs>
-          <w:tab w:val="num" w:pos="0"/>
-        </w:tabs>
-        <w:ind w:left="480" w:hanging="480"/>
-      </w:pPr>
-    </w:lvl>
-    <w:lvl w:ilvl="1">
-      <w:start w:val="3"/>
-      <w:numFmt w:val="upperLetter"/>
-      <w:lvlText w:val="(%2)"/>
-      <w:lvlJc w:val="left"/>
-      <w:pPr>
-        <w:tabs>
-          <w:tab w:val="num" w:pos="720"/>
-        </w:tabs>
-        <w:ind w:left="1200" w:hanging="480"/>
-      </w:pPr>
-    </w:lvl>
-    <w:lvl w:ilvl="2">
-      <w:start w:val="3"/>
-      <w:numFmt w:val="upperLetter"/>
-      <w:lvlText w:val="(%3)"/>
-      <w:lvlJc w:val="left"/>
-      <w:pPr>
-        <w:tabs>
-          <w:tab w:val="num" w:pos="1440"/>
-        </w:tabs>
-        <w:ind w:left="1920" w:hanging="480"/>
-      </w:pPr>
-    </w:lvl>
-    <w:lvl w:ilvl="3">
-      <w:start w:val="3"/>
-      <w:numFmt w:val="upperLetter"/>
-      <w:lvlText w:val="(%4)"/>
-      <w:lvlJc w:val="left"/>
-      <w:pPr>
-        <w:tabs>
-          <w:tab w:val="num" w:pos="2160"/>
-        </w:tabs>
-        <w:ind w:left="2640" w:hanging="480"/>
-      </w:pPr>
-    </w:lvl>
-    <w:lvl w:ilvl="4">
-      <w:start w:val="3"/>
-      <w:numFmt w:val="upperLetter"/>
-      <w:lvlText w:val="(%5)"/>
-      <w:lvlJc w:val="left"/>
-      <w:pPr>
-        <w:tabs>
-          <w:tab w:val="num" w:pos="2880"/>
-        </w:tabs>
-        <w:ind w:left="3360" w:hanging="480"/>
-      </w:pPr>
-    </w:lvl>
-    <w:lvl w:ilvl="5">
-      <w:start w:val="3"/>
-      <w:numFmt w:val="upperLetter"/>
-      <w:lvlText w:val="(%6)"/>
-      <w:lvlJc w:val="left"/>
-      <w:pPr>
-        <w:tabs>
-          <w:tab w:val="num" w:pos="3600"/>
-        </w:tabs>
-        <w:ind w:left="4080" w:hanging="480"/>
-      </w:pPr>
-    </w:lvl>
-    <w:lvl w:ilvl="6">
-      <w:start w:val="3"/>
-      <w:numFmt w:val="upperLetter"/>
-      <w:lvlText w:val="(%7)"/>
-      <w:lvlJc w:val="left"/>
-      <w:pPr>
-        <w:tabs>
-          <w:tab w:val="num" w:pos="4320"/>
-        </w:tabs>
-        <w:ind w:left="4800" w:hanging="480"/>
-      </w:pPr>
-    </w:lvl>
-    <w:lvl w:ilvl="7">
-      <w:start w:val="3"/>
-      <w:numFmt w:val="upperLetter"/>
-      <w:lvlText w:val="(%8)"/>
-      <w:lvlJc w:val="left"/>
-      <w:pPr>
-        <w:tabs>
-          <w:tab w:val="num" w:pos="5040"/>
-        </w:tabs>
-        <w:ind w:left="5520" w:hanging="480"/>
-      </w:pPr>
-    </w:lvl>
-    <w:lvl w:ilvl="8">
-      <w:start w:val="3"/>
-      <w:numFmt w:val="upperLetter"/>
-      <w:lvlText w:val="(%9)"/>
-      <w:lvlJc w:val="left"/>
-      <w:pPr>
-        <w:tabs>
-          <w:tab w:val="num" w:pos="5760"/>
-        </w:tabs>
-        <w:ind w:left="6240" w:hanging="480"/>
-      </w:pPr>
-    </w:lvl>
-  </w:abstractNum>
-  <w:abstractNum w:abstractNumId="99834">
-    <w:nsid w:val="4fbe019a"/>
-    <w:multiLevelType w:val="multilevel"/>
-    <w:lvl w:ilvl="0">
-      <w:start w:val="4"/>
-      <w:numFmt w:val="upperLetter"/>
-      <w:lvlText w:val="(%1)"/>
-      <w:lvlJc w:val="left"/>
-      <w:pPr>
-        <w:tabs>
-          <w:tab w:val="num" w:pos="0"/>
-        </w:tabs>
-        <w:ind w:left="480" w:hanging="480"/>
-      </w:pPr>
-    </w:lvl>
-    <w:lvl w:ilvl="1">
-      <w:start w:val="4"/>
-      <w:numFmt w:val="upperLetter"/>
-      <w:lvlText w:val="(%2)"/>
-      <w:lvlJc w:val="left"/>
-      <w:pPr>
-        <w:tabs>
-          <w:tab w:val="num" w:pos="720"/>
-        </w:tabs>
-        <w:ind w:left="1200" w:hanging="480"/>
-      </w:pPr>
-    </w:lvl>
-    <w:lvl w:ilvl="2">
-      <w:start w:val="4"/>
-      <w:numFmt w:val="upperLetter"/>
-      <w:lvlText w:val="(%3)"/>
-      <w:lvlJc w:val="left"/>
-      <w:pPr>
-        <w:tabs>
-          <w:tab w:val="num" w:pos="1440"/>
-        </w:tabs>
-        <w:ind w:left="1920" w:hanging="480"/>
-      </w:pPr>
-    </w:lvl>
-    <w:lvl w:ilvl="3">
-      <w:start w:val="4"/>
-      <w:numFmt w:val="upperLetter"/>
-      <w:lvlText w:val="(%4)"/>
-      <w:lvlJc w:val="left"/>
-      <w:pPr>
-        <w:tabs>
-          <w:tab w:val="num" w:pos="2160"/>
-        </w:tabs>
-        <w:ind w:left="2640" w:hanging="480"/>
-      </w:pPr>
-    </w:lvl>
-    <w:lvl w:ilvl="4">
-      <w:start w:val="4"/>
-      <w:numFmt w:val="upperLetter"/>
-      <w:lvlText w:val="(%5)"/>
-      <w:lvlJc w:val="left"/>
-      <w:pPr>
-        <w:tabs>
-          <w:tab w:val="num" w:pos="2880"/>
-        </w:tabs>
-        <w:ind w:left="3360" w:hanging="480"/>
-      </w:pPr>
-    </w:lvl>
-    <w:lvl w:ilvl="5">
-      <w:start w:val="4"/>
-      <w:numFmt w:val="upperLetter"/>
-      <w:lvlText w:val="(%6)"/>
-      <w:lvlJc w:val="left"/>
-      <w:pPr>
-        <w:tabs>
-          <w:tab w:val="num" w:pos="3600"/>
-        </w:tabs>
-        <w:ind w:left="4080" w:hanging="480"/>
-      </w:pPr>
-    </w:lvl>
-    <w:lvl w:ilvl="6">
-      <w:start w:val="4"/>
-      <w:numFmt w:val="upperLetter"/>
-      <w:lvlText w:val="(%7)"/>
-      <w:lvlJc w:val="left"/>
-      <w:pPr>
-        <w:tabs>
-          <w:tab w:val="num" w:pos="4320"/>
-        </w:tabs>
-        <w:ind w:left="4800" w:hanging="480"/>
-      </w:pPr>
-    </w:lvl>
-    <w:lvl w:ilvl="7">
-      <w:start w:val="4"/>
-      <w:numFmt w:val="upperLetter"/>
-      <w:lvlText w:val="(%8)"/>
-      <w:lvlJc w:val="left"/>
-      <w:pPr>
-        <w:tabs>
-          <w:tab w:val="num" w:pos="5040"/>
-        </w:tabs>
-        <w:ind w:left="5520" w:hanging="480"/>
-      </w:pPr>
-    </w:lvl>
-    <w:lvl w:ilvl="8">
-      <w:start w:val="4"/>
-      <w:numFmt w:val="upperLetter"/>
-      <w:lvlText w:val="(%9)"/>
-      <w:lvlJc w:val="left"/>
-      <w:pPr>
-        <w:tabs>
-          <w:tab w:val="num" w:pos="5760"/>
-        </w:tabs>
-        <w:ind w:left="6240" w:hanging="480"/>
-      </w:pPr>
-    </w:lvl>
-  </w:abstractNum>
   <w:num w:numId="1">
     <w:abstractNumId w:val="1"/>
   </w:num>
@@ -9774,126 +8715,6 @@
     <w:abstractNumId w:val="991"/>
   </w:num>
   <w:num w:numId="1002">
-    <w:abstractNumId w:val="99831"/>
-    <w:lvlOverride w:ilvl="0">
-      <w:startOverride w:val="1"/>
-    </w:lvlOverride>
-    <w:lvlOverride w:ilvl="1">
-      <w:startOverride w:val="1"/>
-    </w:lvlOverride>
-    <w:lvlOverride w:ilvl="2">
-      <w:startOverride w:val="1"/>
-    </w:lvlOverride>
-    <w:lvlOverride w:ilvl="3">
-      <w:startOverride w:val="1"/>
-    </w:lvlOverride>
-    <w:lvlOverride w:ilvl="4">
-      <w:startOverride w:val="1"/>
-    </w:lvlOverride>
-    <w:lvlOverride w:ilvl="5">
-      <w:startOverride w:val="1"/>
-    </w:lvlOverride>
-    <w:lvlOverride w:ilvl="6">
-      <w:startOverride w:val="1"/>
-    </w:lvlOverride>
-    <w:lvlOverride w:ilvl="7">
-      <w:startOverride w:val="1"/>
-    </w:lvlOverride>
-    <w:lvlOverride w:ilvl="8">
-      <w:startOverride w:val="1"/>
-    </w:lvlOverride>
-  </w:num>
-  <w:num w:numId="1003">
-    <w:abstractNumId w:val="99832"/>
-    <w:lvlOverride w:ilvl="0">
-      <w:startOverride w:val="2"/>
-    </w:lvlOverride>
-    <w:lvlOverride w:ilvl="1">
-      <w:startOverride w:val="2"/>
-    </w:lvlOverride>
-    <w:lvlOverride w:ilvl="2">
-      <w:startOverride w:val="2"/>
-    </w:lvlOverride>
-    <w:lvlOverride w:ilvl="3">
-      <w:startOverride w:val="2"/>
-    </w:lvlOverride>
-    <w:lvlOverride w:ilvl="4">
-      <w:startOverride w:val="2"/>
-    </w:lvlOverride>
-    <w:lvlOverride w:ilvl="5">
-      <w:startOverride w:val="2"/>
-    </w:lvlOverride>
-    <w:lvlOverride w:ilvl="6">
-      <w:startOverride w:val="2"/>
-    </w:lvlOverride>
-    <w:lvlOverride w:ilvl="7">
-      <w:startOverride w:val="2"/>
-    </w:lvlOverride>
-    <w:lvlOverride w:ilvl="8">
-      <w:startOverride w:val="2"/>
-    </w:lvlOverride>
-  </w:num>
-  <w:num w:numId="1004">
-    <w:abstractNumId w:val="99833"/>
-    <w:lvlOverride w:ilvl="0">
-      <w:startOverride w:val="3"/>
-    </w:lvlOverride>
-    <w:lvlOverride w:ilvl="1">
-      <w:startOverride w:val="3"/>
-    </w:lvlOverride>
-    <w:lvlOverride w:ilvl="2">
-      <w:startOverride w:val="3"/>
-    </w:lvlOverride>
-    <w:lvlOverride w:ilvl="3">
-      <w:startOverride w:val="3"/>
-    </w:lvlOverride>
-    <w:lvlOverride w:ilvl="4">
-      <w:startOverride w:val="3"/>
-    </w:lvlOverride>
-    <w:lvlOverride w:ilvl="5">
-      <w:startOverride w:val="3"/>
-    </w:lvlOverride>
-    <w:lvlOverride w:ilvl="6">
-      <w:startOverride w:val="3"/>
-    </w:lvlOverride>
-    <w:lvlOverride w:ilvl="7">
-      <w:startOverride w:val="3"/>
-    </w:lvlOverride>
-    <w:lvlOverride w:ilvl="8">
-      <w:startOverride w:val="3"/>
-    </w:lvlOverride>
-  </w:num>
-  <w:num w:numId="1005">
-    <w:abstractNumId w:val="99834"/>
-    <w:lvlOverride w:ilvl="0">
-      <w:startOverride w:val="4"/>
-    </w:lvlOverride>
-    <w:lvlOverride w:ilvl="1">
-      <w:startOverride w:val="4"/>
-    </w:lvlOverride>
-    <w:lvlOverride w:ilvl="2">
-      <w:startOverride w:val="4"/>
-    </w:lvlOverride>
-    <w:lvlOverride w:ilvl="3">
-      <w:startOverride w:val="4"/>
-    </w:lvlOverride>
-    <w:lvlOverride w:ilvl="4">
-      <w:startOverride w:val="4"/>
-    </w:lvlOverride>
-    <w:lvlOverride w:ilvl="5">
-      <w:startOverride w:val="4"/>
-    </w:lvlOverride>
-    <w:lvlOverride w:ilvl="6">
-      <w:startOverride w:val="4"/>
-    </w:lvlOverride>
-    <w:lvlOverride w:ilvl="7">
-      <w:startOverride w:val="4"/>
-    </w:lvlOverride>
-    <w:lvlOverride w:ilvl="8">
-      <w:startOverride w:val="4"/>
-    </w:lvlOverride>
-  </w:num>
-  <w:num w:numId="1006">
     <w:abstractNumId w:val="991"/>
   </w:num>
 </w:numbering>

</xml_diff>

<commit_message>
Fix some wording and figures in Results
This build is based on
https://github.com/jackiepurdue/phylogenetic-amr-survey-manuscript/commit/119127db5332e28c35aba2369c0e179ae45605b4.

This commit was created by the following Travis CI build and job:
https://travis-ci.com/jackiepurdue/phylogenetic-amr-survey-manuscript/builds/168869214
https://travis-ci.com/jackiepurdue/phylogenetic-amr-survey-manuscript/jobs/341730210

[ci skip]

The full commit message that triggered this build is copied below:

Fix some wording and figures in Results
</commit_message>
<xml_diff>
--- a/manuscript.docx
+++ b/manuscript.docx
@@ -117,7 +117,7 @@
           <w:rPr>
             <w:rStyle w:val="Hyperlink"/>
           </w:rPr>
-          <w:t xml:space="preserve">jackiepurdue/phylogenetic-amr-survey-manuscript@4e99334</w:t>
+          <w:t xml:space="preserve">jackiepurdue/phylogenetic-amr-survey-manuscript@119127d</w:t>
         </w:r>
       </w:hyperlink>
       <w:r>
@@ -2735,13 +2735,19 @@
         <w:pStyle w:val="FirstParagraph"/>
       </w:pPr>
       <w:r>
-        <w:t xml:space="preserve">The phylogenetic relationships of the CARD canonical sequences, and the CARD prevalence sequences involving the MCR family were investigated to show the phylogenetic relationship of only the putative MCR sequences without the noise of additional sequences.</w:t>
-      </w:r>
-      <w:r>
-        <w:t xml:space="preserve"> </w:t>
-      </w:r>
-      <w:r>
-        <w:t xml:space="preserve">A total of 87 genes, an out-group, the 32 canonical sequences, and the 54 prevalence sequences (clustered as per Table {</w:t>
+        <w:t xml:space="preserve">A phylogeny with only putative MCR gene family sequences was created, showing the relationships without additional diversity.</w:t>
+      </w:r>
+      <w:r>
+        <w:t xml:space="preserve"> </w:t>
+      </w:r>
+      <w:r>
+        <w:t xml:space="preserve">An out-group, 32 canonical sequences, and 54 prevalence sequences were selected for this phylogeny.</w:t>
+      </w:r>
+      <w:r>
+        <w:t xml:space="preserve"> </w:t>
+      </w:r>
+      <w:r>
+        <w:t xml:space="preserve">The resulting tree in Figure {</w:t>
       </w:r>
       <w:r>
         <w:t xml:space="preserve">[</w:t>
@@ -2756,42 +2762,13 @@
         <w:t xml:space="preserve">]</w:t>
       </w:r>
       <w:r>
-        <w:t xml:space="preserve">}), were selected for analyses.</w:t>
-      </w:r>
-      <w:r>
-        <w:t xml:space="preserve"> </w:t>
-      </w:r>
-      <w:r>
-        <w:t xml:space="preserve">The tree in Figure</w:t>
-      </w:r>
-      <w:r>
-        <w:t xml:space="preserve"> </w:t>
-      </w:r>
-      <w:hyperlink w:anchor="fig:canon-prev-tree">
-        <w:r>
-          <w:rPr>
-            <w:rStyle w:val="Hyperlink"/>
-          </w:rPr>
-          <w:t xml:space="preserve">1</w:t>
-        </w:r>
-      </w:hyperlink>
-      <w:r>
-        <w:t xml:space="preserve"> </w:t>
-      </w:r>
-      <w:r>
-        <w:t xml:space="preserve">shows several distinct clades.</w:t>
-      </w:r>
-      <w:r>
-        <w:t xml:space="preserve"> </w:t>
-      </w:r>
-      <w:r>
-        <w:t xml:space="preserve">Each MCR variant forms a clade.</w:t>
-      </w:r>
-      <w:r>
-        <w:t xml:space="preserve"> </w:t>
-      </w:r>
-      <w:r>
-        <w:t xml:space="preserve">MCR-1, MCR-2, and MCR-6 form a clade, appearing to br more closely related to one another than with the other MCR family members.</w:t>
+        <w:t xml:space="preserve">} shows MCR family members 1 through 9 forming distinct sub-clades in the tree.</w:t>
+      </w:r>
+      <w:r>
+        <w:t xml:space="preserve"> </w:t>
+      </w:r>
+      <w:r>
+        <w:t xml:space="preserve">MCR-1, MCR-2, and MCR-6 form a closely related clade.</w:t>
       </w:r>
       <w:r>
         <w:t xml:space="preserve"> </w:t>
@@ -2822,24 +2799,27 @@
       <w:r>
         <w:t xml:space="preserve">is another phosphoethanolamine transferase which confers colistin resistance.</w:t>
       </w:r>
-    </w:p>
-    <w:bookmarkStart w:id="0" w:name="fig:canon-prev-tree"/>
-    <w:p>
-      <w:pPr>
-        <w:pStyle w:val="CaptionedFigure"/>
-      </w:pPr>
+      <w:r>
+        <w:t xml:space="preserve"> </w:t>
+      </w:r>
+      <w:r>
+        <w:t xml:space="preserve">MCR-3, and MCR-7, also form a closely related clade.</w:t>
+      </w:r>
+      <w:r>
+        <w:t xml:space="preserve"> </w:t>
+      </w:r>
       <w:bookmarkStart w:id="42" w:name="fig:canon-prev-tree"/>
       <w:r>
         <w:drawing>
           <wp:inline>
-            <wp:extent cx="5943600" cy="4971377"/>
+            <wp:extent cx="5943600" cy="6086200"/>
             <wp:effectExtent b="0" l="0" r="0" t="0"/>
-            <wp:docPr descr="Figure 1: Phylogenetic relationship of 32 canonical (labels prefixed with lcl_canon_ in yellow), 54 prevalence (labels prefixed with lcl_prev_ in tan) MCR family sequences, and an outgroup from Betaproteobacteria (lcl_outgroup in grey). Each MCR variant is coloured based on its primary numerical value." title="" id="1" name="Picture"/>
+            <wp:docPr descr="Phylogenetic relationship of 32 canonical (labels prefixed with ‘lcl_canon’ in yellow), 54 prevalence (labels prefixed with ‘lcl_prev’ in tan) MCR family sequences, and an outgroup from Betaproteobacteria (‘lcl_outgroup’ in grey). Each MCR variant is coloured based on its primary numerical value." title="" id="1" name="Picture"/>
             <a:graphic>
               <a:graphicData uri="http://schemas.openxmlformats.org/drawingml/2006/picture">
                 <pic:pic>
                   <pic:nvPicPr>
-                    <pic:cNvPr descr="images/mcr191004_canon_prev.fasta.aln.trim.treefile.collapsed.svg" id="0" name="Picture"/>
+                    <pic:cNvPr descr="images/mcr_canon_prev_full.mintax.svg" id="0" name="Picture"/>
                     <pic:cNvPicPr>
                       <a:picLocks noChangeArrowheads="1" noChangeAspect="1"/>
                     </pic:cNvPicPr>
@@ -2853,7 +2833,7 @@
                   <pic:spPr bwMode="auto">
                     <a:xfrm>
                       <a:off x="0" y="0"/>
-                      <a:ext cx="5943600" cy="4971377"/>
+                      <a:ext cx="5943600" cy="6086200"/>
                     </a:xfrm>
                     <a:prstGeom prst="rect">
                       <a:avLst/>
@@ -2875,19 +2855,10 @@
     </w:p>
     <w:p>
       <w:pPr>
-        <w:pStyle w:val="ImageCaption"/>
-      </w:pPr>
-      <w:r>
-        <w:t xml:space="preserve">Figure 1: Phylogenetic relationship of 32 canonical (labels prefixed with lcl_canon_ in yellow), 54 prevalence (labels prefixed with lcl_prev_ in tan) MCR family sequences, and an outgroup from Betaproteobacteria (lcl_outgroup in grey). Each MCR variant is coloured based on its primary numerical value.</w:t>
-      </w:r>
-    </w:p>
-    <w:bookmarkEnd w:id="0"/>
-    <w:p>
-      <w:pPr>
         <w:pStyle w:val="BodyText"/>
       </w:pPr>
       <w:r>
-        <w:t xml:space="preserve">The relationships were then collapsed to represent sequences for each numbered MCR variant in figure</w:t>
+        <w:t xml:space="preserve">The relationships were further condensed with a representative for each MCR family member (figure</w:t>
       </w:r>
       <w:r>
         <w:t xml:space="preserve"> </w:t>
@@ -2897,45 +2868,29 @@
           <w:rPr>
             <w:rStyle w:val="Hyperlink"/>
           </w:rPr>
-          <w:t xml:space="preserve">2</w:t>
-        </w:r>
-      </w:hyperlink>
-      <w:r>
-        <w:t xml:space="preserve"> </w:t>
-      </w:r>
-      <w:r>
-        <w:t xml:space="preserve">for a more condensed visualization of the overall MCR family relationships.</w:t>
-      </w:r>
-    </w:p>
-    <w:p>
-      <w:pPr>
-        <w:pStyle w:val="BodyText"/>
-      </w:pPr>
-      <w:r>
-        <w:t xml:space="preserve">From figure</w:t>
-      </w:r>
-      <w:r>
-        <w:t xml:space="preserve"> </w:t>
-      </w:r>
-      <w:hyperlink w:anchor="fig:canon-prev-tree-collapsed">
-        <w:r>
-          <w:rPr>
-            <w:rStyle w:val="Hyperlink"/>
-          </w:rPr>
-          <w:t xml:space="preserve">2</w:t>
-        </w:r>
-      </w:hyperlink>
-      <w:r>
-        <w:t xml:space="preserve"> </w:t>
-      </w:r>
-      <w:r>
-        <w:t xml:space="preserve">the gradient of diversity between some variants is occupied, such as the relationship of MCR 1, 2, and 6 and ICR-Mc, and MCR 7, 3, and 9.</w:t>
-      </w:r>
-      <w:r>
-        <w:t xml:space="preserve"> </w:t>
-      </w:r>
-      <w:r>
-        <w:t xml:space="preserve">There are also relationships in which this diversity is missing, where unrepresented clades of MCR could exist.</w:t>
+          <w:t xml:space="preserve">1</w:t>
+        </w:r>
+      </w:hyperlink>
+      <w:r>
+        <w:t xml:space="preserve">).</w:t>
+      </w:r>
+      <w:r>
+        <w:t xml:space="preserve"> </w:t>
+      </w:r>
+      <w:r>
+        <w:t xml:space="preserve">The overall diversity gradient becomes more apparent in this tree.</w:t>
+      </w:r>
+      <w:r>
+        <w:t xml:space="preserve"> </w:t>
+      </w:r>
+      <w:r>
+        <w:t xml:space="preserve">Regions of the tree vary in their potential to accommodate additional diversity.</w:t>
+      </w:r>
+      <w:r>
+        <w:t xml:space="preserve"> </w:t>
+      </w:r>
+      <w:r>
+        <w:t xml:space="preserve">Regions containing more evolutionary distance are accommodating to additional diversity, while closely related regions would are not.</w:t>
       </w:r>
     </w:p>
     <w:bookmarkStart w:id="0" w:name="fig:canon-prev-tree-collapsed"/>
@@ -2947,14 +2902,14 @@
       <w:r>
         <w:drawing>
           <wp:inline>
-            <wp:extent cx="5943600" cy="761370"/>
+            <wp:extent cx="5943600" cy="938463"/>
             <wp:effectExtent b="0" l="0" r="0" t="0"/>
-            <wp:docPr descr="Figure 2: Phylogenetic relationship of 9 MCR family sequences, and an outgroup from Betaproteobacteria." title="" id="1" name="Picture"/>
+            <wp:docPr descr="Figure 1: Phylogenetic relationship of 9 representative MCR family sequences, and an outgroup from Betaproteobacteria. (labels prefixed with ‘lcl_canon’ in yellow are canonical, labels prefixed with ‘lcl_prev’ in tan are prevalence, and an outgroup from Betaproteobacteria is prefixed with ‘lcl_outgroup’ in grey)" title="" id="1" name="Picture"/>
             <a:graphic>
               <a:graphicData uri="http://schemas.openxmlformats.org/drawingml/2006/picture">
                 <pic:pic>
                   <pic:nvPicPr>
-                    <pic:cNvPr descr="images/canon_prev.fasta.aln.trim.treefile.collapsed.svg" id="0" name="Picture"/>
+                    <pic:cNvPr descr="images/mcr_canon_prev_collapsed.mintax.svg" id="0" name="Picture"/>
                     <pic:cNvPicPr>
                       <a:picLocks noChangeArrowheads="1" noChangeAspect="1"/>
                     </pic:cNvPicPr>
@@ -2968,7 +2923,7 @@
                   <pic:spPr bwMode="auto">
                     <a:xfrm>
                       <a:off x="0" y="0"/>
-                      <a:ext cx="5943600" cy="761370"/>
+                      <a:ext cx="5943600" cy="938463"/>
                     </a:xfrm>
                     <a:prstGeom prst="rect">
                       <a:avLst/>
@@ -2993,7 +2948,61 @@
         <w:pStyle w:val="ImageCaption"/>
       </w:pPr>
       <w:r>
-        <w:t xml:space="preserve">Figure 2: Phylogenetic relationship of 9 MCR family sequences, and an outgroup from Betaproteobacteria.</w:t>
+        <w:t xml:space="preserve">Figure 1: Phylogenetic relationship of 9 representative MCR family sequences, and an outgroup from Betaproteobacteria. (labels prefixed with</w:t>
+      </w:r>
+      <w:r>
+        <w:t xml:space="preserve"> </w:t>
+      </w:r>
+      <w:r>
+        <w:t xml:space="preserve">‘</w:t>
+      </w:r>
+      <w:r>
+        <w:t xml:space="preserve">lcl_canon</w:t>
+      </w:r>
+      <w:r>
+        <w:t xml:space="preserve">’</w:t>
+      </w:r>
+      <w:r>
+        <w:t xml:space="preserve"> </w:t>
+      </w:r>
+      <w:r>
+        <w:t xml:space="preserve">in yellow are canonical, labels prefixed with</w:t>
+      </w:r>
+      <w:r>
+        <w:t xml:space="preserve"> </w:t>
+      </w:r>
+      <w:r>
+        <w:t xml:space="preserve">‘</w:t>
+      </w:r>
+      <w:r>
+        <w:t xml:space="preserve">lcl_prev</w:t>
+      </w:r>
+      <w:r>
+        <w:t xml:space="preserve">’</w:t>
+      </w:r>
+      <w:r>
+        <w:t xml:space="preserve"> </w:t>
+      </w:r>
+      <w:r>
+        <w:t xml:space="preserve">in tan are prevalence, and an outgroup from Betaproteobacteria is prefixed with</w:t>
+      </w:r>
+      <w:r>
+        <w:t xml:space="preserve"> </w:t>
+      </w:r>
+      <w:r>
+        <w:t xml:space="preserve">‘</w:t>
+      </w:r>
+      <w:r>
+        <w:t xml:space="preserve">lcl_outgroup</w:t>
+      </w:r>
+      <w:r>
+        <w:t xml:space="preserve">’</w:t>
+      </w:r>
+      <w:r>
+        <w:t xml:space="preserve"> </w:t>
+      </w:r>
+      <w:r>
+        <w:t xml:space="preserve">in grey)</w:t>
       </w:r>
     </w:p>
     <w:bookmarkEnd w:id="0"/>
@@ -3002,13 +3011,72 @@
         <w:pStyle w:val="BodyText"/>
       </w:pPr>
       <w:r>
-        <w:t xml:space="preserve">In an attempt to discover these potential clades between these named MCR families, sequences from the NCBI non-redundant data were added to the analysis to be compared with the canonical and prevalence sequences.</w:t>
-      </w:r>
-      <w:r>
-        <w:t xml:space="preserve"> </w:t>
-      </w:r>
-      <w:r>
-        <w:t xml:space="preserve">This resulted in a total of 409 sequences for subsequent analysis, all labeled as phosphoethanolamine lipid A transferase genes, where 104 hits were labeled as MCR family genes.</w:t>
+        <w:t xml:space="preserve">The phylogenies represented by Figures</w:t>
+      </w:r>
+      <w:r>
+        <w:t xml:space="preserve"> </w:t>
+      </w:r>
+      <w:hyperlink w:anchor="fig:mcr-3-9">
+        <w:r>
+          <w:rPr>
+            <w:rStyle w:val="Hyperlink"/>
+          </w:rPr>
+          <w:t xml:space="preserve">2</w:t>
+        </w:r>
+      </w:hyperlink>
+      <w:r>
+        <w:t xml:space="preserve">,</w:t>
+      </w:r>
+      <w:r>
+        <w:t xml:space="preserve"> </w:t>
+      </w:r>
+      <w:hyperlink w:anchor="fig:mcr-5-icr">
+        <w:r>
+          <w:rPr>
+            <w:rStyle w:val="Hyperlink"/>
+          </w:rPr>
+          <w:t xml:space="preserve">3</w:t>
+        </w:r>
+      </w:hyperlink>
+      <w:r>
+        <w:t xml:space="preserve">, and</w:t>
+      </w:r>
+      <w:r>
+        <w:t xml:space="preserve"> </w:t>
+      </w:r>
+      <w:hyperlink w:anchor="fig:canon-prev-nrdb-uba-tree">
+        <w:r>
+          <w:rPr>
+            <w:rStyle w:val="Hyperlink"/>
+          </w:rPr>
+          <w:t xml:space="preserve">7</w:t>
+        </w:r>
+      </w:hyperlink>
+      <w:r>
+        <w:t xml:space="preserve"> </w:t>
+      </w:r>
+      <w:r>
+        <w:t xml:space="preserve">were created with additional diversity by querying the NCBI non-redundant database, and the MAGs from the Parks data</w:t>
+      </w:r>
+      <w:r>
+        <w:t xml:space="preserve"> </w:t>
+      </w:r>
+      <w:hyperlink w:anchor="ref-wrBRBdFb">
+        <w:r>
+          <w:rPr>
+            <w:rStyle w:val="Hyperlink"/>
+          </w:rPr>
+          <w:t xml:space="preserve">18</w:t>
+        </w:r>
+      </w:hyperlink>
+      <w:r>
+        <w:t xml:space="preserve">.</w:t>
+      </w:r>
+      <w:r>
+        <w:t xml:space="preserve"> </w:t>
+      </w:r>
+      <w:r>
+        <w:t xml:space="preserve">The filtering criteria in Table 1 were applied to these data sets.</w:t>
       </w:r>
     </w:p>
     <w:p>
@@ -3016,25 +3084,31 @@
         <w:pStyle w:val="BodyText"/>
       </w:pPr>
       <w:r>
-        <w:t xml:space="preserve">In addition, the 7903 draft quality MAGs were queried for AMR genes with RGI.</w:t>
-      </w:r>
-      <w:r>
-        <w:t xml:space="preserve"> </w:t>
-      </w:r>
-      <w:r>
-        <w:t xml:space="preserve">RGI produced 1457246 results AMR determinants under the loose cutoff from the UBA data, 7171 for the strict cutoff,and 310 for the loose cutoff.</w:t>
-      </w:r>
-      <w:r>
-        <w:t xml:space="preserve"> </w:t>
-      </w:r>
-      <w:r>
-        <w:t xml:space="preserve">It was hoped that phylogenetic analysis could find AMR determinants would be found in under the loose criterion that may have been missed by RGI-CARD.</w:t>
-      </w:r>
-      <w:r>
-        <w:t xml:space="preserve"> </w:t>
-      </w:r>
-      <w:r>
-        <w:t xml:space="preserve">The UBA BLAST results were included in the phylogeny in Figure</w:t>
+        <w:t xml:space="preserve">After filtering, 409 NCBI sequence hits, labeled as phosphoethanolamine lipid A transferase, and 104 NCBI sequence hits, labeled as MCR family, were selected for addition to the phylogeny.</w:t>
+      </w:r>
+      <w:r>
+        <w:t xml:space="preserve"> </w:t>
+      </w:r>
+      <w:r>
+        <w:t xml:space="preserve">The 7903 draft quality MAGs were queried for AMR genes with RGI.</w:t>
+      </w:r>
+      <w:r>
+        <w:t xml:space="preserve"> </w:t>
+      </w:r>
+      <w:r>
+        <w:t xml:space="preserve">RGI produced 1457246 loose hits, 7171 strict hits, and 310 perfect hits.</w:t>
+      </w:r>
+      <w:r>
+        <w:t xml:space="preserve"> </w:t>
+      </w:r>
+      <w:r>
+        <w:t xml:space="preserve">After applying filters, only 63 MAG sourced genes were retained for the phylogeny.</w:t>
+      </w:r>
+      <w:r>
+        <w:t xml:space="preserve"> </w:t>
+      </w:r>
+      <w:r>
+        <w:t xml:space="preserve">Due to the large size, the phylogeny displayed in Figure</w:t>
       </w:r>
       <w:r>
         <w:t xml:space="preserve"> </w:t>
@@ -3044,20 +3118,60 @@
           <w:rPr>
             <w:rStyle w:val="Hyperlink"/>
           </w:rPr>
-          <w:t xml:space="preserve">8</w:t>
-        </w:r>
-      </w:hyperlink>
-      <w:r>
-        <w:t xml:space="preserve"> </w:t>
-      </w:r>
-      <w:r>
-        <w:t xml:space="preserve">for the analysis.</w:t>
-      </w:r>
-      <w:r>
-        <w:t xml:space="preserve"> </w:t>
-      </w:r>
-      <w:r>
-        <w:t xml:space="preserve">The remainder of the analysis deals with relationships which are deemed to be interesting based on the locations of the UBAs between MCR family clades.</w:t>
+          <w:t xml:space="preserve">7</w:t>
+        </w:r>
+      </w:hyperlink>
+      <w:r>
+        <w:t xml:space="preserve"> </w:t>
+      </w:r>
+      <w:r>
+        <w:t xml:space="preserve">was subdivided into Figures</w:t>
+      </w:r>
+      <w:r>
+        <w:t xml:space="preserve"> </w:t>
+      </w:r>
+      <w:hyperlink w:anchor="fig:mcr-3-9">
+        <w:r>
+          <w:rPr>
+            <w:rStyle w:val="Hyperlink"/>
+          </w:rPr>
+          <w:t xml:space="preserve">2</w:t>
+        </w:r>
+      </w:hyperlink>
+      <w:r>
+        <w:t xml:space="preserve">, and</w:t>
+      </w:r>
+      <w:r>
+        <w:t xml:space="preserve"> </w:t>
+      </w:r>
+      <w:hyperlink w:anchor="fig:mcr-5-icr">
+        <w:r>
+          <w:rPr>
+            <w:rStyle w:val="Hyperlink"/>
+          </w:rPr>
+          <w:t xml:space="preserve">3</w:t>
+        </w:r>
+      </w:hyperlink>
+      <w:r>
+        <w:t xml:space="preserve">.</w:t>
+      </w:r>
+      <w:r>
+        <w:t xml:space="preserve"> </w:t>
+      </w:r>
+      <w:r>
+        <w:t xml:space="preserve">The subdivisions were chosen based on a pruning at the point of the most recent common ancestor of sets of canonical MCR labeled leaves.</w:t>
+      </w:r>
+      <w:r>
+        <w:t xml:space="preserve"> </w:t>
+      </w:r>
+      <w:r>
+        <w:t xml:space="preserve">The set including MCR-3, MCR-7, and MCR-9, and the set including MCR-1, MCR-2, MCR-5, MCR-6, and ICR-Mc, contained several clades of diversity between some of the canonical and prevalence leaves.</w:t>
+      </w:r>
+      <w:r>
+        <w:t xml:space="preserve"> </w:t>
+      </w:r>
+      <w:r>
+        <w:t xml:space="preserve">Other choices for leaf sets contained added diversity that was distant from canonical sequences, and were not chosen as a focused figures.</w:t>
       </w:r>
     </w:p>
     <w:p>
@@ -3065,7 +3179,7 @@
         <w:pStyle w:val="BodyText"/>
       </w:pPr>
       <w:r>
-        <w:t xml:space="preserve">Between the clade containing MCR 3, and the most recent common ancestor of MCR 3 and MCR 7 clades (figure</w:t>
+        <w:t xml:space="preserve">Between the clade containing MCR-3, and the most recent common ancestor of MCR-3 and MCR-7 clades (figure</w:t>
       </w:r>
       <w:r>
         <w:t xml:space="preserve"> </w:t>
@@ -3075,17 +3189,17 @@
           <w:rPr>
             <w:rStyle w:val="Hyperlink"/>
           </w:rPr>
-          <w:t xml:space="preserve">3</w:t>
-        </w:r>
-      </w:hyperlink>
-      <w:r>
-        <w:t xml:space="preserve">), there is a clade of sequences from NCBI which have been reported as MCR 3 [TODO: look at linked literature].</w:t>
-      </w:r>
-      <w:r>
-        <w:t xml:space="preserve"> </w:t>
-      </w:r>
-      <w:r>
-        <w:t xml:space="preserve">Present within this clade is a single UBA result, UBA705, which the Parks data</w:t>
+          <w:t xml:space="preserve">2</w:t>
+        </w:r>
+      </w:hyperlink>
+      <w:r>
+        <w:t xml:space="preserve">), there is a clade of sequences from NCBI which have been reported as MCR-3.</w:t>
+      </w:r>
+      <w:r>
+        <w:t xml:space="preserve"> </w:t>
+      </w:r>
+      <w:r>
+        <w:t xml:space="preserve">Present within this clade is a single result from the Parks dataset</w:t>
       </w:r>
       <w:r>
         <w:t xml:space="preserve"> </w:t>
@@ -3099,10 +3213,13 @@
         </w:r>
       </w:hyperlink>
       <w:r>
-        <w:t xml:space="preserve"> </w:t>
-      </w:r>
-      <w:r>
-        <w:t xml:space="preserve">reports as a Comparative metagenome analyses of anode-associated microbial communities developed in rice paddy field-soil microbial fuel cells, is reported to be</w:t>
+        <w:t xml:space="preserve">, UBA705.</w:t>
+      </w:r>
+      <w:r>
+        <w:t xml:space="preserve"> </w:t>
+      </w:r>
+      <w:r>
+        <w:t xml:space="preserve">This leaf is labelled as</w:t>
       </w:r>
       <w:r>
         <w:t xml:space="preserve"> </w:t>
@@ -3114,25 +3231,28 @@
         <w:t xml:space="preserve">Aeromonas hydrophilia</w:t>
       </w:r>
       <w:r>
-        <w:t xml:space="preserve">.</w:t>
-      </w:r>
-      <w:r>
-        <w:t xml:space="preserve"> </w:t>
-      </w:r>
-      <w:r>
-        <w:t xml:space="preserve">This present within the clade alone with several other canonical and non-redundant Aeromonadalacea.</w:t>
-      </w:r>
-      <w:r>
-        <w:t xml:space="preserve"> </w:t>
-      </w:r>
-      <w:r>
-        <w:t xml:space="preserve">Aeromonas hydrophilia is a species which has been found to have an MCR-3 gene.</w:t>
-      </w:r>
-      <w:r>
-        <w:t xml:space="preserve"> </w:t>
-      </w:r>
-      <w:r>
-        <w:t xml:space="preserve">Even though qualities vary (Table ??), the sequences branch in the expected location.</w:t>
+        <w:t xml:space="preserve">, and is associated with rice paddy field-soil microbial fuel cells.</w:t>
+      </w:r>
+      <w:r>
+        <w:t xml:space="preserve"> </w:t>
+      </w:r>
+      <w:r>
+        <w:t xml:space="preserve">This is present within the clade alone with several other canonical and non-redundant Aeromonadalacea.</w:t>
+      </w:r>
+      <w:r>
+        <w:t xml:space="preserve"> </w:t>
+      </w:r>
+      <w:r>
+        <w:rPr>
+          <w:i/>
+        </w:rPr>
+        <w:t xml:space="preserve">Aeromonas hydrophilia</w:t>
+      </w:r>
+      <w:r>
+        <w:t xml:space="preserve"> </w:t>
+      </w:r>
+      <w:r>
+        <w:t xml:space="preserve">is a species which has been found to have an MCR-3 gene.</w:t>
       </w:r>
     </w:p>
     <w:p>
@@ -3140,7 +3260,7 @@
         <w:pStyle w:val="BodyText"/>
       </w:pPr>
       <w:r>
-        <w:t xml:space="preserve">Between the clade containing MCR 7, and the most recent common ancestor of MCR 3 and MCR 7 clades, a clade of phosphoethanolamine lipid A transferase clade appears.</w:t>
+        <w:t xml:space="preserve">Present between the clade containing MCR 7, and the most recent common ancestor of MCR 3 and MCR 7 clades, is a clade of NCBI sourced phosphoethanolamine lipid A transferase.</w:t>
       </w:r>
       <w:r>
         <w:t xml:space="preserve"> </w:t>
@@ -3196,7 +3316,7 @@
         <w:t xml:space="preserve"> </w:t>
       </w:r>
       <w:r>
-        <w:t xml:space="preserve">hit from from epidermal mucus of</w:t>
+        <w:t xml:space="preserve">hit from epidermal mucus of</w:t>
       </w:r>
       <w:r>
         <w:t xml:space="preserve"> </w:t>
@@ -3211,34 +3331,17 @@
         <w:t xml:space="preserve"> </w:t>
       </w:r>
       <w:r>
-        <w:t xml:space="preserve">in the UBA data.</w:t>
-      </w:r>
-      <w:r>
-        <w:t xml:space="preserve"> </w:t>
-      </w:r>
-      <w:r>
-        <w:t xml:space="preserve">Between MCR 9 and the most recent common ancestor of MCR 3 and 9, a clade of</w:t>
-      </w:r>
-      <w:r>
-        <w:t xml:space="preserve"> </w:t>
-      </w:r>
-      <w:r>
-        <w:rPr>
-          <w:i/>
-        </w:rPr>
-        <w:t xml:space="preserve">Aeromonas</w:t>
-      </w:r>
-      <w:r>
-        <w:t xml:space="preserve"> </w:t>
-      </w:r>
-      <w:r>
-        <w:t xml:space="preserve">associated phosphoethanolamine lipid A transferases appear.</w:t>
-      </w:r>
-    </w:p>
-    <w:p>
-      <w:pPr>
-        <w:pStyle w:val="BodyText"/>
-      </w:pPr>
+        <w:t xml:space="preserve">in the Parks data.</w:t>
+      </w:r>
+      <w:r>
+        <w:t xml:space="preserve"> </w:t>
+      </w:r>
+      <w:r>
+        <w:t xml:space="preserve">Between MCR 9 and the most recent common ancestor of MCR 3 and 9, a clade of Aeromonas associated phosphoethanolamine lipid A transferases appear.</w:t>
+      </w:r>
+      <w:r>
+        <w:t xml:space="preserve"> </w:t>
+      </w:r>
       <w:r>
         <w:t xml:space="preserve">The MCR 9 containing clade contains 8 UBAs and several NCBI non-redundant hits not reported as MCR family genes.</w:t>
       </w:r>
@@ -3246,22 +3349,7 @@
         <w:t xml:space="preserve"> </w:t>
       </w:r>
       <w:r>
-        <w:t xml:space="preserve">5 Loose hits for MCR in a</w:t>
-      </w:r>
-      <w:r>
-        <w:t xml:space="preserve"> </w:t>
-      </w:r>
-      <w:r>
-        <w:rPr>
-          <w:i/>
-        </w:rPr>
-        <w:t xml:space="preserve">Leclercia adecarboxylata</w:t>
-      </w:r>
-      <w:r>
-        <w:t xml:space="preserve"> </w:t>
-      </w:r>
-      <w:r>
-        <w:t xml:space="preserve">branch within this clade.</w:t>
+        <w:t xml:space="preserve">5 Loose hits for MCR in a Leclercia adecarboxylata branch within this clade.</w:t>
       </w:r>
       <w:r>
         <w:t xml:space="preserve"> </w:t>
@@ -3282,7 +3370,13 @@
         <w:t xml:space="preserve"> </w:t>
       </w:r>
       <w:r>
-        <w:t xml:space="preserve">branch below the common ancestor of MCR-9 and MCR-3 which are well supported. The</w:t>
+        <w:t xml:space="preserve">branch below the common ancestor of MCR-9 and MCR-3 which are well supported.</w:t>
+      </w:r>
+      <w:r>
+        <w:t xml:space="preserve"> </w:t>
+      </w:r>
+      <w:r>
+        <w:t xml:space="preserve">The</w:t>
       </w:r>
       <w:r>
         <w:t xml:space="preserve"> </w:t>
@@ -3303,7 +3397,16 @@
         <w:t xml:space="preserve"> </w:t>
       </w:r>
       <w:r>
-        <w:t xml:space="preserve">Acinetobacter is another opportunistic pathogen</w:t>
+        <w:rPr>
+          <w:i/>
+        </w:rPr>
+        <w:t xml:space="preserve">Acinetobacter</w:t>
+      </w:r>
+      <w:r>
+        <w:t xml:space="preserve"> </w:t>
+      </w:r>
+      <w:r>
+        <w:t xml:space="preserve">is another opportunistic pathogen</w:t>
       </w:r>
       <w:r>
         <w:t xml:space="preserve"> </w:t>
@@ -3332,14 +3435,14 @@
       <w:r>
         <w:drawing>
           <wp:inline>
-            <wp:extent cx="5943600" cy="9916936"/>
+            <wp:extent cx="5943600" cy="12166969"/>
             <wp:effectExtent b="0" l="0" r="0" t="0"/>
-            <wp:docPr descr="Figure 3: Clade containing putative MCR3 and MCR 9 clades pruned from Phylogenetic relationship of 32 canonical (labels prefixed with lcl_canon_ in yellow), and 54 prevalence (labels prefixed with lcl_prev_ in tan) MCR family sequences, 595 NCBI non-redundant sequences (labels prefixed with lcl_prev_ in blue), and 91 UBA sourced sequences (labels prefixed with lcl_prev_ in green). Each MCR variant is coloured based on its primary numerical value. If the sequence is not reported to be MCR family it is coloured in grey." title="" id="1" name="Picture"/>
+            <wp:docPr descr="Figure 2: Clade containing putative MCR3 and MCR 9 clades pruned from Phylogenetic relationship of 32 canonical (labels prefixed with ‘lcl_canon’_ in yellow), and 54 prevalence (labels prefixed with ‘lcl_prev’ in tan) MCR family sequences, 595 NCBI non-redundant sequences (labels prefixed with ‘lcl_nrdb’ in blue), and 91 UBA sourced sequences (labels prefixed with ‘lcl_uba’ in green). Each MCR variant is coloured based on its primary numerical value. If the sequence is not reported to be MCR family it is coloured in grey." title="" id="1" name="Picture"/>
             <a:graphic>
               <a:graphicData uri="http://schemas.openxmlformats.org/drawingml/2006/picture">
                 <pic:pic>
                   <pic:nvPicPr>
-                    <pic:cNvPr descr="images/mcr3_mcr9_diversity.svg" id="0" name="Picture"/>
+                    <pic:cNvPr descr="images/mcr3_mcr9_diversity.mintax.svg" id="0" name="Picture"/>
                     <pic:cNvPicPr>
                       <a:picLocks noChangeArrowheads="1" noChangeAspect="1"/>
                     </pic:cNvPicPr>
@@ -3353,7 +3456,7 @@
                   <pic:spPr bwMode="auto">
                     <a:xfrm>
                       <a:off x="0" y="0"/>
-                      <a:ext cx="5943600" cy="9916936"/>
+                      <a:ext cx="5943600" cy="12166969"/>
                     </a:xfrm>
                     <a:prstGeom prst="rect">
                       <a:avLst/>
@@ -3378,7 +3481,76 @@
         <w:pStyle w:val="ImageCaption"/>
       </w:pPr>
       <w:r>
-        <w:t xml:space="preserve">Figure 3: Clade containing putative MCR3 and MCR 9 clades pruned from Phylogenetic relationship of 32 canonical (labels prefixed with lcl_canon_ in yellow), and 54 prevalence (labels prefixed with lcl_prev_ in tan) MCR family sequences, 595 NCBI non-redundant sequences (labels prefixed with lcl_prev_ in blue), and 91 UBA sourced sequences (labels prefixed with lcl_prev_ in green). Each MCR variant is coloured based on its primary numerical value. If the sequence is not reported to be MCR family it is coloured in grey.</w:t>
+        <w:t xml:space="preserve">Figure 2: Clade containing putative MCR3 and MCR 9 clades pruned from Phylogenetic relationship of 32 canonical (labels prefixed with</w:t>
+      </w:r>
+      <w:r>
+        <w:t xml:space="preserve"> </w:t>
+      </w:r>
+      <w:r>
+        <w:t xml:space="preserve">‘</w:t>
+      </w:r>
+      <w:r>
+        <w:t xml:space="preserve">lcl_canon</w:t>
+      </w:r>
+      <w:r>
+        <w:t xml:space="preserve">’</w:t>
+      </w:r>
+      <w:r>
+        <w:t xml:space="preserve">_ in yellow), and 54 prevalence (labels prefixed with</w:t>
+      </w:r>
+      <w:r>
+        <w:t xml:space="preserve"> </w:t>
+      </w:r>
+      <w:r>
+        <w:t xml:space="preserve">‘</w:t>
+      </w:r>
+      <w:r>
+        <w:t xml:space="preserve">lcl_prev</w:t>
+      </w:r>
+      <w:r>
+        <w:t xml:space="preserve">’</w:t>
+      </w:r>
+      <w:r>
+        <w:t xml:space="preserve"> </w:t>
+      </w:r>
+      <w:r>
+        <w:t xml:space="preserve">in tan) MCR family sequences, 595 NCBI non-redundant sequences (labels prefixed with</w:t>
+      </w:r>
+      <w:r>
+        <w:t xml:space="preserve"> </w:t>
+      </w:r>
+      <w:r>
+        <w:t xml:space="preserve">‘</w:t>
+      </w:r>
+      <w:r>
+        <w:t xml:space="preserve">lcl_nrdb</w:t>
+      </w:r>
+      <w:r>
+        <w:t xml:space="preserve">’</w:t>
+      </w:r>
+      <w:r>
+        <w:t xml:space="preserve"> </w:t>
+      </w:r>
+      <w:r>
+        <w:t xml:space="preserve">in blue), and 91 UBA sourced sequences (labels prefixed with</w:t>
+      </w:r>
+      <w:r>
+        <w:t xml:space="preserve"> </w:t>
+      </w:r>
+      <w:r>
+        <w:t xml:space="preserve">‘</w:t>
+      </w:r>
+      <w:r>
+        <w:t xml:space="preserve">lcl_uba</w:t>
+      </w:r>
+      <w:r>
+        <w:t xml:space="preserve">’</w:t>
+      </w:r>
+      <w:r>
+        <w:t xml:space="preserve"> </w:t>
+      </w:r>
+      <w:r>
+        <w:t xml:space="preserve">in green). Each MCR variant is coloured based on its primary numerical value. If the sequence is not reported to be MCR family it is coloured in grey.</w:t>
       </w:r>
     </w:p>
     <w:bookmarkEnd w:id="0"/>
@@ -3467,13 +3639,7 @@
         <w:t xml:space="preserve">Psychrobacter sp.</w:t>
       </w:r>
       <w:r>
-        <w:t xml:space="preserve">, sampled from Oil polluted marine microbial communities from Coal and Oil in Point Santa Barbara, California, USA</w:t>
-      </w:r>
-      <w:r>
-        <w:t xml:space="preserve"> </w:t>
-      </w:r>
-      <w:r>
-        <w:t xml:space="preserve">and, UBA4193, a</w:t>
+        <w:t xml:space="preserve">, sampled from Oil polluted marine microbial communities and, UBA4193, a</w:t>
       </w:r>
       <w:r>
         <w:t xml:space="preserve"> </w:t>
@@ -3485,7 +3651,7 @@
         <w:t xml:space="preserve">Psychrobacter sp.</w:t>
       </w:r>
       <w:r>
-        <w:t xml:space="preserve">, sampled from the New York City MTA subway samples.</w:t>
+        <w:t xml:space="preserve">, sampled from the New York City subway.</w:t>
       </w:r>
       <w:r>
         <w:t xml:space="preserve"> </w:t>
@@ -3703,14 +3869,14 @@
       <w:r>
         <w:drawing>
           <wp:inline>
-            <wp:extent cx="5943600" cy="7795929"/>
+            <wp:extent cx="5943600" cy="9503200"/>
             <wp:effectExtent b="0" l="0" r="0" t="0"/>
-            <wp:docPr descr="Figure 4: Clade containing putative MCR 5 and ICR-Mc clades pruned from Phylogenetic relationship of 32 canonical (labels prefixed with lcl_canon_ in yellow), and 54 prevalence (labels prefixed with lcl_prev_ in tan) MCR family sequences, 595 NCBI non-redundant sequences (labels prefixed with lcl_prev_ in blue), and 91 UBA sourced sequences (labels prefixed with lcl_prev_ in green). Each MCR variant is coloured based on its primary numerical value. If the sequence is not reported to be MCR family it is coloured in grey." title="" id="1" name="Picture"/>
+            <wp:docPr descr="Figure 3: Clade containing putative MCR 5 and ICR-Mc clades pruned from Phylogenetic relationship of 32 canonical labels (prefixed with ‘lcl_canon’_ in yellow), and 54 prevalence (labels prefixed with ‘lcl_prev’ in tan) MCR family sequences, 595 NCBI non-redundant sequences (labels prefixed with ‘lcl_nrdb’ in blue), and 91 UBA sourced sequences (labels prefixed with ‘lcl_uba’ in green). Each MCR variant is coloured based on its primary numerical value. If the sequence is not reported to be MCR family it is coloured in grey." title="" id="1" name="Picture"/>
             <a:graphic>
               <a:graphicData uri="http://schemas.openxmlformats.org/drawingml/2006/picture">
                 <pic:pic>
                   <pic:nvPicPr>
-                    <pic:cNvPr descr="images/mcr5_icrmc_diversity.svg" id="0" name="Picture"/>
+                    <pic:cNvPr descr="images/mcr5_icrmc_diversity.mintax.svg" id="0" name="Picture"/>
                     <pic:cNvPicPr>
                       <a:picLocks noChangeArrowheads="1" noChangeAspect="1"/>
                     </pic:cNvPicPr>
@@ -3724,7 +3890,7 @@
                   <pic:spPr bwMode="auto">
                     <a:xfrm>
                       <a:off x="0" y="0"/>
-                      <a:ext cx="5943600" cy="7795929"/>
+                      <a:ext cx="5943600" cy="9503200"/>
                     </a:xfrm>
                     <a:prstGeom prst="rect">
                       <a:avLst/>
@@ -3749,7 +3915,76 @@
         <w:pStyle w:val="ImageCaption"/>
       </w:pPr>
       <w:r>
-        <w:t xml:space="preserve">Figure 4: Clade containing putative MCR 5 and ICR-Mc clades pruned from Phylogenetic relationship of 32 canonical (labels prefixed with lcl_canon_ in yellow), and 54 prevalence (labels prefixed with lcl_prev_ in tan) MCR family sequences, 595 NCBI non-redundant sequences (labels prefixed with lcl_prev_ in blue), and 91 UBA sourced sequences (labels prefixed with lcl_prev_ in green). Each MCR variant is coloured based on its primary numerical value. If the sequence is not reported to be MCR family it is coloured in grey.</w:t>
+        <w:t xml:space="preserve">Figure 3: Clade containing putative MCR 5 and ICR-Mc clades pruned from Phylogenetic relationship of 32 canonical labels (prefixed with</w:t>
+      </w:r>
+      <w:r>
+        <w:t xml:space="preserve"> </w:t>
+      </w:r>
+      <w:r>
+        <w:t xml:space="preserve">‘</w:t>
+      </w:r>
+      <w:r>
+        <w:t xml:space="preserve">lcl_canon</w:t>
+      </w:r>
+      <w:r>
+        <w:t xml:space="preserve">’</w:t>
+      </w:r>
+      <w:r>
+        <w:t xml:space="preserve">_ in yellow), and 54 prevalence (labels prefixed with</w:t>
+      </w:r>
+      <w:r>
+        <w:t xml:space="preserve"> </w:t>
+      </w:r>
+      <w:r>
+        <w:t xml:space="preserve">‘</w:t>
+      </w:r>
+      <w:r>
+        <w:t xml:space="preserve">lcl_prev</w:t>
+      </w:r>
+      <w:r>
+        <w:t xml:space="preserve">’</w:t>
+      </w:r>
+      <w:r>
+        <w:t xml:space="preserve"> </w:t>
+      </w:r>
+      <w:r>
+        <w:t xml:space="preserve">in tan) MCR family sequences, 595 NCBI non-redundant sequences (labels prefixed with</w:t>
+      </w:r>
+      <w:r>
+        <w:t xml:space="preserve"> </w:t>
+      </w:r>
+      <w:r>
+        <w:t xml:space="preserve">‘</w:t>
+      </w:r>
+      <w:r>
+        <w:t xml:space="preserve">lcl_nrdb</w:t>
+      </w:r>
+      <w:r>
+        <w:t xml:space="preserve">’</w:t>
+      </w:r>
+      <w:r>
+        <w:t xml:space="preserve"> </w:t>
+      </w:r>
+      <w:r>
+        <w:t xml:space="preserve">in blue), and 91 UBA sourced sequences (labels prefixed with</w:t>
+      </w:r>
+      <w:r>
+        <w:t xml:space="preserve"> </w:t>
+      </w:r>
+      <w:r>
+        <w:t xml:space="preserve">‘</w:t>
+      </w:r>
+      <w:r>
+        <w:t xml:space="preserve">lcl_uba</w:t>
+      </w:r>
+      <w:r>
+        <w:t xml:space="preserve">’</w:t>
+      </w:r>
+      <w:r>
+        <w:t xml:space="preserve"> </w:t>
+      </w:r>
+      <w:r>
+        <w:t xml:space="preserve">in green). Each MCR variant is coloured based on its primary numerical value. If the sequence is not reported to be MCR family it is coloured in grey.</w:t>
       </w:r>
     </w:p>
     <w:bookmarkEnd w:id="0"/>
@@ -3809,7 +4044,7 @@
           <w:rPr>
             <w:rStyle w:val="Hyperlink"/>
           </w:rPr>
-          <w:t xml:space="preserve">12</w:t>
+          <w:t xml:space="preserve">11</w:t>
         </w:r>
       </w:hyperlink>
       <w:r>
@@ -3829,7 +4064,7 @@
           <w:rPr>
             <w:rStyle w:val="Hyperlink"/>
           </w:rPr>
-          <w:t xml:space="preserve">5</w:t>
+          <w:t xml:space="preserve">4</w:t>
         </w:r>
       </w:hyperlink>
       <w:r>
@@ -3860,14 +4095,14 @@
       <w:r>
         <w:drawing>
           <wp:inline>
-            <wp:extent cx="5943600" cy="5386893"/>
+            <wp:extent cx="5943600" cy="7567425"/>
             <wp:effectExtent b="0" l="0" r="0" t="0"/>
-            <wp:docPr descr="Figure 5: A clade pruned from the phylogeny in figure {#fig:kpc-tree} which represents the most closely related genes to the KPC family genes." title="" id="1" name="Picture"/>
+            <wp:docPr descr="Figure 4: A clade pruned from the phylogeny in figure {#fig:kpc-tree} which represents the most closely related genes to the KPC family genes. 18 canonical labels (prefixed with ‘lcl_canon’_ in yellow), and 25 prevalence (labels prefixed with ‘lcl_prev’ in tan), and 28 NCBI non-redundant sequences (labels prefixed with ‘lcl_nrdb’ in blue). Each KPC variant is coloured based on its primary numerical value. If the sequence is not reported to be KPC family it is coloured in grey." title="" id="1" name="Picture"/>
             <a:graphic>
               <a:graphicData uri="http://schemas.openxmlformats.org/drawingml/2006/picture">
                 <pic:pic>
                   <pic:nvPicPr>
-                    <pic:cNvPr descr="images/kpc_main_clade.svg" id="0" name="Picture"/>
+                    <pic:cNvPr descr="images/kpc_main_clade.mintax.svg" id="0" name="Picture"/>
                     <pic:cNvPicPr>
                       <a:picLocks noChangeArrowheads="1" noChangeAspect="1"/>
                     </pic:cNvPicPr>
@@ -3881,7 +4116,7 @@
                   <pic:spPr bwMode="auto">
                     <a:xfrm>
                       <a:off x="0" y="0"/>
-                      <a:ext cx="5943600" cy="5386893"/>
+                      <a:ext cx="5943600" cy="7567425"/>
                     </a:xfrm>
                     <a:prstGeom prst="rect">
                       <a:avLst/>
@@ -3906,7 +4141,58 @@
         <w:pStyle w:val="ImageCaption"/>
       </w:pPr>
       <w:r>
-        <w:t xml:space="preserve">Figure 5: A clade pruned from the phylogeny in figure {#fig:kpc-tree} which represents the most closely related genes to the KPC family genes.</w:t>
+        <w:t xml:space="preserve">Figure 4: A clade pruned from the phylogeny in figure {#fig:kpc-tree} which represents the most closely related genes to the KPC family genes. 18 canonical labels (prefixed with</w:t>
+      </w:r>
+      <w:r>
+        <w:t xml:space="preserve"> </w:t>
+      </w:r>
+      <w:r>
+        <w:t xml:space="preserve">‘</w:t>
+      </w:r>
+      <w:r>
+        <w:t xml:space="preserve">lcl_canon</w:t>
+      </w:r>
+      <w:r>
+        <w:t xml:space="preserve">’</w:t>
+      </w:r>
+      <w:r>
+        <w:t xml:space="preserve">_ in yellow), and 25 prevalence (labels prefixed with</w:t>
+      </w:r>
+      <w:r>
+        <w:t xml:space="preserve"> </w:t>
+      </w:r>
+      <w:r>
+        <w:t xml:space="preserve">‘</w:t>
+      </w:r>
+      <w:r>
+        <w:t xml:space="preserve">lcl_prev</w:t>
+      </w:r>
+      <w:r>
+        <w:t xml:space="preserve">’</w:t>
+      </w:r>
+      <w:r>
+        <w:t xml:space="preserve"> </w:t>
+      </w:r>
+      <w:r>
+        <w:t xml:space="preserve">in tan), and 28 NCBI non-redundant sequences (labels prefixed with</w:t>
+      </w:r>
+      <w:r>
+        <w:t xml:space="preserve"> </w:t>
+      </w:r>
+      <w:r>
+        <w:t xml:space="preserve">‘</w:t>
+      </w:r>
+      <w:r>
+        <w:t xml:space="preserve">lcl_nrdb</w:t>
+      </w:r>
+      <w:r>
+        <w:t xml:space="preserve">’</w:t>
+      </w:r>
+      <w:r>
+        <w:t xml:space="preserve"> </w:t>
+      </w:r>
+      <w:r>
+        <w:t xml:space="preserve">in blue). Each KPC variant is coloured based on its primary numerical value. If the sequence is not reported to be KPC family it is coloured in grey.</w:t>
       </w:r>
     </w:p>
     <w:bookmarkEnd w:id="0"/>
@@ -3925,7 +4211,19 @@
         <w:pStyle w:val="FirstParagraph"/>
       </w:pPr>
       <w:r>
-        <w:t xml:space="preserve">14 canonical sequences were used to query the same databases as in the former phylogenetic analyses. The genes retained for the phylogeny were the 14 canonical sequences, 8 prevalence sequences, 12 non-redundant sequences, 1 UBA sequence, and 1 out-group. This resulted in the phylogenetic relationship in Figure</w:t>
+        <w:t xml:space="preserve">14 canonical sequences were used to query the data for NDM beta-lactamase.</w:t>
+      </w:r>
+      <w:r>
+        <w:t xml:space="preserve"> </w:t>
+      </w:r>
+      <w:r>
+        <w:t xml:space="preserve">The genes retained for the phylogeny were 14 canonical sequences, 8 prevalence sequences, 12 non-redundant sequences, 1 UBA sequence, and an out-group.</w:t>
+      </w:r>
+      <w:r>
+        <w:t xml:space="preserve"> </w:t>
+      </w:r>
+      <w:r>
+        <w:t xml:space="preserve">This resulted in the phylogenetic relationship in Figure</w:t>
       </w:r>
       <w:r>
         <w:t xml:space="preserve"> </w:t>
@@ -3935,7 +4233,7 @@
           <w:rPr>
             <w:rStyle w:val="Hyperlink"/>
           </w:rPr>
-          <w:t xml:space="preserve">11</w:t>
+          <w:t xml:space="preserve">10</w:t>
         </w:r>
       </w:hyperlink>
       <w:r>
@@ -3951,14 +4249,14 @@
       <w:r>
         <w:drawing>
           <wp:inline>
-            <wp:extent cx="5943600" cy="2166228"/>
+            <wp:extent cx="5943600" cy="4408143"/>
             <wp:effectExtent b="0" l="0" r="0" t="0"/>
-            <wp:docPr descr="Figure 6: Phylogenetic relationship of 14 canonical (labels prefixed with lcl_canon_ in yellow), 8 prevalence (labels prefixed with lcl_prev_ in tan) MCR family sequences, 12 NCBI non-redundant database sequences (lcl_nrdb), 1 UBA sequence (lcl_uba) and an outgroup from Betaproteobacteria (lcl_outgroup in grey). Each MCR variant is coloured based on its primary numerical value." title="" id="1" name="Picture"/>
+            <wp:docPr descr="Figure 5: Phylogenetic relationship of 14 canonical (labels prefixed with ‘lcl_canon’ in yellow), 8 prevalence (labels prefixed with ‘lcl_prev’ in tan), 12 NCBI non-redundant database sequences (labeled as ‘lcl_nrdb’ in blue), 1 UBA sequence (labeled as ‘lcl_uba’ in green), and an outgroup from Betaproteobacteria (labeled as ‘lcl_outgroup’ in grey). Each NDM variant is coloured based on its primary numerical value." title="" id="1" name="Picture"/>
             <a:graphic>
               <a:graphicData uri="http://schemas.openxmlformats.org/drawingml/2006/picture">
                 <pic:pic>
                   <pic:nvPicPr>
-                    <pic:cNvPr descr="images/ndm191128_canon_prev_nrdb_uba.fasta.aln.trim.treefile.expanded.svg" id="0" name="Picture"/>
+                    <pic:cNvPr descr="images/ndm_full.mintax.svg" id="0" name="Picture"/>
                     <pic:cNvPicPr>
                       <a:picLocks noChangeArrowheads="1" noChangeAspect="1"/>
                     </pic:cNvPicPr>
@@ -3972,7 +4270,7 @@
                   <pic:spPr bwMode="auto">
                     <a:xfrm>
                       <a:off x="0" y="0"/>
-                      <a:ext cx="5943600" cy="2166228"/>
+                      <a:ext cx="5943600" cy="4408143"/>
                     </a:xfrm>
                     <a:prstGeom prst="rect">
                       <a:avLst/>
@@ -3997,7 +4295,97 @@
         <w:pStyle w:val="ImageCaption"/>
       </w:pPr>
       <w:r>
-        <w:t xml:space="preserve">Figure 6: Phylogenetic relationship of 14 canonical (labels prefixed with lcl_canon_ in yellow), 8 prevalence (labels prefixed with lcl_prev_ in tan) MCR family sequences, 12 NCBI non-redundant database sequences (lcl_nrdb), 1 UBA sequence (lcl_uba) and an outgroup from Betaproteobacteria (lcl_outgroup in grey). Each MCR variant is coloured based on its primary numerical value.</w:t>
+        <w:t xml:space="preserve">Figure 5: Phylogenetic relationship of 14 canonical (labels prefixed with</w:t>
+      </w:r>
+      <w:r>
+        <w:t xml:space="preserve"> </w:t>
+      </w:r>
+      <w:r>
+        <w:t xml:space="preserve">‘</w:t>
+      </w:r>
+      <w:r>
+        <w:t xml:space="preserve">lcl_canon</w:t>
+      </w:r>
+      <w:r>
+        <w:t xml:space="preserve">’</w:t>
+      </w:r>
+      <w:r>
+        <w:t xml:space="preserve"> </w:t>
+      </w:r>
+      <w:r>
+        <w:t xml:space="preserve">in yellow), 8 prevalence (labels prefixed with</w:t>
+      </w:r>
+      <w:r>
+        <w:t xml:space="preserve"> </w:t>
+      </w:r>
+      <w:r>
+        <w:t xml:space="preserve">‘</w:t>
+      </w:r>
+      <w:r>
+        <w:t xml:space="preserve">lcl_prev</w:t>
+      </w:r>
+      <w:r>
+        <w:t xml:space="preserve">’</w:t>
+      </w:r>
+      <w:r>
+        <w:t xml:space="preserve"> </w:t>
+      </w:r>
+      <w:r>
+        <w:t xml:space="preserve">in tan), 12 NCBI non-redundant database sequences (labeled as</w:t>
+      </w:r>
+      <w:r>
+        <w:t xml:space="preserve"> </w:t>
+      </w:r>
+      <w:r>
+        <w:t xml:space="preserve">‘</w:t>
+      </w:r>
+      <w:r>
+        <w:t xml:space="preserve">lcl_nrdb</w:t>
+      </w:r>
+      <w:r>
+        <w:t xml:space="preserve">’</w:t>
+      </w:r>
+      <w:r>
+        <w:t xml:space="preserve"> </w:t>
+      </w:r>
+      <w:r>
+        <w:t xml:space="preserve">in blue), 1 UBA sequence (labeled as</w:t>
+      </w:r>
+      <w:r>
+        <w:t xml:space="preserve"> </w:t>
+      </w:r>
+      <w:r>
+        <w:t xml:space="preserve">‘</w:t>
+      </w:r>
+      <w:r>
+        <w:t xml:space="preserve">lcl_uba</w:t>
+      </w:r>
+      <w:r>
+        <w:t xml:space="preserve">’</w:t>
+      </w:r>
+      <w:r>
+        <w:t xml:space="preserve"> </w:t>
+      </w:r>
+      <w:r>
+        <w:t xml:space="preserve">in green), and an outgroup from Betaproteobacteria (labeled as</w:t>
+      </w:r>
+      <w:r>
+        <w:t xml:space="preserve"> </w:t>
+      </w:r>
+      <w:r>
+        <w:t xml:space="preserve">‘</w:t>
+      </w:r>
+      <w:r>
+        <w:t xml:space="preserve">lcl_outgroup</w:t>
+      </w:r>
+      <w:r>
+        <w:t xml:space="preserve">’</w:t>
+      </w:r>
+      <w:r>
+        <w:t xml:space="preserve"> </w:t>
+      </w:r>
+      <w:r>
+        <w:t xml:space="preserve">in grey). Each NDM variant is coloured based on its primary numerical value.</w:t>
       </w:r>
     </w:p>
     <w:bookmarkEnd w:id="0"/>
@@ -4022,7 +4410,7 @@
           <w:rPr>
             <w:rStyle w:val="Hyperlink"/>
           </w:rPr>
-          <w:t xml:space="preserve">5</w:t>
+          <w:t xml:space="preserve">4</w:t>
         </w:r>
       </w:hyperlink>
       <w:r>
@@ -4032,34 +4420,43 @@
         <w:t xml:space="preserve"> </w:t>
       </w:r>
       <w:r>
-        <w:t xml:space="preserve">The only significantly phylogenetically resolved genes in this clade were the prevalence hit for NDM-1 found in Shigella sonnei representing only itself in the cd-hit cluster, and the ncbi hits labeled as NDM-1 and NDM-5.</w:t>
-      </w:r>
-      <w:r>
-        <w:t xml:space="preserve"> </w:t>
-      </w:r>
-      <w:r>
-        <w:t xml:space="preserve">The naming of these sequences seem not to be congruent with the phylogenetic relationships present in the tree. Some of the NDM-1 and NDM-5 genes are more closely related to the other NDM variants than themselves.</w:t>
-      </w:r>
-      <w:r>
-        <w:t xml:space="preserve"> </w:t>
-      </w:r>
-      <w:r>
-        <w:t xml:space="preserve">The one BA BLAST result branches far from the clade containing the canonical indicating that under the coverage queried, there are no reasonably detectable NDM homologues in the UBA data. The alignment of this UBA under this relaxed query coverage of 60% is already pushing the limits of a</w:t>
-      </w:r>
-      <w:r>
-        <w:t xml:space="preserve"> </w:t>
-      </w:r>
-      <w:r>
-        <w:t xml:space="preserve">“</w:t>
-      </w:r>
-      <w:r>
-        <w:t xml:space="preserve">good alignment</w:t>
-      </w:r>
-      <w:r>
-        <w:t xml:space="preserve">”</w:t>
-      </w:r>
-      <w:r>
-        <w:t xml:space="preserve">, and reducing this further would produce meaningless results.</w:t>
+        <w:t xml:space="preserve">The only phylogenetically distinct genes in this clade were the prevalence hit for NDM-1, and the ncbi hits labeled as NDM-1 and NDM-5.</w:t>
+      </w:r>
+      <w:r>
+        <w:t xml:space="preserve"> </w:t>
+      </w:r>
+      <w:r>
+        <w:t xml:space="preserve">The naming of these sequences seem not to be congruent with the phylogenetic relationships present in the tree.</w:t>
+      </w:r>
+      <w:r>
+        <w:t xml:space="preserve"> </w:t>
+      </w:r>
+      <w:r>
+        <w:t xml:space="preserve">Some of the NDM-1 and NDM-5 genes are more closely related to the other NDM variants than themselves.</w:t>
+      </w:r>
+      <w:r>
+        <w:t xml:space="preserve"> </w:t>
+      </w:r>
+      <w:r>
+        <w:t xml:space="preserve">One BLAST result from the Parks data branches far from the clade containing the canonical sequences.</w:t>
+      </w:r>
+      <w:r>
+        <w:t xml:space="preserve"> </w:t>
+      </w:r>
+      <w:r>
+        <w:t xml:space="preserve">This indicates that under the coverage queried, there are no reasonably detectable NDM homologues in the UBA data.</w:t>
+      </w:r>
+      <w:r>
+        <w:t xml:space="preserve"> </w:t>
+      </w:r>
+      <w:r>
+        <w:t xml:space="preserve">The alignment of this UBA under this relaxed query coverage of 60% (see Table 1) is questionable.</w:t>
+      </w:r>
+      <w:r>
+        <w:t xml:space="preserve"> </w:t>
+      </w:r>
+      <w:r>
+        <w:t xml:space="preserve">Reducing query coverage further could produce more sequences from the Parks data, but the resulting alignment would produce a meaningless phylogeny.</w:t>
       </w:r>
     </w:p>
     <w:p>
@@ -4077,13 +4474,7 @@
         <w:pStyle w:val="FirstParagraph"/>
       </w:pPr>
       <w:r>
-        <w:t xml:space="preserve">In investigating the phylogenetic relationship of OXA-48, the result was similar to that of NDM.</w:t>
-      </w:r>
-      <w:r>
-        <w:t xml:space="preserve"> </w:t>
-      </w:r>
-      <w:r>
-        <w:t xml:space="preserve">There were multiple BLAST results for UBA sequences, but the hits were too phylogenetically dissimilar to draw a conjecture about their relationship to the OXA family. 6 canonical sequences, and the 14 prevalence sequences, 20 non-redundant sequences, and 411 UBA sequences were combined in the phylogeny in Figure</w:t>
+        <w:t xml:space="preserve">In querying for the OXA-48 portion of the analysis, multiple BLAST results for UBA sequences were found, but the hits were too phylogenetically dissimilar to draw a conjecture about their relationship to the OXA family. 6 canonical sequences, and the 14 prevalence sequences, and 20 non-redundant sequences are combined in the phylogeny in Figure</w:t>
       </w:r>
       <w:r>
         <w:t xml:space="preserve"> </w:t>
@@ -4093,7 +4484,7 @@
           <w:rPr>
             <w:rStyle w:val="Hyperlink"/>
           </w:rPr>
-          <w:t xml:space="preserve">9</w:t>
+          <w:t xml:space="preserve">8</w:t>
         </w:r>
       </w:hyperlink>
     </w:p>
@@ -4106,14 +4497,14 @@
       <w:r>
         <w:drawing>
           <wp:inline>
-            <wp:extent cx="5943600" cy="3783626"/>
+            <wp:extent cx="5943600" cy="5265402"/>
             <wp:effectExtent b="0" l="0" r="0" t="0"/>
-            <wp:docPr descr="Figure 7: The main phylogenetic relationship pruned from the tree inferred from OXA-48-like sequences from figure {#fig:oxa-tree}" title="" id="1" name="Picture"/>
+            <wp:docPr descr="Figure 6: The main phylogenetic relationship pruned from the tree inferred from OXA-48-like sequences from figure {#fig:oxa-tree}. 6 canonical (labels prefixed with ‘lcl_canon’_ in yellow), and 14 prevalence (labels prefixed with ‘lcl_prev’ in tan), 20 NCBI non-redundant sequences (labels prefixed with ‘lcl_nrdb’ in blue). Each OXA-48 variant is coloured based on its primary numerical value. If the sequence is not reported to be OXA-48 family it is coloured in grey." title="" id="1" name="Picture"/>
             <a:graphic>
               <a:graphicData uri="http://schemas.openxmlformats.org/drawingml/2006/picture">
                 <pic:pic>
                   <pic:nvPicPr>
-                    <pic:cNvPr descr="images/oxa_main_clade.svg" id="0" name="Picture"/>
+                    <pic:cNvPr descr="images/oxa_main_clade.mintax.svg" id="0" name="Picture"/>
                     <pic:cNvPicPr>
                       <a:picLocks noChangeArrowheads="1" noChangeAspect="1"/>
                     </pic:cNvPicPr>
@@ -4127,7 +4518,7 @@
                   <pic:spPr bwMode="auto">
                     <a:xfrm>
                       <a:off x="0" y="0"/>
-                      <a:ext cx="5943600" cy="3783626"/>
+                      <a:ext cx="5943600" cy="5265402"/>
                     </a:xfrm>
                     <a:prstGeom prst="rect">
                       <a:avLst/>
@@ -4152,7 +4543,58 @@
         <w:pStyle w:val="ImageCaption"/>
       </w:pPr>
       <w:r>
-        <w:t xml:space="preserve">Figure 7: The main phylogenetic relationship pruned from the tree inferred from OXA-48-like sequences from figure {#fig:oxa-tree}</w:t>
+        <w:t xml:space="preserve">Figure 6: The main phylogenetic relationship pruned from the tree inferred from OXA-48-like sequences from figure {#fig:oxa-tree}. 6 canonical (labels prefixed with</w:t>
+      </w:r>
+      <w:r>
+        <w:t xml:space="preserve"> </w:t>
+      </w:r>
+      <w:r>
+        <w:t xml:space="preserve">‘</w:t>
+      </w:r>
+      <w:r>
+        <w:t xml:space="preserve">lcl_canon</w:t>
+      </w:r>
+      <w:r>
+        <w:t xml:space="preserve">’</w:t>
+      </w:r>
+      <w:r>
+        <w:t xml:space="preserve">_ in yellow), and 14 prevalence (labels prefixed with</w:t>
+      </w:r>
+      <w:r>
+        <w:t xml:space="preserve"> </w:t>
+      </w:r>
+      <w:r>
+        <w:t xml:space="preserve">‘</w:t>
+      </w:r>
+      <w:r>
+        <w:t xml:space="preserve">lcl_prev</w:t>
+      </w:r>
+      <w:r>
+        <w:t xml:space="preserve">’</w:t>
+      </w:r>
+      <w:r>
+        <w:t xml:space="preserve"> </w:t>
+      </w:r>
+      <w:r>
+        <w:t xml:space="preserve">in tan), 20 NCBI non-redundant sequences (labels prefixed with</w:t>
+      </w:r>
+      <w:r>
+        <w:t xml:space="preserve"> </w:t>
+      </w:r>
+      <w:r>
+        <w:t xml:space="preserve">‘</w:t>
+      </w:r>
+      <w:r>
+        <w:t xml:space="preserve">lcl_nrdb</w:t>
+      </w:r>
+      <w:r>
+        <w:t xml:space="preserve">’</w:t>
+      </w:r>
+      <w:r>
+        <w:t xml:space="preserve"> </w:t>
+      </w:r>
+      <w:r>
+        <w:t xml:space="preserve">in blue). Each OXA-48 variant is coloured based on its primary numerical value. If the sequence is not reported to be OXA-48 family it is coloured in grey.</w:t>
       </w:r>
     </w:p>
     <w:bookmarkEnd w:id="0"/>
@@ -4178,7 +4620,7 @@
         <w:t xml:space="preserve"> </w:t>
       </w:r>
       <w:r>
-        <w:t xml:space="preserve">was found, clustered with no other gene, in the prevalence data, and OXA-514 and OXA-515 were found in the non-redundant data. Much like in NDM, this diversity seems only to be diversity in name. The various named variants are too similar to produce significant phylogenetic resolution. This is most likely a symptom of the problematic way in which OXA family members are named.</w:t>
+        <w:t xml:space="preserve">was found, clustered with no other gene, in the prevalence data, and OXA-514 and OXA-515 were found in the non-redundant data. Much like in NDM, this diversity seems only to be diversity in name. The various named variants are too similar to produce significant phylogenetic resolution.</w:t>
       </w:r>
     </w:p>
     <w:p>
@@ -5168,7 +5610,7 @@
           <wp:inline>
             <wp:extent cx="5943600" cy="36080432"/>
             <wp:effectExtent b="0" l="0" r="0" t="0"/>
-            <wp:docPr descr="Figure 8: Phylogenetic relationship of 32 canonical (labels prefixed with lcl_canon_ in yellow), and 54 prevalence (labels prefixed with lcl_prev_ in tan) MCR family sequences, 595 NCBI non-redundant sequences (labels prefixed with lcl_prev_ in blue), and 91 UBA sourced sequences (labels prefixed with lcl_prev_ in green). Each MCR variant is coloured based on its primary numerical value. If the sequence is not reported to be MCR family it is coloured in grey." title="" id="1" name="Picture"/>
+            <wp:docPr descr="Figure 7: Phylogenetic relationship of 32 canonical (labels prefixed with lcl_canon_ in yellow), and 54 prevalence (labels prefixed with lcl_prev_ in tan) MCR family sequences, 595 NCBI non-redundant sequences (labels prefixed with lcl_prev_ in blue), and 91 UBA sourced sequences (labels prefixed with lcl_prev_ in green). Each MCR variant is coloured based on its primary numerical value. If the sequence is not reported to be MCR family it is coloured in grey." title="" id="1" name="Picture"/>
             <a:graphic>
               <a:graphicData uri="http://schemas.openxmlformats.org/drawingml/2006/picture">
                 <pic:pic>
@@ -5212,7 +5654,7 @@
         <w:pStyle w:val="ImageCaption"/>
       </w:pPr>
       <w:r>
-        <w:t xml:space="preserve">Figure 8: Phylogenetic relationship of 32 canonical (labels prefixed with lcl_canon_ in yellow), and 54 prevalence (labels prefixed with lcl_prev_ in tan) MCR family sequences, 595 NCBI non-redundant sequences (labels prefixed with lcl_prev_ in blue), and 91 UBA sourced sequences (labels prefixed with lcl_prev_ in green). Each MCR variant is coloured based on its primary numerical value. If the sequence is not reported to be MCR family it is coloured in grey.</w:t>
+        <w:t xml:space="preserve">Figure 7: Phylogenetic relationship of 32 canonical (labels prefixed with lcl_canon_ in yellow), and 54 prevalence (labels prefixed with lcl_prev_ in tan) MCR family sequences, 595 NCBI non-redundant sequences (labels prefixed with lcl_prev_ in blue), and 91 UBA sourced sequences (labels prefixed with lcl_prev_ in green). Each MCR variant is coloured based on its primary numerical value. If the sequence is not reported to be MCR family it is coloured in grey.</w:t>
       </w:r>
     </w:p>
     <w:bookmarkEnd w:id="0"/>
@@ -5227,7 +5669,7 @@
           <wp:inline>
             <wp:extent cx="5943600" cy="2241932"/>
             <wp:effectExtent b="0" l="0" r="0" t="0"/>
-            <wp:docPr descr="Figure 9: Phylogenetic relationship (lcl_canon) OXA-48 family sequences along with 14 prevalence (lcl_prev) sequences." title="" id="1" name="Picture"/>
+            <wp:docPr descr="Figure 8: Phylogenetic relationship (lcl_canon) OXA-48 family sequences along with 14 prevalence (lcl_prev) sequences." title="" id="1" name="Picture"/>
             <a:graphic>
               <a:graphicData uri="http://schemas.openxmlformats.org/drawingml/2006/picture">
                 <pic:pic>
@@ -5271,7 +5713,7 @@
         <w:pStyle w:val="ImageCaption"/>
       </w:pPr>
       <w:r>
-        <w:t xml:space="preserve">Figure 9: Phylogenetic relationship (lcl_canon) OXA-48 family sequences along with 14 prevalence (lcl_prev) sequences.</w:t>
+        <w:t xml:space="preserve">Figure 8: Phylogenetic relationship (lcl_canon) OXA-48 family sequences along with 14 prevalence (lcl_prev) sequences.</w:t>
       </w:r>
     </w:p>
     <w:bookmarkEnd w:id="0"/>
@@ -5286,7 +5728,7 @@
           <wp:inline>
             <wp:extent cx="5943600" cy="13519521"/>
             <wp:effectExtent b="0" l="0" r="0" t="0"/>
-            <wp:docPr descr="Figure 10: Phylogenetic relationship (lcl_canon) OXA-48 family sequences along with 14 prevalence (lcl_prev) sequences." title="" id="1" name="Picture"/>
+            <wp:docPr descr="Figure 9: Phylogenetic relationship (lcl_canon) OXA-48 family sequences along with 14 prevalence (lcl_prev) sequences." title="" id="1" name="Picture"/>
             <a:graphic>
               <a:graphicData uri="http://schemas.openxmlformats.org/drawingml/2006/picture">
                 <pic:pic>
@@ -5330,7 +5772,7 @@
         <w:pStyle w:val="ImageCaption"/>
       </w:pPr>
       <w:r>
-        <w:t xml:space="preserve">Figure 10: Phylogenetic relationship (lcl_canon) OXA-48 family sequences along with 14 prevalence (lcl_prev) sequences.</w:t>
+        <w:t xml:space="preserve">Figure 9: Phylogenetic relationship (lcl_canon) OXA-48 family sequences along with 14 prevalence (lcl_prev) sequences.</w:t>
       </w:r>
     </w:p>
     <w:bookmarkEnd w:id="0"/>
@@ -5345,7 +5787,7 @@
           <wp:inline>
             <wp:extent cx="5943600" cy="2152365"/>
             <wp:effectExtent b="0" l="0" r="0" t="0"/>
-            <wp:docPr descr="Figure 11: Phylogenetic relationship (lcl_canon) NDM family sequences along with 14 prevalence (lcl_prev) sequences." title="" id="1" name="Picture"/>
+            <wp:docPr descr="Figure 10: Phylogenetic relationship (lcl_canon) NDM family sequences along with 14 prevalence (lcl_prev) sequences." title="" id="1" name="Picture"/>
             <a:graphic>
               <a:graphicData uri="http://schemas.openxmlformats.org/drawingml/2006/picture">
                 <pic:pic>
@@ -5389,7 +5831,7 @@
         <w:pStyle w:val="ImageCaption"/>
       </w:pPr>
       <w:r>
-        <w:t xml:space="preserve">Figure 11: Phylogenetic relationship (lcl_canon) NDM family sequences along with 14 prevalence (lcl_prev) sequences.</w:t>
+        <w:t xml:space="preserve">Figure 10: Phylogenetic relationship (lcl_canon) NDM family sequences along with 14 prevalence (lcl_prev) sequences.</w:t>
       </w:r>
     </w:p>
     <w:bookmarkEnd w:id="0"/>
@@ -5404,7 +5846,7 @@
           <wp:inline>
             <wp:extent cx="5943600" cy="3330430"/>
             <wp:effectExtent b="0" l="0" r="0" t="0"/>
-            <wp:docPr descr="Figure 12: Phylogenetic relationship (lcl_canon) KPC family sequences along with 14 prevalence (lcl_prev) sequences." title="" id="1" name="Picture"/>
+            <wp:docPr descr="Figure 11: Phylogenetic relationship (lcl_canon) KPC family sequences along with 14 prevalence (lcl_prev) sequences." title="" id="1" name="Picture"/>
             <a:graphic>
               <a:graphicData uri="http://schemas.openxmlformats.org/drawingml/2006/picture">
                 <pic:pic>
@@ -5448,7 +5890,7 @@
         <w:pStyle w:val="ImageCaption"/>
       </w:pPr>
       <w:r>
-        <w:t xml:space="preserve">Figure 12: Phylogenetic relationship (lcl_canon) KPC family sequences along with 14 prevalence (lcl_prev) sequences.</w:t>
+        <w:t xml:space="preserve">Figure 11: Phylogenetic relationship (lcl_canon) KPC family sequences along with 14 prevalence (lcl_prev) sequences.</w:t>
       </w:r>
     </w:p>
     <w:bookmarkEnd w:id="0"/>
@@ -5463,7 +5905,7 @@
           <wp:inline>
             <wp:extent cx="5943600" cy="13931998"/>
             <wp:effectExtent b="0" l="0" r="0" t="0"/>
-            <wp:docPr descr="Figure 13: Phylogenetic relationship (lcl_canon) KPC family sequences along with 14 prevalence (lcl_prev) sequences." title="" id="1" name="Picture"/>
+            <wp:docPr descr="Figure 12: Phylogenetic relationship (lcl_canon) KPC family sequences along with 14 prevalence (lcl_prev) sequences." title="" id="1" name="Picture"/>
             <a:graphic>
               <a:graphicData uri="http://schemas.openxmlformats.org/drawingml/2006/picture">
                 <pic:pic>
@@ -5507,7 +5949,7 @@
         <w:pStyle w:val="ImageCaption"/>
       </w:pPr>
       <w:r>
-        <w:t xml:space="preserve">Figure 13: Phylogenetic relationship (lcl_canon) KPC family sequences along with 14 prevalence (lcl_prev) sequences.</w:t>
+        <w:t xml:space="preserve">Figure 12: Phylogenetic relationship (lcl_canon) KPC family sequences along with 14 prevalence (lcl_prev) sequences.</w:t>
       </w:r>
     </w:p>
     <w:bookmarkEnd w:id="0"/>

</xml_diff>

<commit_message>
Fix figure and subdivide discussion section
This build is based on
https://github.com/jackiepurdue/phylogenetic-amr-survey-manuscript/commit/26150239cac7ced88d0ee258dda43b2f25d890a6.

This commit was created by the following Travis CI build and job:
https://travis-ci.com/jackiepurdue/phylogenetic-amr-survey-manuscript/builds/168925482
https://travis-ci.com/jackiepurdue/phylogenetic-amr-survey-manuscript/jobs/341906442

[ci skip]

The full commit message that triggered this build is copied below:

Fix figure and subdivide discussion section
</commit_message>
<xml_diff>
--- a/manuscript.docx
+++ b/manuscript.docx
@@ -117,14 +117,14 @@
           <w:rPr>
             <w:rStyle w:val="Hyperlink"/>
           </w:rPr>
-          <w:t xml:space="preserve">jackiepurdue/phylogenetic-amr-survey-manuscript@119127d</w:t>
-        </w:r>
-      </w:hyperlink>
-      <w:r>
-        <w:t xml:space="preserve"> </w:t>
-      </w:r>
-      <w:r>
-        <w:t xml:space="preserve">on May 30, 2020.</w:t>
+          <w:t xml:space="preserve">jackiepurdue/phylogenetic-amr-survey-manuscript@2615023</w:t>
+        </w:r>
+      </w:hyperlink>
+      <w:r>
+        <w:t xml:space="preserve"> </w:t>
+      </w:r>
+      <w:r>
+        <w:t xml:space="preserve">on May 31, 2020.</w:t>
       </w:r>
       <w:r>
         <w:t xml:space="preserve"> </w:t>
@@ -4635,6 +4635,16 @@
     </w:p>
     <w:p>
       <w:pPr>
+        <w:pStyle w:val="Heading3"/>
+      </w:pPr>
+      <w:bookmarkStart w:id="59" w:name="Xceaf48434a47f354a6182f0f97c89aaced8f801"/>
+      <w:r>
+        <w:t xml:space="preserve">Part 1: An expanded set of candidate resistance genes</w:t>
+      </w:r>
+      <w:bookmarkEnd w:id="59"/>
+    </w:p>
+    <w:p>
+      <w:pPr>
         <w:pStyle w:val="FirstParagraph"/>
       </w:pPr>
       <w:r>
@@ -4644,6 +4654,50 @@
         <w:t xml:space="preserve"> </w:t>
       </w:r>
       <w:r>
+        <w:t xml:space="preserve">Homologous sequences from NCBI, CARD prevalence data, and a large set of MAGs, were queried, filtered, and added to phylogenies.</w:t>
+      </w:r>
+      <w:r>
+        <w:t xml:space="preserve"> </w:t>
+      </w:r>
+      <w:r>
+        <w:t xml:space="preserve">Most hits for these queries were not worth retaining.</w:t>
+      </w:r>
+      <w:r>
+        <w:t xml:space="preserve"> </w:t>
+      </w:r>
+      <w:r>
+        <w:t xml:space="preserve">One reason for this is that many sequences were closley related to each other, clustering into a single representative sequence.</w:t>
+      </w:r>
+      <w:r>
+        <w:t xml:space="preserve"> </w:t>
+      </w:r>
+      <w:r>
+        <w:t xml:space="preserve">Investigating, for example, a single change in amino acid, would not be condicive to this sort of overview.</w:t>
+      </w:r>
+      <w:r>
+        <w:t xml:space="preserve"> </w:t>
+      </w:r>
+      <w:r>
+        <w:t xml:space="preserve">The other reason many sequences were not retained is that they lacked sufficient query coverage to produce a good sequence alignment.</w:t>
+      </w:r>
+      <w:r>
+        <w:t xml:space="preserve"> </w:t>
+      </w:r>
+      <w:r>
+        <w:t xml:space="preserve">This was most evident in the UBA data. Many of the UBA sequences were filtered out becasuse they were only partial matches.</w:t>
+      </w:r>
+    </w:p>
+    <w:p>
+      <w:pPr>
+        <w:pStyle w:val="BodyText"/>
+      </w:pPr>
+      <w:r>
+        <w:t xml:space="preserve">One further problem with the UBA data is that hits that did pass the filtering criteria did not seem to be homologous to the canonical sequences.</w:t>
+      </w:r>
+      <w:r>
+        <w:t xml:space="preserve"> </w:t>
+      </w:r>
+      <w:r>
         <w:t xml:space="preserve">Loose RGI matches in the MAGs for MCR, NDM, KPC, and OXA-48 were examined, but after applying conservative filtering criteria, only the MCR survey produced matches which would be worthy of further consideration for resistance testing.</w:t>
       </w:r>
       <w:r>
@@ -4668,13 +4722,7 @@
         <w:t xml:space="preserve"> </w:t>
       </w:r>
       <w:r>
-        <w:t xml:space="preserve">Plasmids from short reads are known to be difficult to assemble due to sequence characteristics.</w:t>
-      </w:r>
-      <w:r>
-        <w:t xml:space="preserve"> </w:t>
-      </w:r>
-      <w:r>
-        <w:t xml:space="preserve">For example repeat sequences, which are common on plasmids, are often shared with other genomic elements from many genomes, and produces many contigs of ambiguous origin</w:t>
+        <w:t xml:space="preserve">Plasmids from short reads are known to be difficult to assemble due to sequence characteristics</w:t>
       </w:r>
       <w:r>
         <w:t xml:space="preserve"> </w:t>
@@ -4694,54 +4742,278 @@
         <w:t xml:space="preserve">]</w:t>
       </w:r>
       <w:r>
+        <w:t xml:space="preserve"> </w:t>
+      </w:r>
+      <w:r>
+        <w:t xml:space="preserve">[</w:t>
+      </w:r>
+      <w:hyperlink w:anchor="ref-12zFifp5x">
+        <w:r>
+          <w:rPr>
+            <w:rStyle w:val="Hyperlink"/>
+          </w:rPr>
+          <w:t xml:space="preserve">29</w:t>
+        </w:r>
+      </w:hyperlink>
+      <w:r>
+        <w:t xml:space="preserve">]</w:t>
+      </w:r>
+      <w:r>
+        <w:t xml:space="preserve"> </w:t>
+      </w:r>
+      <w:r>
+        <w:t xml:space="preserve">[</w:t>
+      </w:r>
+      <w:hyperlink w:anchor="ref-DTtDOvle">
+        <w:r>
+          <w:rPr>
+            <w:rStyle w:val="Hyperlink"/>
+          </w:rPr>
+          <w:t xml:space="preserve">15</w:t>
+        </w:r>
+      </w:hyperlink>
+      <w:r>
+        <w:t xml:space="preserve">]</w:t>
+      </w:r>
+      <w:r>
         <w:t xml:space="preserve">.</w:t>
       </w:r>
-      <w:r>
-        <w:t xml:space="preserve"> </w:t>
-      </w:r>
-      <w:r>
-        <w:t xml:space="preserve">There are tools which exist, like PlasmidSPAdes, Recycler, cBar and PlasmidFinder (TODO:doi), which are designed specifically for the task of assembling plasmids, but with metagenomic data, many of these tools have have weaknesses which are prohibitive, especially for plasmids above 50 kbp in length</w:t>
+    </w:p>
+    <w:p>
+      <w:pPr>
+        <w:pStyle w:val="Heading3"/>
+      </w:pPr>
+      <w:bookmarkStart w:id="60" w:name="X072764e3731a3baf3d92ec4dbd99afc86997f1b"/>
+      <w:r>
+        <w:t xml:space="preserve">Part 2: Phylogenetic poositioning of AMR genes from NCBI and MAGs</w:t>
+      </w:r>
+      <w:bookmarkEnd w:id="60"/>
+    </w:p>
+    <w:p>
+      <w:pPr>
+        <w:pStyle w:val="FirstParagraph"/>
+      </w:pPr>
+      <w:r>
+        <w:t xml:space="preserve">Another way in which the analyses of MCR and the beta lactamases differ is in the spread and diversity of the relationships.</w:t>
+      </w:r>
+      <w:r>
+        <w:t xml:space="preserve"> </w:t>
+      </w:r>
+      <w:r>
+        <w:t xml:space="preserve">In addition to MAG sources, which are completely lacking in the beta lactamase trees, the MCR tree contains several sequences from NCBI’s non-redundant database which land close to canonical clades.</w:t>
+      </w:r>
+      <w:r>
+        <w:t xml:space="preserve"> </w:t>
+      </w:r>
+      <w:r>
+        <w:t xml:space="preserve">There are several clades made up of canonical and prevalence sequence genes separated by swathes of diversity from both NCBI and the MAGs.</w:t>
+      </w:r>
+      <w:r>
+        <w:t xml:space="preserve"> </w:t>
+      </w:r>
+      <w:r>
+        <w:t xml:space="preserve">This suggests that there could be more diversity to be found within the MCR class.</w:t>
+      </w:r>
+      <w:r>
+        <w:t xml:space="preserve"> </w:t>
+      </w:r>
+      <w:r>
+        <w:t xml:space="preserve">In contrast, the added diversity in phylogenies from OXA-48, KPC is distant from the canonical and prevalence sequences.</w:t>
+      </w:r>
+      <w:r>
+        <w:t xml:space="preserve"> </w:t>
+      </w:r>
+      <w:r>
+        <w:t xml:space="preserve">The matches which are close, are nearly identical to the canonical and prevalence sequences.The beta-lactamase phylogenies are low in gene diversity, and thus form very tight, closely related clades.</w:t>
+      </w:r>
+      <w:r>
+        <w:t xml:space="preserve"> </w:t>
+      </w:r>
+      <w:r>
+        <w:t xml:space="preserve">This displays that this study is very sensitive to the diversity of the gene being studied, whether it be from bias in sampling, or high amount of genetic conservation in the gene pool.</w:t>
+      </w:r>
+    </w:p>
+    <w:p>
+      <w:pPr>
+        <w:pStyle w:val="Heading3"/>
+      </w:pPr>
+      <w:bookmarkStart w:id="61" w:name="X9c7cde8084aa59618f855485f8bea8143d9df36"/>
+      <w:r>
+        <w:t xml:space="preserve">Part 3: Phylogenetic relationships vs. nomenclature</w:t>
+      </w:r>
+      <w:bookmarkEnd w:id="61"/>
+    </w:p>
+    <w:p>
+      <w:pPr>
+        <w:pStyle w:val="FirstParagraph"/>
+      </w:pPr>
+      <w:r>
+        <w:t xml:space="preserve">In assessing the value of the relationships present in these more tightly related phylogenies, it is surprising that the literature has produced so many named variants.</w:t>
+      </w:r>
+      <w:r>
+        <w:t xml:space="preserve"> </w:t>
+      </w:r>
+      <w:r>
+        <w:t xml:space="preserve">In the tree for NDM, we have named variants numbered from NDM 1 to NDM 14, yet most of the tree would be more appropriately displayed with multifurcating nodes.</w:t>
+      </w:r>
+      <w:r>
+        <w:t xml:space="preserve"> </w:t>
+      </w:r>
+      <w:r>
+        <w:t xml:space="preserve">There are fifteen named variants, but there are only three weakly distinct clades, and little bootstrap support (TODO: look at SNPs put this in results?).</w:t>
+      </w:r>
+      <w:r>
+        <w:t xml:space="preserve"> </w:t>
+      </w:r>
+      <w:r>
+        <w:t xml:space="preserve">The most divergent NDM sequence is a prevalence sequence which is labelled as NDM-1, yet is more distant from other homologs named NDM-1 than other NDM-1 genes.</w:t>
+      </w:r>
+      <w:r>
+        <w:t xml:space="preserve"> </w:t>
+      </w:r>
+      <w:r>
+        <w:t xml:space="preserve">The criteria for naming these genes seem to be completely arbitrary. Similarly, KPC is very tightly related and some of the same arguments could be made for classification of these sequences.</w:t>
+      </w:r>
+      <w:r>
+        <w:t xml:space="preserve"> </w:t>
+      </w:r>
+      <w:r>
+        <w:t xml:space="preserve">In the tree for OXA-48 like genes, we see more diversity, with branches of more support.</w:t>
+      </w:r>
+      <w:r>
+        <w:t xml:space="preserve"> </w:t>
+      </w:r>
+      <w:r>
+        <w:t xml:space="preserve">The tree forms few tightly related clades, and allows some diversity from NCBI to be added to the tree.</w:t>
+      </w:r>
+      <w:r>
+        <w:t xml:space="preserve"> </w:t>
+      </w:r>
+      <w:r>
+        <w:t xml:space="preserve">The OXA group, as a whole, is very diverse, but only because they are classified phenotypically.</w:t>
+      </w:r>
+      <w:r>
+        <w:t xml:space="preserve"> </w:t>
+      </w:r>
+      <w:r>
+        <w:t xml:space="preserve">If the OXA were more thoroughly separated into actual homologous groups, perhaps we would see more diversity added to the group, and perhaps even from metagenomic data.</w:t>
+      </w:r>
+      <w:r>
+        <w:t xml:space="preserve"> </w:t>
+      </w:r>
+      <w:r>
+        <w:t xml:space="preserve">These groups of OXA could behave very differently and some could have data recovery similar to that of MCR, but we are missing out on this because of the phenotypic naming scheme over a rigorous scheme which takes into account the genetic similarity. In MCR, the naming situation is less arbitrary. The closely related variants are classified under the same primary number.</w:t>
+      </w:r>
+      <w:r>
+        <w:t xml:space="preserve"> </w:t>
+      </w:r>
+      <w:r>
+        <w:t xml:space="preserve">Several versions of MCR-1 exist, for example, and all form a clade.</w:t>
+      </w:r>
+    </w:p>
+    <w:p>
+      <w:pPr>
+        <w:pStyle w:val="Heading3"/>
+      </w:pPr>
+      <w:bookmarkStart w:id="62" w:name="X0f84139a54c9097d8fd74dd2e7b48938f9b8ebb"/>
+      <w:r>
+        <w:t xml:space="preserve">Part 4: Should naming reflext phylogenetic relationships?</w:t>
+      </w:r>
+      <w:bookmarkEnd w:id="62"/>
+    </w:p>
+    <w:p>
+      <w:pPr>
+        <w:pStyle w:val="FirstParagraph"/>
+      </w:pPr>
+      <w:r>
+        <w:t xml:space="preserve">Finding an ideal nomenclature scheme which within, or generalizing across AMR families is problematic.</w:t>
+      </w:r>
+      <w:r>
+        <w:t xml:space="preserve"> </w:t>
+      </w:r>
+      <w:r>
+        <w:t xml:space="preserve">Nomenclature which has been shown to be phylogenetically consistent, such as that of MCR, is nonetheless subject to ambiguity.</w:t>
+      </w:r>
+      <w:r>
+        <w:t xml:space="preserve"> </w:t>
+      </w:r>
+      <w:r>
+        <w:t xml:space="preserve">Researchers have suggested, for example for MCR</w:t>
+      </w:r>
+      <w:r>
+        <w:t xml:space="preserve"> </w:t>
       </w:r>
       <w:r>
         <w:t xml:space="preserve">[</w:t>
       </w:r>
-      <w:hyperlink w:anchor="ref-12zFifp5x">
-        <w:r>
-          <w:rPr>
-            <w:rStyle w:val="Hyperlink"/>
-          </w:rPr>
-          <w:t xml:space="preserve">29</w:t>
+      <w:hyperlink w:anchor="ref-x2VQlvOO">
+        <w:r>
+          <w:rPr>
+            <w:rStyle w:val="Hyperlink"/>
+          </w:rPr>
+          <w:t xml:space="preserve">30</w:t>
         </w:r>
       </w:hyperlink>
       <w:r>
         <w:t xml:space="preserve">]</w:t>
       </w:r>
       <w:r>
+        <w:t xml:space="preserve">, using amino acid sequence identity differences rather than possibly trivial nucleotide differences, but this still subject to ambiguity in cutoff of percent identity.</w:t>
+      </w:r>
+      <w:r>
+        <w:t xml:space="preserve"> </w:t>
+      </w:r>
+      <w:r>
+        <w:t xml:space="preserve">Fixed cutoffs of 2% have been suggested by some researchers</w:t>
+      </w:r>
+      <w:r>
+        <w:t xml:space="preserve">[</w:t>
+      </w:r>
+      <w:hyperlink w:anchor="ref-eGJmNg9p">
+        <w:r>
+          <w:rPr>
+            <w:rStyle w:val="Hyperlink"/>
+          </w:rPr>
+          <w:t xml:space="preserve">31</w:t>
+        </w:r>
+      </w:hyperlink>
+      <w:r>
+        <w:t xml:space="preserve">]</w:t>
+      </w:r>
+      <w:r>
+        <w:t xml:space="preserve">, but an ideal cutoff for one gene family, may not be ideal for the next.</w:t>
+      </w:r>
+      <w:r>
+        <w:t xml:space="preserve"> </w:t>
+      </w:r>
+      <w:r>
+        <w:t xml:space="preserve">One could argue that the genomic and evolutionary context should be also considered in the nomenclature</w:t>
+      </w:r>
+      <w:r>
+        <w:t xml:space="preserve"> </w:t>
+      </w:r>
+      <w:r>
+        <w:t xml:space="preserve">[</w:t>
+      </w:r>
+      <w:hyperlink w:anchor="ref-EhIOtkvv">
+        <w:r>
+          <w:rPr>
+            <w:rStyle w:val="Hyperlink"/>
+          </w:rPr>
+          <w:t xml:space="preserve">32</w:t>
+        </w:r>
+      </w:hyperlink>
+      <w:r>
+        <w:t xml:space="preserve">]</w:t>
+      </w:r>
+      <w:r>
         <w:t xml:space="preserve">.</w:t>
       </w:r>
       <w:r>
         <w:t xml:space="preserve"> </w:t>
       </w:r>
       <w:r>
-        <w:t xml:space="preserve">In the SRA experiments, this specialized assembly is not used, and many of the plasmid fragments would have been binned poorly.</w:t>
-      </w:r>
-      <w:r>
-        <w:t xml:space="preserve"> </w:t>
-      </w:r>
-      <w:r>
-        <w:t xml:space="preserve">If the MCR homologs were mostly present on chromosomes or other extrachromosomal molecules, and the beta lactamase genes were present on plasmids, one would expect a lack of beta lactamase hits (TODO: get this data in the results).</w:t>
-      </w:r>
-      <w:r>
-        <w:t xml:space="preserve"> </w:t>
-      </w:r>
-      <w:r>
-        <w:t xml:space="preserve">If the criteria for filtering the downstream data are also considered, then there are a multitude of reasons that these plasmid fragments would not appear in the final gene alignments for NDM, KPC, and OXA-48.</w:t>
-      </w:r>
-      <w:r>
-        <w:t xml:space="preserve"> </w:t>
-      </w:r>
-      <w:r>
-        <w:t xml:space="preserve">This data’s genomes were recovered using Metabat</w:t>
+        <w:t xml:space="preserve">It has been suggested, for example that mobilized, and chromosomal genes differ in their evolutionary variance</w:t>
       </w:r>
       <w:r>
         <w:t xml:space="preserve"> </w:t>
@@ -4749,231 +5021,60 @@
       <w:r>
         <w:t xml:space="preserve">[</w:t>
       </w:r>
-      <w:hyperlink w:anchor="ref-DTtDOvle">
-        <w:r>
-          <w:rPr>
-            <w:rStyle w:val="Hyperlink"/>
-          </w:rPr>
-          <w:t xml:space="preserve">15</w:t>
+      <w:hyperlink w:anchor="ref-EhIOtkvv">
+        <w:r>
+          <w:rPr>
+            <w:rStyle w:val="Hyperlink"/>
+          </w:rPr>
+          <w:t xml:space="preserve">32</w:t>
         </w:r>
       </w:hyperlink>
       <w:r>
         <w:t xml:space="preserve">]</w:t>
       </w:r>
       <w:r>
-        <w:t xml:space="preserve"> </w:t>
-      </w:r>
-      <w:r>
-        <w:t xml:space="preserve">(TODO: Should this be mentioned when describing the dataset?), which clustered sequences into genome bins.</w:t>
-      </w:r>
-      <w:r>
-        <w:t xml:space="preserve"> </w:t>
-      </w:r>
-      <w:r>
-        <w:t xml:space="preserve">After binning, filters were applied such that only contigs meeting a certain minimum size, and coverage were used.</w:t>
-      </w:r>
-      <w:r>
-        <w:t xml:space="preserve"> </w:t>
-      </w:r>
-      <w:r>
-        <w:t xml:space="preserve">In the phylogenetic portion of the analysis, conservative measures were taken to produce trees with high support values.</w:t>
-      </w:r>
-      <w:r>
-        <w:t xml:space="preserve"> </w:t>
-      </w:r>
-      <w:r>
-        <w:t xml:space="preserve">These constraints included strict ranges for query coverage. It would be unlikely that genes on plasmids were included in the analysis after this entire process took place.</w:t>
-      </w:r>
-      <w:r>
-        <w:t xml:space="preserve"> </w:t>
-      </w:r>
-      <w:r>
-        <w:t xml:space="preserve">Even though the MCR tree included 91 MAG sourced sequences, only a portion of these were of any interest.</w:t>
-      </w:r>
-      <w:r>
-        <w:t xml:space="preserve"> </w:t>
-      </w:r>
-      <w:r>
-        <w:t xml:space="preserve">Many of the sequences fell too far from any canonical MCR clade.</w:t>
-      </w:r>
-      <w:r>
-        <w:t xml:space="preserve"> </w:t>
-      </w:r>
-      <w:r>
-        <w:t xml:space="preserve">This shows that to provide a real effort with metagenomic data and surveillance involving phylogenetic relationships, it would be desirable to sequence with longer reads, have better assembly for plasmids, and to have more data.</w:t>
-      </w:r>
-      <w:r>
-        <w:t xml:space="preserve"> </w:t>
-      </w:r>
-      <w:r>
-        <w:t xml:space="preserve">In treating this data in a conservative way, we sacrifice many low quality, questionable phylogenetic relationships for few, potentially meaningful, high quality relationships.</w:t>
-      </w:r>
-      <w:r>
-        <w:t xml:space="preserve"> </w:t>
-      </w:r>
-      <w:r>
-        <w:t xml:space="preserve">When dealing with second generation sequencing methods and metagenomics, it appears that high quality data is rare.</w:t>
-      </w:r>
-      <w:r>
-        <w:t xml:space="preserve"> </w:t>
-      </w:r>
-      <w:r>
-        <w:t xml:space="preserve">One should be cautious when drawing conclusions about relationships derived from this sort of data.</w:t>
-      </w:r>
-    </w:p>
-    <w:p>
-      <w:pPr>
-        <w:pStyle w:val="BodyText"/>
-      </w:pPr>
-      <w:r>
-        <w:t xml:space="preserve">Another way in which the analyses of MCR and the beta lactamases differ is in the spread and diversity of the relationships.</w:t>
-      </w:r>
-      <w:r>
-        <w:t xml:space="preserve"> </w:t>
-      </w:r>
-      <w:r>
-        <w:t xml:space="preserve">In addition to MAG sources, which are completely lacking in the beta lactamase trees, the MCR tree contains several sequences from NCBI’s non-redundant database which land close to canonical clades.</w:t>
-      </w:r>
-      <w:r>
-        <w:t xml:space="preserve"> </w:t>
-      </w:r>
-      <w:r>
-        <w:t xml:space="preserve">There are several clades made up of canonical and prevalence sequence genes separated by swathes of diversity from both NCBI and the MAGs.</w:t>
-      </w:r>
-      <w:r>
-        <w:t xml:space="preserve"> </w:t>
-      </w:r>
-      <w:r>
-        <w:t xml:space="preserve">This suggests that there could be more diversity to be found within the MCR class.</w:t>
-      </w:r>
-      <w:r>
-        <w:t xml:space="preserve"> </w:t>
-      </w:r>
-      <w:r>
-        <w:t xml:space="preserve">In contrast, the added diversity in phylogenies from OXA-48, KPC is distant from the canonical and prevalence sequences.</w:t>
-      </w:r>
-      <w:r>
-        <w:t xml:space="preserve"> </w:t>
-      </w:r>
-      <w:r>
-        <w:t xml:space="preserve">The matches which are close, are nearly identical to the canonical and prevalence sequences.The beta-lactamase phylogenies are low in gene diversity, and thus form very tight, closely related clades.</w:t>
-      </w:r>
-      <w:r>
-        <w:t xml:space="preserve"> </w:t>
-      </w:r>
-      <w:r>
-        <w:t xml:space="preserve">This displays that this study is very sensitive to the diversity of the gene being studied, whether it be from bias in sampling, or high amount of genetic conservation in the gene pool.</w:t>
-      </w:r>
-    </w:p>
-    <w:p>
-      <w:pPr>
-        <w:pStyle w:val="BodyText"/>
-      </w:pPr>
-      <w:r>
-        <w:t xml:space="preserve">In assessing the value of the relationships present in these more tightly related phylogenies, it is surprising that the literature has produced so many named variants.</w:t>
-      </w:r>
-      <w:r>
-        <w:t xml:space="preserve"> </w:t>
-      </w:r>
-      <w:r>
-        <w:t xml:space="preserve">In the tree for NDM, we have named variants numbered from NDM 1 to NDM 14, yet most of the tree would be more appropriately displayed with multifurcating nodes.</w:t>
-      </w:r>
-      <w:r>
-        <w:t xml:space="preserve"> </w:t>
-      </w:r>
-      <w:r>
-        <w:t xml:space="preserve">There are fifteen named variants, but there are only three weakly distinct clades, and little bootstrap support (TODO: look at SNPs put this in results?).</w:t>
-      </w:r>
-      <w:r>
-        <w:t xml:space="preserve"> </w:t>
-      </w:r>
-      <w:r>
-        <w:t xml:space="preserve">The most divergent NDM sequence is a prevalence sequence which is labelled as NDM-1, yet is more distant from other homologs named NDM-1 than other NDM-1 genes.</w:t>
-      </w:r>
-      <w:r>
-        <w:t xml:space="preserve"> </w:t>
-      </w:r>
-      <w:r>
-        <w:t xml:space="preserve">The criteria for naming these genes seem to be completely arbitrary. Similarly, KPC is very tightly related and some of the same arguments could be made for classification of these sequences.</w:t>
-      </w:r>
-      <w:r>
-        <w:t xml:space="preserve"> </w:t>
-      </w:r>
-      <w:r>
-        <w:t xml:space="preserve">In the tree for OXA-48 like genes, we see more diversity, with branches of more support.</w:t>
-      </w:r>
-      <w:r>
-        <w:t xml:space="preserve"> </w:t>
-      </w:r>
-      <w:r>
-        <w:t xml:space="preserve">The tree forms few tightly related clades, and allows some diversity from NCBI to be added to the tree.</w:t>
-      </w:r>
-      <w:r>
-        <w:t xml:space="preserve"> </w:t>
-      </w:r>
-      <w:r>
-        <w:t xml:space="preserve">The OXA group, as a whole, is very diverse, but only because they are classified phenotypically.</w:t>
-      </w:r>
-      <w:r>
-        <w:t xml:space="preserve"> </w:t>
-      </w:r>
-      <w:r>
-        <w:t xml:space="preserve">If the OXA were more thoroughly separated into actual homologous groups, perhaps we would see more diversity added to the group, and perhaps even from metagenomic data.</w:t>
-      </w:r>
-      <w:r>
-        <w:t xml:space="preserve"> </w:t>
-      </w:r>
-      <w:r>
-        <w:t xml:space="preserve">These groups of OXA could behave very differently and some could have data recovery similar to that of MCR, but we are missing out on this because of the phenotypic naming scheme over a rigorous scheme which takes into account the genetic similarity.</w:t>
-      </w:r>
-      <w:r>
-        <w:t xml:space="preserve"> </w:t>
-      </w:r>
-      <w:r>
-        <w:t xml:space="preserve">In MCR, the naming situation is less arbitrary. The closely related variants are classified under the same primary number.</w:t>
-      </w:r>
-      <w:r>
-        <w:t xml:space="preserve"> </w:t>
-      </w:r>
-      <w:r>
-        <w:t xml:space="preserve">Several versions of MCR-1 exist, for example, and all form a clade.</w:t>
-      </w:r>
-    </w:p>
-    <w:p>
-      <w:pPr>
-        <w:pStyle w:val="BodyText"/>
-      </w:pPr>
-      <w:r>
-        <w:t xml:space="preserve">TODO: Should we talk about things like Leclercia? e.g:</w:t>
-      </w:r>
-      <w:r>
-        <w:t xml:space="preserve"> </w:t>
-      </w:r>
-      <w:r>
-        <w:t xml:space="preserve">Most of the clades of new organisms from UBAs are not surprising.</w:t>
-      </w:r>
-      <w:r>
-        <w:t xml:space="preserve"> </w:t>
-      </w:r>
-      <w:r>
-        <w:t xml:space="preserve">For the most part, taxa branched where expected, there doesn’t seem to be much unexplained here. Many of these families added to the tree are associated with human disease/animal disease already, and one could expect to find colistin resistance there, however one family, Leclercia, branches in a curious place, and has not been shown to carry the MCR gene like this in any study</w:t>
-      </w:r>
-      <w:r>
-        <w:t xml:space="preserve"> </w:t>
-      </w:r>
-      <w:r>
-        <w:t xml:space="preserve">If anything, these are at least an indicator that our conservative treatment of the metagenomic data was a good idea</w:t>
+        <w:t xml:space="preserve">.</w:t>
+      </w:r>
+      <w:r>
+        <w:t xml:space="preserve"> </w:t>
+      </w:r>
+      <w:r>
+        <w:t xml:space="preserve">In addition, the current study demonstrates that the diversity and spread varies between gene families.</w:t>
+      </w:r>
+      <w:r>
+        <w:t xml:space="preserve"> </w:t>
+      </w:r>
+      <w:r>
+        <w:t xml:space="preserve">It can be seen that it would be more likely that one may discover, for example, a new MCR family member than a new NDM family member.</w:t>
+      </w:r>
+      <w:r>
+        <w:t xml:space="preserve"> </w:t>
+      </w:r>
+      <w:r>
+        <w:t xml:space="preserve">Justifying naming of a new NDM gene, when all genes available to the public are essentially identical, seems to be problematic, however, further investigations into certain patterns of changes in the amino acid sequences may further granularize our classification.</w:t>
+      </w:r>
+      <w:r>
+        <w:t xml:space="preserve"> </w:t>
+      </w:r>
+      <w:r>
+        <w:t xml:space="preserve">Ultimately, many interesting questions about the nomenclature of these genes are rooted in ontology.</w:t>
+      </w:r>
+      <w:r>
+        <w:t xml:space="preserve"> </w:t>
+      </w:r>
+      <w:r>
+        <w:t xml:space="preserve">Classifying these genes is of utmost importance for communication between scientists, and a naming scheme which seeks a balance between practicality, evolutionary relationships, function, and context, must be found.</w:t>
       </w:r>
     </w:p>
     <w:p>
       <w:pPr>
         <w:pStyle w:val="Heading2"/>
       </w:pPr>
-      <w:bookmarkStart w:id="59" w:name="conclusion"/>
+      <w:bookmarkStart w:id="63" w:name="conclusion"/>
       <w:r>
         <w:t xml:space="preserve">Conclusion</w:t>
       </w:r>
-      <w:bookmarkEnd w:id="59"/>
+      <w:bookmarkEnd w:id="63"/>
     </w:p>
     <w:p>
       <w:pPr>
@@ -5015,11 +5116,11 @@
       <w:pPr>
         <w:pStyle w:val="Heading1"/>
       </w:pPr>
-      <w:bookmarkStart w:id="60" w:name="supplemental"/>
+      <w:bookmarkStart w:id="64" w:name="supplemental"/>
       <w:r>
         <w:t xml:space="preserve">Supplemental</w:t>
       </w:r>
-      <w:bookmarkEnd w:id="60"/>
+      <w:bookmarkEnd w:id="64"/>
     </w:p>
     <w:bookmarkStart w:id="0" w:name="tbl:mcr-variants"/>
     <w:p>
@@ -5499,11 +5600,11 @@
       <w:pPr>
         <w:pStyle w:val="Heading4"/>
       </w:pPr>
-      <w:bookmarkStart w:id="61" w:name="mcr-alignment"/>
+      <w:bookmarkStart w:id="65" w:name="mcr-alignment"/>
       <w:r>
         <w:t xml:space="preserve">MCR Alignment</w:t>
       </w:r>
-      <w:bookmarkEnd w:id="61"/>
+      <w:bookmarkEnd w:id="65"/>
     </w:p>
     <w:p>
       <w:pPr>
@@ -5515,21 +5616,21 @@
       <w:r>
         <w:t xml:space="preserve"> </w:t>
       </w:r>
-      <w:bookmarkStart w:id="62" w:name="fig:ndm-tree"/>
+      <w:bookmarkStart w:id="66" w:name="fig:ndm-tree"/>
       <w:r>
         <w:t xml:space="preserve">placeholder</w:t>
       </w:r>
-      <w:bookmarkEnd w:id="62"/>
+      <w:bookmarkEnd w:id="66"/>
     </w:p>
     <w:p>
       <w:pPr>
         <w:pStyle w:val="Heading4"/>
       </w:pPr>
-      <w:bookmarkStart w:id="63" w:name="kpc-alignment"/>
+      <w:bookmarkStart w:id="67" w:name="kpc-alignment"/>
       <w:r>
         <w:t xml:space="preserve">KPC Alignment</w:t>
       </w:r>
-      <w:bookmarkEnd w:id="63"/>
+      <w:bookmarkEnd w:id="67"/>
     </w:p>
     <w:p>
       <w:pPr>
@@ -5541,21 +5642,21 @@
       <w:r>
         <w:t xml:space="preserve"> </w:t>
       </w:r>
-      <w:bookmarkStart w:id="64" w:name="fig:ndm-tree"/>
+      <w:bookmarkStart w:id="68" w:name="fig:ndm-tree"/>
       <w:r>
         <w:t xml:space="preserve">placeholder</w:t>
       </w:r>
-      <w:bookmarkEnd w:id="64"/>
+      <w:bookmarkEnd w:id="68"/>
     </w:p>
     <w:p>
       <w:pPr>
         <w:pStyle w:val="Heading4"/>
       </w:pPr>
-      <w:bookmarkStart w:id="65" w:name="ndm-alignment"/>
+      <w:bookmarkStart w:id="69" w:name="ndm-alignment"/>
       <w:r>
         <w:t xml:space="preserve">NDM Alignment</w:t>
       </w:r>
-      <w:bookmarkEnd w:id="65"/>
+      <w:bookmarkEnd w:id="69"/>
     </w:p>
     <w:p>
       <w:pPr>
@@ -5567,21 +5668,21 @@
       <w:r>
         <w:t xml:space="preserve"> </w:t>
       </w:r>
-      <w:bookmarkStart w:id="66" w:name="fig:ndm-tree"/>
+      <w:bookmarkStart w:id="70" w:name="fig:ndm-tree"/>
       <w:r>
         <w:t xml:space="preserve">placeholder</w:t>
       </w:r>
-      <w:bookmarkEnd w:id="66"/>
+      <w:bookmarkEnd w:id="70"/>
     </w:p>
     <w:p>
       <w:pPr>
         <w:pStyle w:val="Heading4"/>
       </w:pPr>
-      <w:bookmarkStart w:id="67" w:name="oxa-48-alignment"/>
+      <w:bookmarkStart w:id="71" w:name="oxa-48-alignment"/>
       <w:r>
         <w:t xml:space="preserve">OXA-48 Alignment</w:t>
       </w:r>
-      <w:bookmarkEnd w:id="67"/>
+      <w:bookmarkEnd w:id="71"/>
     </w:p>
     <w:p>
       <w:pPr>
@@ -5593,18 +5694,18 @@
       <w:r>
         <w:t xml:space="preserve"> </w:t>
       </w:r>
-      <w:bookmarkStart w:id="68" w:name="fig:ndm-tree"/>
+      <w:bookmarkStart w:id="72" w:name="fig:ndm-tree"/>
       <w:r>
         <w:t xml:space="preserve">placeholder</w:t>
       </w:r>
-      <w:bookmarkEnd w:id="68"/>
+      <w:bookmarkEnd w:id="72"/>
     </w:p>
     <w:bookmarkStart w:id="0" w:name="fig:canon-prev-nrdb-uba-tree"/>
     <w:p>
       <w:pPr>
         <w:pStyle w:val="CaptionedFigure"/>
       </w:pPr>
-      <w:bookmarkStart w:id="70" w:name="fig:canon-prev-nrdb-uba-tree"/>
+      <w:bookmarkStart w:id="74" w:name="fig:canon-prev-nrdb-uba-tree"/>
       <w:r>
         <w:drawing>
           <wp:inline>
@@ -5621,7 +5722,7 @@
                     </pic:cNvPicPr>
                   </pic:nvPicPr>
                   <pic:blipFill>
-                    <a:blip r:embed="rId69"/>
+                    <a:blip r:embed="rId73"/>
                     <a:stretch>
                       <a:fillRect/>
                     </a:stretch>
@@ -5647,7 +5748,7 @@
           </wp:inline>
         </w:drawing>
       </w:r>
-      <w:bookmarkEnd w:id="70"/>
+      <w:bookmarkEnd w:id="74"/>
     </w:p>
     <w:p>
       <w:pPr>
@@ -5663,7 +5764,7 @@
       <w:pPr>
         <w:pStyle w:val="CaptionedFigure"/>
       </w:pPr>
-      <w:bookmarkStart w:id="72" w:name="fig:oxa-tree"/>
+      <w:bookmarkStart w:id="76" w:name="fig:oxa-tree"/>
       <w:r>
         <w:drawing>
           <wp:inline>
@@ -5680,7 +5781,7 @@
                     </pic:cNvPicPr>
                   </pic:nvPicPr>
                   <pic:blipFill>
-                    <a:blip r:embed="rId71"/>
+                    <a:blip r:embed="rId75"/>
                     <a:stretch>
                       <a:fillRect/>
                     </a:stretch>
@@ -5706,7 +5807,7 @@
           </wp:inline>
         </w:drawing>
       </w:r>
-      <w:bookmarkEnd w:id="72"/>
+      <w:bookmarkEnd w:id="76"/>
     </w:p>
     <w:p>
       <w:pPr>
@@ -5722,7 +5823,7 @@
       <w:pPr>
         <w:pStyle w:val="CaptionedFigure"/>
       </w:pPr>
-      <w:bookmarkStart w:id="74" w:name="fig:oxa-tree-all"/>
+      <w:bookmarkStart w:id="78" w:name="fig:oxa-tree-all"/>
       <w:r>
         <w:drawing>
           <wp:inline>
@@ -5739,7 +5840,7 @@
                     </pic:cNvPicPr>
                   </pic:nvPicPr>
                   <pic:blipFill>
-                    <a:blip r:embed="rId73"/>
+                    <a:blip r:embed="rId77"/>
                     <a:stretch>
                       <a:fillRect/>
                     </a:stretch>
@@ -5765,7 +5866,7 @@
           </wp:inline>
         </w:drawing>
       </w:r>
-      <w:bookmarkEnd w:id="74"/>
+      <w:bookmarkEnd w:id="78"/>
     </w:p>
     <w:p>
       <w:pPr>
@@ -5781,7 +5882,7 @@
       <w:pPr>
         <w:pStyle w:val="CaptionedFigure"/>
       </w:pPr>
-      <w:bookmarkStart w:id="76" w:name="fig:ndm-tree"/>
+      <w:bookmarkStart w:id="80" w:name="fig:ndm-tree"/>
       <w:r>
         <w:drawing>
           <wp:inline>
@@ -5798,7 +5899,7 @@
                     </pic:cNvPicPr>
                   </pic:nvPicPr>
                   <pic:blipFill>
-                    <a:blip r:embed="rId75"/>
+                    <a:blip r:embed="rId79"/>
                     <a:stretch>
                       <a:fillRect/>
                     </a:stretch>
@@ -5824,7 +5925,7 @@
           </wp:inline>
         </w:drawing>
       </w:r>
-      <w:bookmarkEnd w:id="76"/>
+      <w:bookmarkEnd w:id="80"/>
     </w:p>
     <w:p>
       <w:pPr>
@@ -5840,7 +5941,7 @@
       <w:pPr>
         <w:pStyle w:val="CaptionedFigure"/>
       </w:pPr>
-      <w:bookmarkStart w:id="78" w:name="fig:kpc-tree"/>
+      <w:bookmarkStart w:id="82" w:name="fig:kpc-tree"/>
       <w:r>
         <w:drawing>
           <wp:inline>
@@ -5857,7 +5958,7 @@
                     </pic:cNvPicPr>
                   </pic:nvPicPr>
                   <pic:blipFill>
-                    <a:blip r:embed="rId77"/>
+                    <a:blip r:embed="rId81"/>
                     <a:stretch>
                       <a:fillRect/>
                     </a:stretch>
@@ -5883,7 +5984,7 @@
           </wp:inline>
         </w:drawing>
       </w:r>
-      <w:bookmarkEnd w:id="78"/>
+      <w:bookmarkEnd w:id="82"/>
     </w:p>
     <w:p>
       <w:pPr>
@@ -5899,7 +6000,7 @@
       <w:pPr>
         <w:pStyle w:val="CaptionedFigure"/>
       </w:pPr>
-      <w:bookmarkStart w:id="80" w:name="fig:kpc-tree-all"/>
+      <w:bookmarkStart w:id="84" w:name="fig:kpc-tree-all"/>
       <w:r>
         <w:drawing>
           <wp:inline>
@@ -5916,7 +6017,7 @@
                     </pic:cNvPicPr>
                   </pic:nvPicPr>
                   <pic:blipFill>
-                    <a:blip r:embed="rId79"/>
+                    <a:blip r:embed="rId83"/>
                     <a:stretch>
                       <a:fillRect/>
                     </a:stretch>
@@ -5942,7 +6043,7 @@
           </wp:inline>
         </w:drawing>
       </w:r>
-      <w:bookmarkEnd w:id="80"/>
+      <w:bookmarkEnd w:id="84"/>
     </w:p>
     <w:p>
       <w:pPr>
@@ -5957,14 +6058,14 @@
       <w:pPr>
         <w:pStyle w:val="Heading2"/>
       </w:pPr>
-      <w:bookmarkStart w:id="81" w:name="references"/>
+      <w:bookmarkStart w:id="85" w:name="references"/>
       <w:r>
         <w:t xml:space="preserve">References</w:t>
       </w:r>
-      <w:bookmarkEnd w:id="81"/>
-    </w:p>
-    <w:bookmarkStart w:id="210" w:name="refs"/>
-    <w:bookmarkStart w:id="84" w:name="ref-Zvf1VhKR"/>
+      <w:bookmarkEnd w:id="85"/>
+    </w:p>
+    <w:bookmarkStart w:id="227" w:name="refs"/>
+    <w:bookmarkStart w:id="88" w:name="ref-Zvf1VhKR"/>
     <w:p>
       <w:pPr>
         <w:pStyle w:val="Bibliography"/>
@@ -6005,7 +6106,7 @@
       <w:r>
         <w:t xml:space="preserve"> </w:t>
       </w:r>
-      <w:hyperlink r:id="rId82">
+      <w:hyperlink r:id="rId86">
         <w:r>
           <w:rPr>
             <w:rStyle w:val="Hyperlink"/>
@@ -6022,7 +6123,7 @@
       <w:r>
         <w:t xml:space="preserve"> </w:t>
       </w:r>
-      <w:hyperlink r:id="rId83">
+      <w:hyperlink r:id="rId87">
         <w:r>
           <w:rPr>
             <w:rStyle w:val="Hyperlink"/>
@@ -6031,8 +6132,8 @@
         </w:r>
       </w:hyperlink>
     </w:p>
-    <w:bookmarkEnd w:id="84"/>
-    <w:bookmarkStart w:id="88" w:name="ref-2xaXclNM"/>
+    <w:bookmarkEnd w:id="88"/>
+    <w:bookmarkStart w:id="92" w:name="ref-2xaXclNM"/>
     <w:p>
       <w:pPr>
         <w:pStyle w:val="Bibliography"/>
@@ -6073,7 +6174,7 @@
       <w:r>
         <w:t xml:space="preserve"> </w:t>
       </w:r>
-      <w:hyperlink r:id="rId85">
+      <w:hyperlink r:id="rId89">
         <w:r>
           <w:rPr>
             <w:rStyle w:val="Hyperlink"/>
@@ -6090,7 +6191,7 @@
       <w:r>
         <w:t xml:space="preserve"> </w:t>
       </w:r>
-      <w:hyperlink r:id="rId86">
+      <w:hyperlink r:id="rId90">
         <w:r>
           <w:rPr>
             <w:rStyle w:val="Hyperlink"/>
@@ -6107,7 +6208,7 @@
       <w:r>
         <w:t xml:space="preserve"> </w:t>
       </w:r>
-      <w:hyperlink r:id="rId87">
+      <w:hyperlink r:id="rId91">
         <w:r>
           <w:rPr>
             <w:rStyle w:val="Hyperlink"/>
@@ -6116,8 +6217,8 @@
         </w:r>
       </w:hyperlink>
     </w:p>
-    <w:bookmarkEnd w:id="88"/>
-    <w:bookmarkStart w:id="93" w:name="ref-1ByMfX8Y1"/>
+    <w:bookmarkEnd w:id="92"/>
+    <w:bookmarkStart w:id="97" w:name="ref-1ByMfX8Y1"/>
     <w:p>
       <w:pPr>
         <w:pStyle w:val="Bibliography"/>
@@ -6158,7 +6259,7 @@
       <w:r>
         <w:t xml:space="preserve"> </w:t>
       </w:r>
-      <w:hyperlink r:id="rId89">
+      <w:hyperlink r:id="rId93">
         <w:r>
           <w:rPr>
             <w:rStyle w:val="Hyperlink"/>
@@ -6175,7 +6276,7 @@
       <w:r>
         <w:t xml:space="preserve"> </w:t>
       </w:r>
-      <w:hyperlink r:id="rId90">
+      <w:hyperlink r:id="rId94">
         <w:r>
           <w:rPr>
             <w:rStyle w:val="Hyperlink"/>
@@ -6192,7 +6293,7 @@
       <w:r>
         <w:t xml:space="preserve"> </w:t>
       </w:r>
-      <w:hyperlink r:id="rId91">
+      <w:hyperlink r:id="rId95">
         <w:r>
           <w:rPr>
             <w:rStyle w:val="Hyperlink"/>
@@ -6209,7 +6310,7 @@
       <w:r>
         <w:t xml:space="preserve"> </w:t>
       </w:r>
-      <w:hyperlink r:id="rId92">
+      <w:hyperlink r:id="rId96">
         <w:r>
           <w:rPr>
             <w:rStyle w:val="Hyperlink"/>
@@ -6218,8 +6319,8 @@
         </w:r>
       </w:hyperlink>
     </w:p>
-    <w:bookmarkEnd w:id="93"/>
-    <w:bookmarkStart w:id="97" w:name="ref-kDtOJsGI"/>
+    <w:bookmarkEnd w:id="97"/>
+    <w:bookmarkStart w:id="101" w:name="ref-kDtOJsGI"/>
     <w:p>
       <w:pPr>
         <w:pStyle w:val="Bibliography"/>
@@ -6260,7 +6361,7 @@
       <w:r>
         <w:t xml:space="preserve"> </w:t>
       </w:r>
-      <w:hyperlink r:id="rId94">
+      <w:hyperlink r:id="rId98">
         <w:r>
           <w:rPr>
             <w:rStyle w:val="Hyperlink"/>
@@ -6277,7 +6378,7 @@
       <w:r>
         <w:t xml:space="preserve"> </w:t>
       </w:r>
-      <w:hyperlink r:id="rId95">
+      <w:hyperlink r:id="rId99">
         <w:r>
           <w:rPr>
             <w:rStyle w:val="Hyperlink"/>
@@ -6294,7 +6395,7 @@
       <w:r>
         <w:t xml:space="preserve"> </w:t>
       </w:r>
-      <w:hyperlink r:id="rId96">
+      <w:hyperlink r:id="rId100">
         <w:r>
           <w:rPr>
             <w:rStyle w:val="Hyperlink"/>
@@ -6303,8 +6404,8 @@
         </w:r>
       </w:hyperlink>
     </w:p>
-    <w:bookmarkEnd w:id="97"/>
-    <w:bookmarkStart w:id="102" w:name="ref-OLzrpsK4"/>
+    <w:bookmarkEnd w:id="101"/>
+    <w:bookmarkStart w:id="106" w:name="ref-OLzrpsK4"/>
     <w:p>
       <w:pPr>
         <w:pStyle w:val="Bibliography"/>
@@ -6345,7 +6446,7 @@
       <w:r>
         <w:t xml:space="preserve"> </w:t>
       </w:r>
-      <w:hyperlink r:id="rId98">
+      <w:hyperlink r:id="rId102">
         <w:r>
           <w:rPr>
             <w:rStyle w:val="Hyperlink"/>
@@ -6362,7 +6463,7 @@
       <w:r>
         <w:t xml:space="preserve"> </w:t>
       </w:r>
-      <w:hyperlink r:id="rId99">
+      <w:hyperlink r:id="rId103">
         <w:r>
           <w:rPr>
             <w:rStyle w:val="Hyperlink"/>
@@ -6379,7 +6480,7 @@
       <w:r>
         <w:t xml:space="preserve"> </w:t>
       </w:r>
-      <w:hyperlink r:id="rId100">
+      <w:hyperlink r:id="rId104">
         <w:r>
           <w:rPr>
             <w:rStyle w:val="Hyperlink"/>
@@ -6396,7 +6497,7 @@
       <w:r>
         <w:t xml:space="preserve"> </w:t>
       </w:r>
-      <w:hyperlink r:id="rId101">
+      <w:hyperlink r:id="rId105">
         <w:r>
           <w:rPr>
             <w:rStyle w:val="Hyperlink"/>
@@ -6405,8 +6506,8 @@
         </w:r>
       </w:hyperlink>
     </w:p>
-    <w:bookmarkEnd w:id="102"/>
-    <w:bookmarkStart w:id="107" w:name="ref-b2c0QSMI"/>
+    <w:bookmarkEnd w:id="106"/>
+    <w:bookmarkStart w:id="111" w:name="ref-b2c0QSMI"/>
     <w:p>
       <w:pPr>
         <w:pStyle w:val="Bibliography"/>
@@ -6447,7 +6548,7 @@
       <w:r>
         <w:t xml:space="preserve"> </w:t>
       </w:r>
-      <w:hyperlink r:id="rId103">
+      <w:hyperlink r:id="rId107">
         <w:r>
           <w:rPr>
             <w:rStyle w:val="Hyperlink"/>
@@ -6464,7 +6565,7 @@
       <w:r>
         <w:t xml:space="preserve"> </w:t>
       </w:r>
-      <w:hyperlink r:id="rId104">
+      <w:hyperlink r:id="rId108">
         <w:r>
           <w:rPr>
             <w:rStyle w:val="Hyperlink"/>
@@ -6481,7 +6582,7 @@
       <w:r>
         <w:t xml:space="preserve"> </w:t>
       </w:r>
-      <w:hyperlink r:id="rId105">
+      <w:hyperlink r:id="rId109">
         <w:r>
           <w:rPr>
             <w:rStyle w:val="Hyperlink"/>
@@ -6498,7 +6599,7 @@
       <w:r>
         <w:t xml:space="preserve"> </w:t>
       </w:r>
-      <w:hyperlink r:id="rId106">
+      <w:hyperlink r:id="rId110">
         <w:r>
           <w:rPr>
             <w:rStyle w:val="Hyperlink"/>
@@ -6507,8 +6608,8 @@
         </w:r>
       </w:hyperlink>
     </w:p>
-    <w:bookmarkEnd w:id="107"/>
-    <w:bookmarkStart w:id="111" w:name="ref-16ZzmUN7q"/>
+    <w:bookmarkEnd w:id="111"/>
+    <w:bookmarkStart w:id="115" w:name="ref-16ZzmUN7q"/>
     <w:p>
       <w:pPr>
         <w:pStyle w:val="Bibliography"/>
@@ -6540,7 +6641,7 @@
       <w:r>
         <w:t xml:space="preserve"> </w:t>
       </w:r>
-      <w:hyperlink r:id="rId108">
+      <w:hyperlink r:id="rId112">
         <w:r>
           <w:rPr>
             <w:rStyle w:val="Hyperlink"/>
@@ -6557,7 +6658,7 @@
       <w:r>
         <w:t xml:space="preserve"> </w:t>
       </w:r>
-      <w:hyperlink r:id="rId109">
+      <w:hyperlink r:id="rId113">
         <w:r>
           <w:rPr>
             <w:rStyle w:val="Hyperlink"/>
@@ -6574,7 +6675,7 @@
       <w:r>
         <w:t xml:space="preserve"> </w:t>
       </w:r>
-      <w:hyperlink r:id="rId110">
+      <w:hyperlink r:id="rId114">
         <w:r>
           <w:rPr>
             <w:rStyle w:val="Hyperlink"/>
@@ -6583,8 +6684,8 @@
         </w:r>
       </w:hyperlink>
     </w:p>
-    <w:bookmarkEnd w:id="111"/>
-    <w:bookmarkStart w:id="116" w:name="ref-2p1n2mr5"/>
+    <w:bookmarkEnd w:id="115"/>
+    <w:bookmarkStart w:id="120" w:name="ref-2p1n2mr5"/>
     <w:p>
       <w:pPr>
         <w:pStyle w:val="Bibliography"/>
@@ -6625,7 +6726,7 @@
       <w:r>
         <w:t xml:space="preserve"> </w:t>
       </w:r>
-      <w:hyperlink r:id="rId112">
+      <w:hyperlink r:id="rId116">
         <w:r>
           <w:rPr>
             <w:rStyle w:val="Hyperlink"/>
@@ -6642,7 +6743,7 @@
       <w:r>
         <w:t xml:space="preserve"> </w:t>
       </w:r>
-      <w:hyperlink r:id="rId113">
+      <w:hyperlink r:id="rId117">
         <w:r>
           <w:rPr>
             <w:rStyle w:val="Hyperlink"/>
@@ -6659,7 +6760,7 @@
       <w:r>
         <w:t xml:space="preserve"> </w:t>
       </w:r>
-      <w:hyperlink r:id="rId114">
+      <w:hyperlink r:id="rId118">
         <w:r>
           <w:rPr>
             <w:rStyle w:val="Hyperlink"/>
@@ -6676,7 +6777,7 @@
       <w:r>
         <w:t xml:space="preserve"> </w:t>
       </w:r>
-      <w:hyperlink r:id="rId115">
+      <w:hyperlink r:id="rId119">
         <w:r>
           <w:rPr>
             <w:rStyle w:val="Hyperlink"/>
@@ -6685,8 +6786,8 @@
         </w:r>
       </w:hyperlink>
     </w:p>
-    <w:bookmarkEnd w:id="116"/>
-    <w:bookmarkStart w:id="121" w:name="ref-UV1QqTS8"/>
+    <w:bookmarkEnd w:id="120"/>
+    <w:bookmarkStart w:id="125" w:name="ref-UV1QqTS8"/>
     <w:p>
       <w:pPr>
         <w:pStyle w:val="Bibliography"/>
@@ -6727,7 +6828,7 @@
       <w:r>
         <w:t xml:space="preserve"> </w:t>
       </w:r>
-      <w:hyperlink r:id="rId117">
+      <w:hyperlink r:id="rId121">
         <w:r>
           <w:rPr>
             <w:rStyle w:val="Hyperlink"/>
@@ -6744,7 +6845,7 @@
       <w:r>
         <w:t xml:space="preserve"> </w:t>
       </w:r>
-      <w:hyperlink r:id="rId118">
+      <w:hyperlink r:id="rId122">
         <w:r>
           <w:rPr>
             <w:rStyle w:val="Hyperlink"/>
@@ -6761,7 +6862,7 @@
       <w:r>
         <w:t xml:space="preserve"> </w:t>
       </w:r>
-      <w:hyperlink r:id="rId119">
+      <w:hyperlink r:id="rId123">
         <w:r>
           <w:rPr>
             <w:rStyle w:val="Hyperlink"/>
@@ -6778,7 +6879,7 @@
       <w:r>
         <w:t xml:space="preserve"> </w:t>
       </w:r>
-      <w:hyperlink r:id="rId120">
+      <w:hyperlink r:id="rId124">
         <w:r>
           <w:rPr>
             <w:rStyle w:val="Hyperlink"/>
@@ -6787,8 +6888,8 @@
         </w:r>
       </w:hyperlink>
     </w:p>
-    <w:bookmarkEnd w:id="121"/>
-    <w:bookmarkStart w:id="126" w:name="ref-FqGNAObZ"/>
+    <w:bookmarkEnd w:id="125"/>
+    <w:bookmarkStart w:id="130" w:name="ref-FqGNAObZ"/>
     <w:p>
       <w:pPr>
         <w:pStyle w:val="Bibliography"/>
@@ -6829,7 +6930,7 @@
       <w:r>
         <w:t xml:space="preserve"> </w:t>
       </w:r>
-      <w:hyperlink r:id="rId122">
+      <w:hyperlink r:id="rId126">
         <w:r>
           <w:rPr>
             <w:rStyle w:val="Hyperlink"/>
@@ -6846,7 +6947,7 @@
       <w:r>
         <w:t xml:space="preserve"> </w:t>
       </w:r>
-      <w:hyperlink r:id="rId123">
+      <w:hyperlink r:id="rId127">
         <w:r>
           <w:rPr>
             <w:rStyle w:val="Hyperlink"/>
@@ -6863,7 +6964,7 @@
       <w:r>
         <w:t xml:space="preserve"> </w:t>
       </w:r>
-      <w:hyperlink r:id="rId124">
+      <w:hyperlink r:id="rId128">
         <w:r>
           <w:rPr>
             <w:rStyle w:val="Hyperlink"/>
@@ -6880,7 +6981,7 @@
       <w:r>
         <w:t xml:space="preserve"> </w:t>
       </w:r>
-      <w:hyperlink r:id="rId125">
+      <w:hyperlink r:id="rId129">
         <w:r>
           <w:rPr>
             <w:rStyle w:val="Hyperlink"/>
@@ -6889,8 +6990,8 @@
         </w:r>
       </w:hyperlink>
     </w:p>
-    <w:bookmarkEnd w:id="126"/>
-    <w:bookmarkStart w:id="131" w:name="ref-17k3PVuIy"/>
+    <w:bookmarkEnd w:id="130"/>
+    <w:bookmarkStart w:id="135" w:name="ref-17k3PVuIy"/>
     <w:p>
       <w:pPr>
         <w:pStyle w:val="Bibliography"/>
@@ -6931,7 +7032,7 @@
       <w:r>
         <w:t xml:space="preserve"> </w:t>
       </w:r>
-      <w:hyperlink r:id="rId127">
+      <w:hyperlink r:id="rId131">
         <w:r>
           <w:rPr>
             <w:rStyle w:val="Hyperlink"/>
@@ -6948,7 +7049,7 @@
       <w:r>
         <w:t xml:space="preserve"> </w:t>
       </w:r>
-      <w:hyperlink r:id="rId128">
+      <w:hyperlink r:id="rId132">
         <w:r>
           <w:rPr>
             <w:rStyle w:val="Hyperlink"/>
@@ -6965,7 +7066,7 @@
       <w:r>
         <w:t xml:space="preserve"> </w:t>
       </w:r>
-      <w:hyperlink r:id="rId129">
+      <w:hyperlink r:id="rId133">
         <w:r>
           <w:rPr>
             <w:rStyle w:val="Hyperlink"/>
@@ -6982,7 +7083,7 @@
       <w:r>
         <w:t xml:space="preserve"> </w:t>
       </w:r>
-      <w:hyperlink r:id="rId130">
+      <w:hyperlink r:id="rId134">
         <w:r>
           <w:rPr>
             <w:rStyle w:val="Hyperlink"/>
@@ -6991,8 +7092,8 @@
         </w:r>
       </w:hyperlink>
     </w:p>
-    <w:bookmarkEnd w:id="131"/>
-    <w:bookmarkStart w:id="135" w:name="ref-vQTzfitx"/>
+    <w:bookmarkEnd w:id="135"/>
+    <w:bookmarkStart w:id="139" w:name="ref-vQTzfitx"/>
     <w:p>
       <w:pPr>
         <w:pStyle w:val="Bibliography"/>
@@ -7033,7 +7134,7 @@
       <w:r>
         <w:t xml:space="preserve"> </w:t>
       </w:r>
-      <w:hyperlink r:id="rId132">
+      <w:hyperlink r:id="rId136">
         <w:r>
           <w:rPr>
             <w:rStyle w:val="Hyperlink"/>
@@ -7050,7 +7151,7 @@
       <w:r>
         <w:t xml:space="preserve"> </w:t>
       </w:r>
-      <w:hyperlink r:id="rId133">
+      <w:hyperlink r:id="rId137">
         <w:r>
           <w:rPr>
             <w:rStyle w:val="Hyperlink"/>
@@ -7067,7 +7168,7 @@
       <w:r>
         <w:t xml:space="preserve"> </w:t>
       </w:r>
-      <w:hyperlink r:id="rId134">
+      <w:hyperlink r:id="rId138">
         <w:r>
           <w:rPr>
             <w:rStyle w:val="Hyperlink"/>
@@ -7076,8 +7177,8 @@
         </w:r>
       </w:hyperlink>
     </w:p>
-    <w:bookmarkEnd w:id="135"/>
-    <w:bookmarkStart w:id="138" w:name="ref-1AFSAuSwx"/>
+    <w:bookmarkEnd w:id="139"/>
+    <w:bookmarkStart w:id="142" w:name="ref-1AFSAuSwx"/>
     <w:p>
       <w:pPr>
         <w:pStyle w:val="Bibliography"/>
@@ -7118,7 +7219,7 @@
       <w:r>
         <w:t xml:space="preserve"> </w:t>
       </w:r>
-      <w:hyperlink r:id="rId136">
+      <w:hyperlink r:id="rId140">
         <w:r>
           <w:rPr>
             <w:rStyle w:val="Hyperlink"/>
@@ -7135,7 +7236,7 @@
       <w:r>
         <w:t xml:space="preserve"> </w:t>
       </w:r>
-      <w:hyperlink r:id="rId137">
+      <w:hyperlink r:id="rId141">
         <w:r>
           <w:rPr>
             <w:rStyle w:val="Hyperlink"/>
@@ -7144,8 +7245,8 @@
         </w:r>
       </w:hyperlink>
     </w:p>
-    <w:bookmarkEnd w:id="138"/>
-    <w:bookmarkStart w:id="143" w:name="ref-nvbyXyPe"/>
+    <w:bookmarkEnd w:id="142"/>
+    <w:bookmarkStart w:id="147" w:name="ref-nvbyXyPe"/>
     <w:p>
       <w:pPr>
         <w:pStyle w:val="Bibliography"/>
@@ -7186,7 +7287,7 @@
       <w:r>
         <w:t xml:space="preserve"> </w:t>
       </w:r>
-      <w:hyperlink r:id="rId139">
+      <w:hyperlink r:id="rId143">
         <w:r>
           <w:rPr>
             <w:rStyle w:val="Hyperlink"/>
@@ -7203,7 +7304,7 @@
       <w:r>
         <w:t xml:space="preserve"> </w:t>
       </w:r>
-      <w:hyperlink r:id="rId140">
+      <w:hyperlink r:id="rId144">
         <w:r>
           <w:rPr>
             <w:rStyle w:val="Hyperlink"/>
@@ -7220,7 +7321,7 @@
       <w:r>
         <w:t xml:space="preserve"> </w:t>
       </w:r>
-      <w:hyperlink r:id="rId141">
+      <w:hyperlink r:id="rId145">
         <w:r>
           <w:rPr>
             <w:rStyle w:val="Hyperlink"/>
@@ -7237,7 +7338,7 @@
       <w:r>
         <w:t xml:space="preserve"> </w:t>
       </w:r>
-      <w:hyperlink r:id="rId142">
+      <w:hyperlink r:id="rId146">
         <w:r>
           <w:rPr>
             <w:rStyle w:val="Hyperlink"/>
@@ -7246,8 +7347,8 @@
         </w:r>
       </w:hyperlink>
     </w:p>
-    <w:bookmarkEnd w:id="143"/>
-    <w:bookmarkStart w:id="148" w:name="ref-DTtDOvle"/>
+    <w:bookmarkEnd w:id="147"/>
+    <w:bookmarkStart w:id="152" w:name="ref-DTtDOvle"/>
     <w:p>
       <w:pPr>
         <w:pStyle w:val="Bibliography"/>
@@ -7288,7 +7389,7 @@
       <w:r>
         <w:t xml:space="preserve"> </w:t>
       </w:r>
-      <w:hyperlink r:id="rId144">
+      <w:hyperlink r:id="rId148">
         <w:r>
           <w:rPr>
             <w:rStyle w:val="Hyperlink"/>
@@ -7305,7 +7406,7 @@
       <w:r>
         <w:t xml:space="preserve"> </w:t>
       </w:r>
-      <w:hyperlink r:id="rId145">
+      <w:hyperlink r:id="rId149">
         <w:r>
           <w:rPr>
             <w:rStyle w:val="Hyperlink"/>
@@ -7322,7 +7423,7 @@
       <w:r>
         <w:t xml:space="preserve"> </w:t>
       </w:r>
-      <w:hyperlink r:id="rId146">
+      <w:hyperlink r:id="rId150">
         <w:r>
           <w:rPr>
             <w:rStyle w:val="Hyperlink"/>
@@ -7339,7 +7440,7 @@
       <w:r>
         <w:t xml:space="preserve"> </w:t>
       </w:r>
-      <w:hyperlink r:id="rId147">
+      <w:hyperlink r:id="rId151">
         <w:r>
           <w:rPr>
             <w:rStyle w:val="Hyperlink"/>
@@ -7348,8 +7449,8 @@
         </w:r>
       </w:hyperlink>
     </w:p>
-    <w:bookmarkEnd w:id="148"/>
-    <w:bookmarkStart w:id="153" w:name="ref-DfIRBmdF"/>
+    <w:bookmarkEnd w:id="152"/>
+    <w:bookmarkStart w:id="157" w:name="ref-DfIRBmdF"/>
     <w:p>
       <w:pPr>
         <w:pStyle w:val="Bibliography"/>
@@ -7390,7 +7491,7 @@
       <w:r>
         <w:t xml:space="preserve"> </w:t>
       </w:r>
-      <w:hyperlink r:id="rId149">
+      <w:hyperlink r:id="rId153">
         <w:r>
           <w:rPr>
             <w:rStyle w:val="Hyperlink"/>
@@ -7407,7 +7508,7 @@
       <w:r>
         <w:t xml:space="preserve"> </w:t>
       </w:r>
-      <w:hyperlink r:id="rId150">
+      <w:hyperlink r:id="rId154">
         <w:r>
           <w:rPr>
             <w:rStyle w:val="Hyperlink"/>
@@ -7424,7 +7525,7 @@
       <w:r>
         <w:t xml:space="preserve"> </w:t>
       </w:r>
-      <w:hyperlink r:id="rId151">
+      <w:hyperlink r:id="rId155">
         <w:r>
           <w:rPr>
             <w:rStyle w:val="Hyperlink"/>
@@ -7441,7 +7542,7 @@
       <w:r>
         <w:t xml:space="preserve"> </w:t>
       </w:r>
-      <w:hyperlink r:id="rId152">
+      <w:hyperlink r:id="rId156">
         <w:r>
           <w:rPr>
             <w:rStyle w:val="Hyperlink"/>
@@ -7450,8 +7551,8 @@
         </w:r>
       </w:hyperlink>
     </w:p>
-    <w:bookmarkEnd w:id="153"/>
-    <w:bookmarkStart w:id="157" w:name="ref-wapKbEHA"/>
+    <w:bookmarkEnd w:id="157"/>
+    <w:bookmarkStart w:id="161" w:name="ref-wapKbEHA"/>
     <w:p>
       <w:pPr>
         <w:pStyle w:val="Bibliography"/>
@@ -7492,7 +7593,7 @@
       <w:r>
         <w:t xml:space="preserve"> </w:t>
       </w:r>
-      <w:hyperlink r:id="rId154">
+      <w:hyperlink r:id="rId158">
         <w:r>
           <w:rPr>
             <w:rStyle w:val="Hyperlink"/>
@@ -7509,7 +7610,7 @@
       <w:r>
         <w:t xml:space="preserve"> </w:t>
       </w:r>
-      <w:hyperlink r:id="rId155">
+      <w:hyperlink r:id="rId159">
         <w:r>
           <w:rPr>
             <w:rStyle w:val="Hyperlink"/>
@@ -7526,7 +7627,7 @@
       <w:r>
         <w:t xml:space="preserve"> </w:t>
       </w:r>
-      <w:hyperlink r:id="rId156">
+      <w:hyperlink r:id="rId160">
         <w:r>
           <w:rPr>
             <w:rStyle w:val="Hyperlink"/>
@@ -7535,8 +7636,8 @@
         </w:r>
       </w:hyperlink>
     </w:p>
-    <w:bookmarkEnd w:id="157"/>
-    <w:bookmarkStart w:id="161" w:name="ref-wrBRBdFb"/>
+    <w:bookmarkEnd w:id="161"/>
+    <w:bookmarkStart w:id="165" w:name="ref-wrBRBdFb"/>
     <w:p>
       <w:pPr>
         <w:pStyle w:val="Bibliography"/>
@@ -7577,7 +7678,7 @@
       <w:r>
         <w:t xml:space="preserve"> </w:t>
       </w:r>
-      <w:hyperlink r:id="rId158">
+      <w:hyperlink r:id="rId162">
         <w:r>
           <w:rPr>
             <w:rStyle w:val="Hyperlink"/>
@@ -7594,7 +7695,7 @@
       <w:r>
         <w:t xml:space="preserve"> </w:t>
       </w:r>
-      <w:hyperlink r:id="rId159">
+      <w:hyperlink r:id="rId163">
         <w:r>
           <w:rPr>
             <w:rStyle w:val="Hyperlink"/>
@@ -7611,7 +7712,7 @@
       <w:r>
         <w:t xml:space="preserve"> </w:t>
       </w:r>
-      <w:hyperlink r:id="rId160">
+      <w:hyperlink r:id="rId164">
         <w:r>
           <w:rPr>
             <w:rStyle w:val="Hyperlink"/>
@@ -7620,8 +7721,8 @@
         </w:r>
       </w:hyperlink>
     </w:p>
-    <w:bookmarkEnd w:id="161"/>
-    <w:bookmarkStart w:id="164" w:name="ref-s9ycaHcq"/>
+    <w:bookmarkEnd w:id="165"/>
+    <w:bookmarkStart w:id="168" w:name="ref-s9ycaHcq"/>
     <w:p>
       <w:pPr>
         <w:pStyle w:val="Bibliography"/>
@@ -7662,7 +7763,7 @@
       <w:r>
         <w:t xml:space="preserve"> </w:t>
       </w:r>
-      <w:hyperlink r:id="rId162">
+      <w:hyperlink r:id="rId166">
         <w:r>
           <w:rPr>
             <w:rStyle w:val="Hyperlink"/>
@@ -7679,7 +7780,7 @@
       <w:r>
         <w:t xml:space="preserve"> </w:t>
       </w:r>
-      <w:hyperlink r:id="rId163">
+      <w:hyperlink r:id="rId167">
         <w:r>
           <w:rPr>
             <w:rStyle w:val="Hyperlink"/>
@@ -7688,8 +7789,8 @@
         </w:r>
       </w:hyperlink>
     </w:p>
-    <w:bookmarkEnd w:id="164"/>
-    <w:bookmarkStart w:id="169" w:name="ref-JOWSuu8G"/>
+    <w:bookmarkEnd w:id="168"/>
+    <w:bookmarkStart w:id="173" w:name="ref-JOWSuu8G"/>
     <w:p>
       <w:pPr>
         <w:pStyle w:val="Bibliography"/>
@@ -7730,7 +7831,7 @@
       <w:r>
         <w:t xml:space="preserve"> </w:t>
       </w:r>
-      <w:hyperlink r:id="rId165">
+      <w:hyperlink r:id="rId169">
         <w:r>
           <w:rPr>
             <w:rStyle w:val="Hyperlink"/>
@@ -7747,7 +7848,7 @@
       <w:r>
         <w:t xml:space="preserve"> </w:t>
       </w:r>
-      <w:hyperlink r:id="rId166">
+      <w:hyperlink r:id="rId170">
         <w:r>
           <w:rPr>
             <w:rStyle w:val="Hyperlink"/>
@@ -7764,7 +7865,7 @@
       <w:r>
         <w:t xml:space="preserve"> </w:t>
       </w:r>
-      <w:hyperlink r:id="rId167">
+      <w:hyperlink r:id="rId171">
         <w:r>
           <w:rPr>
             <w:rStyle w:val="Hyperlink"/>
@@ -7781,7 +7882,7 @@
       <w:r>
         <w:t xml:space="preserve"> </w:t>
       </w:r>
-      <w:hyperlink r:id="rId168">
+      <w:hyperlink r:id="rId172">
         <w:r>
           <w:rPr>
             <w:rStyle w:val="Hyperlink"/>
@@ -7790,8 +7891,8 @@
         </w:r>
       </w:hyperlink>
     </w:p>
-    <w:bookmarkEnd w:id="169"/>
-    <w:bookmarkStart w:id="174" w:name="ref-JT9eRkR8"/>
+    <w:bookmarkEnd w:id="173"/>
+    <w:bookmarkStart w:id="178" w:name="ref-JT9eRkR8"/>
     <w:p>
       <w:pPr>
         <w:pStyle w:val="Bibliography"/>
@@ -7832,7 +7933,7 @@
       <w:r>
         <w:t xml:space="preserve"> </w:t>
       </w:r>
-      <w:hyperlink r:id="rId170">
+      <w:hyperlink r:id="rId174">
         <w:r>
           <w:rPr>
             <w:rStyle w:val="Hyperlink"/>
@@ -7849,7 +7950,7 @@
       <w:r>
         <w:t xml:space="preserve"> </w:t>
       </w:r>
-      <w:hyperlink r:id="rId171">
+      <w:hyperlink r:id="rId175">
         <w:r>
           <w:rPr>
             <w:rStyle w:val="Hyperlink"/>
@@ -7866,7 +7967,7 @@
       <w:r>
         <w:t xml:space="preserve"> </w:t>
       </w:r>
-      <w:hyperlink r:id="rId172">
+      <w:hyperlink r:id="rId176">
         <w:r>
           <w:rPr>
             <w:rStyle w:val="Hyperlink"/>
@@ -7883,7 +7984,7 @@
       <w:r>
         <w:t xml:space="preserve"> </w:t>
       </w:r>
-      <w:hyperlink r:id="rId173">
+      <w:hyperlink r:id="rId177">
         <w:r>
           <w:rPr>
             <w:rStyle w:val="Hyperlink"/>
@@ -7892,8 +7993,8 @@
         </w:r>
       </w:hyperlink>
     </w:p>
-    <w:bookmarkEnd w:id="174"/>
-    <w:bookmarkStart w:id="179" w:name="ref-16EwPCiJT"/>
+    <w:bookmarkEnd w:id="178"/>
+    <w:bookmarkStart w:id="183" w:name="ref-16EwPCiJT"/>
     <w:p>
       <w:pPr>
         <w:pStyle w:val="Bibliography"/>
@@ -7934,7 +8035,7 @@
       <w:r>
         <w:t xml:space="preserve"> </w:t>
       </w:r>
-      <w:hyperlink r:id="rId175">
+      <w:hyperlink r:id="rId179">
         <w:r>
           <w:rPr>
             <w:rStyle w:val="Hyperlink"/>
@@ -7951,7 +8052,7 @@
       <w:r>
         <w:t xml:space="preserve"> </w:t>
       </w:r>
-      <w:hyperlink r:id="rId176">
+      <w:hyperlink r:id="rId180">
         <w:r>
           <w:rPr>
             <w:rStyle w:val="Hyperlink"/>
@@ -7968,7 +8069,7 @@
       <w:r>
         <w:t xml:space="preserve"> </w:t>
       </w:r>
-      <w:hyperlink r:id="rId177">
+      <w:hyperlink r:id="rId181">
         <w:r>
           <w:rPr>
             <w:rStyle w:val="Hyperlink"/>
@@ -7985,7 +8086,7 @@
       <w:r>
         <w:t xml:space="preserve"> </w:t>
       </w:r>
-      <w:hyperlink r:id="rId178">
+      <w:hyperlink r:id="rId182">
         <w:r>
           <w:rPr>
             <w:rStyle w:val="Hyperlink"/>
@@ -7994,8 +8095,8 @@
         </w:r>
       </w:hyperlink>
     </w:p>
-    <w:bookmarkEnd w:id="179"/>
-    <w:bookmarkStart w:id="183" w:name="ref-8uz5m0fP"/>
+    <w:bookmarkEnd w:id="183"/>
+    <w:bookmarkStart w:id="187" w:name="ref-8uz5m0fP"/>
     <w:p>
       <w:pPr>
         <w:pStyle w:val="Bibliography"/>
@@ -8036,7 +8137,7 @@
       <w:r>
         <w:t xml:space="preserve"> </w:t>
       </w:r>
-      <w:hyperlink r:id="rId180">
+      <w:hyperlink r:id="rId184">
         <w:r>
           <w:rPr>
             <w:rStyle w:val="Hyperlink"/>
@@ -8053,7 +8154,7 @@
       <w:r>
         <w:t xml:space="preserve"> </w:t>
       </w:r>
-      <w:hyperlink r:id="rId181">
+      <w:hyperlink r:id="rId185">
         <w:r>
           <w:rPr>
             <w:rStyle w:val="Hyperlink"/>
@@ -8070,7 +8171,7 @@
       <w:r>
         <w:t xml:space="preserve"> </w:t>
       </w:r>
-      <w:hyperlink r:id="rId182">
+      <w:hyperlink r:id="rId186">
         <w:r>
           <w:rPr>
             <w:rStyle w:val="Hyperlink"/>
@@ -8079,8 +8180,8 @@
         </w:r>
       </w:hyperlink>
     </w:p>
-    <w:bookmarkEnd w:id="183"/>
-    <w:bookmarkStart w:id="186" w:name="ref-BjoH1Vii"/>
+    <w:bookmarkEnd w:id="187"/>
+    <w:bookmarkStart w:id="190" w:name="ref-BjoH1Vii"/>
     <w:p>
       <w:pPr>
         <w:pStyle w:val="Bibliography"/>
@@ -8121,7 +8222,7 @@
       <w:r>
         <w:t xml:space="preserve"> </w:t>
       </w:r>
-      <w:hyperlink r:id="rId184">
+      <w:hyperlink r:id="rId188">
         <w:r>
           <w:rPr>
             <w:rStyle w:val="Hyperlink"/>
@@ -8138,7 +8239,7 @@
       <w:r>
         <w:t xml:space="preserve"> </w:t>
       </w:r>
-      <w:hyperlink r:id="rId185">
+      <w:hyperlink r:id="rId189">
         <w:r>
           <w:rPr>
             <w:rStyle w:val="Hyperlink"/>
@@ -8147,8 +8248,8 @@
         </w:r>
       </w:hyperlink>
     </w:p>
-    <w:bookmarkEnd w:id="186"/>
-    <w:bookmarkStart w:id="190" w:name="ref-WLzELTTa"/>
+    <w:bookmarkEnd w:id="190"/>
+    <w:bookmarkStart w:id="194" w:name="ref-WLzELTTa"/>
     <w:p>
       <w:pPr>
         <w:pStyle w:val="Bibliography"/>
@@ -8189,7 +8290,7 @@
       <w:r>
         <w:t xml:space="preserve"> </w:t>
       </w:r>
-      <w:hyperlink r:id="rId187">
+      <w:hyperlink r:id="rId191">
         <w:r>
           <w:rPr>
             <w:rStyle w:val="Hyperlink"/>
@@ -8206,7 +8307,7 @@
       <w:r>
         <w:t xml:space="preserve"> </w:t>
       </w:r>
-      <w:hyperlink r:id="rId188">
+      <w:hyperlink r:id="rId192">
         <w:r>
           <w:rPr>
             <w:rStyle w:val="Hyperlink"/>
@@ -8223,7 +8324,7 @@
       <w:r>
         <w:t xml:space="preserve"> </w:t>
       </w:r>
-      <w:hyperlink r:id="rId189">
+      <w:hyperlink r:id="rId193">
         <w:r>
           <w:rPr>
             <w:rStyle w:val="Hyperlink"/>
@@ -8232,8 +8333,8 @@
         </w:r>
       </w:hyperlink>
     </w:p>
-    <w:bookmarkEnd w:id="190"/>
-    <w:bookmarkStart w:id="194" w:name="ref-2NZAmp2H"/>
+    <w:bookmarkEnd w:id="194"/>
+    <w:bookmarkStart w:id="198" w:name="ref-2NZAmp2H"/>
     <w:p>
       <w:pPr>
         <w:pStyle w:val="Bibliography"/>
@@ -8274,7 +8375,7 @@
       <w:r>
         <w:t xml:space="preserve"> </w:t>
       </w:r>
-      <w:hyperlink r:id="rId191">
+      <w:hyperlink r:id="rId195">
         <w:r>
           <w:rPr>
             <w:rStyle w:val="Hyperlink"/>
@@ -8291,7 +8392,7 @@
       <w:r>
         <w:t xml:space="preserve"> </w:t>
       </w:r>
-      <w:hyperlink r:id="rId192">
+      <w:hyperlink r:id="rId196">
         <w:r>
           <w:rPr>
             <w:rStyle w:val="Hyperlink"/>
@@ -8308,7 +8409,7 @@
       <w:r>
         <w:t xml:space="preserve"> </w:t>
       </w:r>
-      <w:hyperlink r:id="rId193">
+      <w:hyperlink r:id="rId197">
         <w:r>
           <w:rPr>
             <w:rStyle w:val="Hyperlink"/>
@@ -8317,8 +8418,8 @@
         </w:r>
       </w:hyperlink>
     </w:p>
-    <w:bookmarkEnd w:id="194"/>
-    <w:bookmarkStart w:id="199" w:name="ref-Ovca71PG"/>
+    <w:bookmarkEnd w:id="198"/>
+    <w:bookmarkStart w:id="203" w:name="ref-Ovca71PG"/>
     <w:p>
       <w:pPr>
         <w:pStyle w:val="Bibliography"/>
@@ -8359,7 +8460,7 @@
       <w:r>
         <w:t xml:space="preserve"> </w:t>
       </w:r>
-      <w:hyperlink r:id="rId195">
+      <w:hyperlink r:id="rId199">
         <w:r>
           <w:rPr>
             <w:rStyle w:val="Hyperlink"/>
@@ -8376,7 +8477,7 @@
       <w:r>
         <w:t xml:space="preserve"> </w:t>
       </w:r>
-      <w:hyperlink r:id="rId196">
+      <w:hyperlink r:id="rId200">
         <w:r>
           <w:rPr>
             <w:rStyle w:val="Hyperlink"/>
@@ -8393,7 +8494,7 @@
       <w:r>
         <w:t xml:space="preserve"> </w:t>
       </w:r>
-      <w:hyperlink r:id="rId197">
+      <w:hyperlink r:id="rId201">
         <w:r>
           <w:rPr>
             <w:rStyle w:val="Hyperlink"/>
@@ -8410,7 +8511,7 @@
       <w:r>
         <w:t xml:space="preserve"> </w:t>
       </w:r>
-      <w:hyperlink r:id="rId198">
+      <w:hyperlink r:id="rId202">
         <w:r>
           <w:rPr>
             <w:rStyle w:val="Hyperlink"/>
@@ -8419,8 +8520,8 @@
         </w:r>
       </w:hyperlink>
     </w:p>
-    <w:bookmarkEnd w:id="199"/>
-    <w:bookmarkStart w:id="204" w:name="ref-KEhNzdys"/>
+    <w:bookmarkEnd w:id="203"/>
+    <w:bookmarkStart w:id="208" w:name="ref-KEhNzdys"/>
     <w:p>
       <w:pPr>
         <w:pStyle w:val="Bibliography"/>
@@ -8461,7 +8562,7 @@
       <w:r>
         <w:t xml:space="preserve"> </w:t>
       </w:r>
-      <w:hyperlink r:id="rId200">
+      <w:hyperlink r:id="rId204">
         <w:r>
           <w:rPr>
             <w:rStyle w:val="Hyperlink"/>
@@ -8478,7 +8579,7 @@
       <w:r>
         <w:t xml:space="preserve"> </w:t>
       </w:r>
-      <w:hyperlink r:id="rId201">
+      <w:hyperlink r:id="rId205">
         <w:r>
           <w:rPr>
             <w:rStyle w:val="Hyperlink"/>
@@ -8495,7 +8596,7 @@
       <w:r>
         <w:t xml:space="preserve"> </w:t>
       </w:r>
-      <w:hyperlink r:id="rId202">
+      <w:hyperlink r:id="rId206">
         <w:r>
           <w:rPr>
             <w:rStyle w:val="Hyperlink"/>
@@ -8512,7 +8613,7 @@
       <w:r>
         <w:t xml:space="preserve"> </w:t>
       </w:r>
-      <w:hyperlink r:id="rId203">
+      <w:hyperlink r:id="rId207">
         <w:r>
           <w:rPr>
             <w:rStyle w:val="Hyperlink"/>
@@ -8521,8 +8622,8 @@
         </w:r>
       </w:hyperlink>
     </w:p>
-    <w:bookmarkEnd w:id="204"/>
-    <w:bookmarkStart w:id="209" w:name="ref-12zFifp5x"/>
+    <w:bookmarkEnd w:id="208"/>
+    <w:bookmarkStart w:id="213" w:name="ref-12zFifp5x"/>
     <w:p>
       <w:pPr>
         <w:pStyle w:val="Bibliography"/>
@@ -8563,7 +8664,7 @@
       <w:r>
         <w:t xml:space="preserve"> </w:t>
       </w:r>
-      <w:hyperlink r:id="rId205">
+      <w:hyperlink r:id="rId209">
         <w:r>
           <w:rPr>
             <w:rStyle w:val="Hyperlink"/>
@@ -8580,7 +8681,7 @@
       <w:r>
         <w:t xml:space="preserve"> </w:t>
       </w:r>
-      <w:hyperlink r:id="rId206">
+      <w:hyperlink r:id="rId210">
         <w:r>
           <w:rPr>
             <w:rStyle w:val="Hyperlink"/>
@@ -8597,7 +8698,7 @@
       <w:r>
         <w:t xml:space="preserve"> </w:t>
       </w:r>
-      <w:hyperlink r:id="rId207">
+      <w:hyperlink r:id="rId211">
         <w:r>
           <w:rPr>
             <w:rStyle w:val="Hyperlink"/>
@@ -8614,7 +8715,7 @@
       <w:r>
         <w:t xml:space="preserve"> </w:t>
       </w:r>
-      <w:hyperlink r:id="rId208">
+      <w:hyperlink r:id="rId212">
         <w:r>
           <w:rPr>
             <w:rStyle w:val="Hyperlink"/>
@@ -8623,8 +8724,280 @@
         </w:r>
       </w:hyperlink>
     </w:p>
-    <w:bookmarkEnd w:id="209"/>
-    <w:bookmarkEnd w:id="210"/>
+    <w:bookmarkEnd w:id="213"/>
+    <w:bookmarkStart w:id="218" w:name="ref-x2VQlvOO"/>
+    <w:p>
+      <w:pPr>
+        <w:pStyle w:val="Bibliography"/>
+      </w:pPr>
+      <w:r>
+        <w:t xml:space="preserve">30.</w:t>
+      </w:r>
+      <w:r>
+        <w:t xml:space="preserve"> </w:t>
+      </w:r>
+      <w:r>
+        <w:rPr>
+          <w:b/>
+        </w:rPr>
+        <w:t xml:space="preserve">Proposal for assignment of allele numbers for mobile colistin resistance (mcr) genes</w:t>
+      </w:r>
+      <w:r>
+        <w:br/>
+      </w:r>
+      <w:r>
+        <w:t xml:space="preserve">Sally R Partridge, Vincenzo Di Pilato, Yohei Doi, Michael Feldgarden, Daniel H Haft, William Klimke, Samir Kumar-Singh, Jian-Hua Liu, Surbhi Malhotra-Kumar, Arjun Prasad, … Basil Britto Xavier</w:t>
+      </w:r>
+      <w:r>
+        <w:br/>
+      </w:r>
+      <w:r>
+        <w:rPr>
+          <w:i/>
+        </w:rPr>
+        <w:t xml:space="preserve">Journal of Antimicrobial Chemotherapy</w:t>
+      </w:r>
+      <w:r>
+        <w:t xml:space="preserve"> </w:t>
+      </w:r>
+      <w:r>
+        <w:t xml:space="preserve">(2018-07-19)</w:t>
+      </w:r>
+      <w:r>
+        <w:t xml:space="preserve"> </w:t>
+      </w:r>
+      <w:hyperlink r:id="rId214">
+        <w:r>
+          <w:rPr>
+            <w:rStyle w:val="Hyperlink"/>
+          </w:rPr>
+          <w:t xml:space="preserve">https://doi.org/dw7v</w:t>
+        </w:r>
+      </w:hyperlink>
+      <w:r>
+        <w:br/>
+      </w:r>
+      <w:r>
+        <w:t xml:space="preserve">DOI:</w:t>
+      </w:r>
+      <w:r>
+        <w:t xml:space="preserve"> </w:t>
+      </w:r>
+      <w:hyperlink r:id="rId215">
+        <w:r>
+          <w:rPr>
+            <w:rStyle w:val="Hyperlink"/>
+          </w:rPr>
+          <w:t xml:space="preserve">10.1093/jac/dky262</w:t>
+        </w:r>
+      </w:hyperlink>
+      <w:r>
+        <w:t xml:space="preserve"> </w:t>
+      </w:r>
+      <w:r>
+        <w:t xml:space="preserve">· PMID:</w:t>
+      </w:r>
+      <w:r>
+        <w:t xml:space="preserve"> </w:t>
+      </w:r>
+      <w:hyperlink r:id="rId216">
+        <w:r>
+          <w:rPr>
+            <w:rStyle w:val="Hyperlink"/>
+          </w:rPr>
+          <w:t xml:space="preserve">30053115</w:t>
+        </w:r>
+      </w:hyperlink>
+      <w:r>
+        <w:t xml:space="preserve"> </w:t>
+      </w:r>
+      <w:r>
+        <w:t xml:space="preserve">· PMCID:</w:t>
+      </w:r>
+      <w:r>
+        <w:t xml:space="preserve"> </w:t>
+      </w:r>
+      <w:hyperlink r:id="rId217">
+        <w:r>
+          <w:rPr>
+            <w:rStyle w:val="Hyperlink"/>
+          </w:rPr>
+          <w:t xml:space="preserve">PMC6148208</w:t>
+        </w:r>
+      </w:hyperlink>
+    </w:p>
+    <w:bookmarkEnd w:id="218"/>
+    <w:bookmarkStart w:id="222" w:name="ref-eGJmNg9p"/>
+    <w:p>
+      <w:pPr>
+        <w:pStyle w:val="Bibliography"/>
+      </w:pPr>
+      <w:r>
+        <w:t xml:space="preserve">31.</w:t>
+      </w:r>
+      <w:r>
+        <w:t xml:space="preserve"> </w:t>
+      </w:r>
+      <w:r>
+        <w:rPr>
+          <w:b/>
+        </w:rPr>
+        <w:t xml:space="preserve">Resistance gene naming and numbering: is it a new gene or not?</w:t>
+      </w:r>
+      <w:r>
+        <w:br/>
+      </w:r>
+      <w:r>
+        <w:t xml:space="preserve">Ruth M. Hall, Stefan Schwarz</w:t>
+      </w:r>
+      <w:r>
+        <w:br/>
+      </w:r>
+      <w:r>
+        <w:rPr>
+          <w:i/>
+        </w:rPr>
+        <w:t xml:space="preserve">Journal of Antimicrobial Chemotherapy</w:t>
+      </w:r>
+      <w:r>
+        <w:t xml:space="preserve"> </w:t>
+      </w:r>
+      <w:r>
+        <w:t xml:space="preserve">(2015-10-28)</w:t>
+      </w:r>
+      <w:r>
+        <w:t xml:space="preserve"> </w:t>
+      </w:r>
+      <w:hyperlink r:id="rId219">
+        <w:r>
+          <w:rPr>
+            <w:rStyle w:val="Hyperlink"/>
+          </w:rPr>
+          <w:t xml:space="preserve">https://doi.org/f8gn4r</w:t>
+        </w:r>
+      </w:hyperlink>
+      <w:r>
+        <w:br/>
+      </w:r>
+      <w:r>
+        <w:t xml:space="preserve">DOI:</w:t>
+      </w:r>
+      <w:r>
+        <w:t xml:space="preserve"> </w:t>
+      </w:r>
+      <w:hyperlink r:id="rId220">
+        <w:r>
+          <w:rPr>
+            <w:rStyle w:val="Hyperlink"/>
+          </w:rPr>
+          <w:t xml:space="preserve">10.1093/jac/dkv351</w:t>
+        </w:r>
+      </w:hyperlink>
+      <w:r>
+        <w:t xml:space="preserve"> </w:t>
+      </w:r>
+      <w:r>
+        <w:t xml:space="preserve">· PMID:</w:t>
+      </w:r>
+      <w:r>
+        <w:t xml:space="preserve"> </w:t>
+      </w:r>
+      <w:hyperlink r:id="rId221">
+        <w:r>
+          <w:rPr>
+            <w:rStyle w:val="Hyperlink"/>
+          </w:rPr>
+          <w:t xml:space="preserve">26510717</w:t>
+        </w:r>
+      </w:hyperlink>
+    </w:p>
+    <w:bookmarkEnd w:id="222"/>
+    <w:bookmarkStart w:id="226" w:name="ref-EhIOtkvv"/>
+    <w:p>
+      <w:pPr>
+        <w:pStyle w:val="Bibliography"/>
+      </w:pPr>
+      <w:r>
+        <w:t xml:space="preserve">32.</w:t>
+      </w:r>
+      <w:r>
+        <w:t xml:space="preserve"> </w:t>
+      </w:r>
+      <w:r>
+        <w:rPr>
+          <w:b/>
+        </w:rPr>
+        <w:t xml:space="preserve">Comment on: Resistance gene naming and numbering: is it a new gene or not?</w:t>
+      </w:r>
+      <w:r>
+        <w:br/>
+      </w:r>
+      <w:r>
+        <w:t xml:space="preserve">Benjamin A. Evans</w:t>
+      </w:r>
+      <w:r>
+        <w:br/>
+      </w:r>
+      <w:r>
+        <w:rPr>
+          <w:i/>
+        </w:rPr>
+        <w:t xml:space="preserve">Journal of Antimicrobial Chemotherapy</w:t>
+      </w:r>
+      <w:r>
+        <w:t xml:space="preserve"> </w:t>
+      </w:r>
+      <w:r>
+        <w:t xml:space="preserve">(2016-03-06)</w:t>
+      </w:r>
+      <w:r>
+        <w:t xml:space="preserve"> </w:t>
+      </w:r>
+      <w:hyperlink r:id="rId223">
+        <w:r>
+          <w:rPr>
+            <w:rStyle w:val="Hyperlink"/>
+          </w:rPr>
+          <w:t xml:space="preserve">https://doi.org/dw7r</w:t>
+        </w:r>
+      </w:hyperlink>
+      <w:r>
+        <w:br/>
+      </w:r>
+      <w:r>
+        <w:t xml:space="preserve">DOI:</w:t>
+      </w:r>
+      <w:r>
+        <w:t xml:space="preserve"> </w:t>
+      </w:r>
+      <w:hyperlink r:id="rId224">
+        <w:r>
+          <w:rPr>
+            <w:rStyle w:val="Hyperlink"/>
+          </w:rPr>
+          <w:t xml:space="preserve">10.1093/jac/dkw037</w:t>
+        </w:r>
+      </w:hyperlink>
+      <w:r>
+        <w:t xml:space="preserve"> </w:t>
+      </w:r>
+      <w:r>
+        <w:t xml:space="preserve">· PMID:</w:t>
+      </w:r>
+      <w:r>
+        <w:t xml:space="preserve"> </w:t>
+      </w:r>
+      <w:hyperlink r:id="rId225">
+        <w:r>
+          <w:rPr>
+            <w:rStyle w:val="Hyperlink"/>
+          </w:rPr>
+          <w:t xml:space="preserve">26953334</w:t>
+        </w:r>
+      </w:hyperlink>
+    </w:p>
+    <w:bookmarkEnd w:id="226"/>
+    <w:bookmarkEnd w:id="227"/>
     <w:sectPr>
       <w:pgSz w:w="12240" w:h="15840"/>
       <w:pgMar w:top="1440" w:right="1440" w:bottom="1440" w:left="1440" w:header="720" w:footer="720" w:gutter="0"/>

</xml_diff>

<commit_message>
poositiong to positioning and other typos
This build is based on
https://github.com/jackiepurdue/phylogenetic-amr-survey-manuscript/commit/b0eceb2d1e0103a5e4d0736d83b563285e780ae6.

This commit was created by the following Travis CI build and job:
https://travis-ci.com/jackiepurdue/phylogenetic-amr-survey-manuscript/builds/168929314
https://travis-ci.com/jackiepurdue/phylogenetic-amr-survey-manuscript/jobs/341918584

[ci skip]

The full commit message that triggered this build is copied below:

poositiong to positioning and other typos
</commit_message>
<xml_diff>
--- a/manuscript.docx
+++ b/manuscript.docx
@@ -117,7 +117,7 @@
           <w:rPr>
             <w:rStyle w:val="Hyperlink"/>
           </w:rPr>
-          <w:t xml:space="preserve">jackiepurdue/phylogenetic-amr-survey-manuscript@edf7423</w:t>
+          <w:t xml:space="preserve">jackiepurdue/phylogenetic-amr-survey-manuscript@b0eceb2</w:t>
         </w:r>
       </w:hyperlink>
       <w:r>
@@ -4783,9 +4783,9 @@
       <w:pPr>
         <w:pStyle w:val="Heading3"/>
       </w:pPr>
-      <w:bookmarkStart w:id="60" w:name="X072764e3731a3baf3d92ec4dbd99afc86997f1b"/>
-      <w:r>
-        <w:t xml:space="preserve">Part 2: Phylogenetic poositioning of AMR genes from NCBI and MAGs</w:t>
+      <w:bookmarkStart w:id="60" w:name="Xc67d25beadc07f52f03d87b8b06780d470960ab"/>
+      <w:r>
+        <w:t xml:space="preserve">Part 2: Phylogenetic positioning of AMR genes from NCBI and MAGs</w:t>
       </w:r>
       <w:bookmarkEnd w:id="60"/>
     </w:p>
@@ -4915,9 +4915,9 @@
       <w:pPr>
         <w:pStyle w:val="Heading3"/>
       </w:pPr>
-      <w:bookmarkStart w:id="62" w:name="X0f84139a54c9097d8fd74dd2e7b48938f9b8ebb"/>
-      <w:r>
-        <w:t xml:space="preserve">Part 4: Should naming reflext phylogenetic relationships?</w:t>
+      <w:bookmarkStart w:id="62" w:name="Xc84a6ff700970b2b1fe51664c21c67e4483d369"/>
+      <w:r>
+        <w:t xml:space="preserve">Part 4: Should naming reflect phylogenetic relationships?</w:t>
       </w:r>
       <w:bookmarkEnd w:id="62"/>
     </w:p>

</xml_diff>

<commit_message>
Attempt to fix figure again
This build is based on
https://github.com/jackiepurdue/phylogenetic-amr-survey-manuscript/commit/555090087b503b991eed81098eb5e73799dc8929.

This commit was created by the following Travis CI build and job:
https://travis-ci.com/jackiepurdue/phylogenetic-amr-survey-manuscript/builds/170145325
https://travis-ci.com/jackiepurdue/phylogenetic-amr-survey-manuscript/jobs/345526387

[ci skip]

The full commit message that triggered this build is copied below:

Attempt to fix figure again
</commit_message>
<xml_diff>
--- a/manuscript.docx
+++ b/manuscript.docx
@@ -117,7 +117,7 @@
           <w:rPr>
             <w:rStyle w:val="Hyperlink"/>
           </w:rPr>
-          <w:t xml:space="preserve">jackiepurdue/phylogenetic-amr-survey-manuscript@97bd2ea</w:t>
+          <w:t xml:space="preserve">jackiepurdue/phylogenetic-amr-survey-manuscript@5550900</w:t>
         </w:r>
       </w:hyperlink>
       <w:r>
@@ -2747,22 +2747,24 @@
         <w:t xml:space="preserve"> </w:t>
       </w:r>
       <w:r>
-        <w:t xml:space="preserve">The resulting tree in Figure {</w:t>
-      </w:r>
-      <w:r>
-        <w:t xml:space="preserve">[</w:t>
-      </w:r>
-      <w:r>
-        <w:rPr>
-          <w:b/>
-        </w:rPr>
-        <w:t xml:space="preserve">???</w:t>
-      </w:r>
-      <w:r>
-        <w:t xml:space="preserve">]</w:t>
-      </w:r>
-      <w:r>
-        <w:t xml:space="preserve">} shows MCR family members 1 through 9 forming distinct sub-clades in the tree.</w:t>
+        <w:t xml:space="preserve">The resulting tree in Figure</w:t>
+      </w:r>
+      <w:r>
+        <w:t xml:space="preserve"> </w:t>
+      </w:r>
+      <w:hyperlink w:anchor="fig:canon-prev-tree">
+        <w:r>
+          <w:rPr>
+            <w:rStyle w:val="Hyperlink"/>
+          </w:rPr>
+          <w:t xml:space="preserve">1</w:t>
+        </w:r>
+      </w:hyperlink>
+      <w:r>
+        <w:t xml:space="preserve"> </w:t>
+      </w:r>
+      <w:r>
+        <w:t xml:space="preserve">shows MCR family members 1 through 9 forming distinct sub-clades in the tree.</w:t>
       </w:r>
       <w:r>
         <w:t xml:space="preserve"> </w:t>
@@ -2805,16 +2807,19 @@
       <w:r>
         <w:t xml:space="preserve">MCR-3, and MCR-7, also form a closely related clade.</w:t>
       </w:r>
-      <w:r>
-        <w:t xml:space="preserve"> </w:t>
-      </w:r>
+    </w:p>
+    <w:bookmarkStart w:id="0" w:name="fig:canon-prev-tree"/>
+    <w:p>
+      <w:pPr>
+        <w:pStyle w:val="CaptionedFigure"/>
+      </w:pPr>
       <w:bookmarkStart w:id="42" w:name="fig:canon-prev-tree"/>
       <w:r>
         <w:drawing>
           <wp:inline>
             <wp:extent cx="5943600" cy="6086200"/>
             <wp:effectExtent b="0" l="0" r="0" t="0"/>
-            <wp:docPr descr="Phylogenetic relationship of 32 canonical (labels prefixed with ‘lcl_canon’ in yellow), 54 prevalence (labels prefixed with ‘lcl_prev’ in tan) MCR family sequences, and an outgroup from Betaproteobacteria (‘lcl_outgroup’ in grey). Each MCR variant is coloured based on its primary numerical value." title="" id="1" name="Picture"/>
+            <wp:docPr descr="Figure 1: Phylogenetic relationship of 32 canonical (labels prefixed with ‘lcl_canon’ in yellow), 54 prevalence (labels prefixed with ‘lcl_prev’ in tan) MCR family sequences, and an outgroup from Betaproteobacteria (‘lcl_outgroup’ in grey). Each MCR variant is coloured based on its primary numerical value." title="" id="1" name="Picture"/>
             <a:graphic>
               <a:graphicData uri="http://schemas.openxmlformats.org/drawingml/2006/picture">
                 <pic:pic>
@@ -2855,6 +2860,66 @@
     </w:p>
     <w:p>
       <w:pPr>
+        <w:pStyle w:val="ImageCaption"/>
+      </w:pPr>
+      <w:r>
+        <w:t xml:space="preserve">Figure 1: Phylogenetic relationship of 32 canonical (labels prefixed with</w:t>
+      </w:r>
+      <w:r>
+        <w:t xml:space="preserve"> </w:t>
+      </w:r>
+      <w:r>
+        <w:t xml:space="preserve">‘</w:t>
+      </w:r>
+      <w:r>
+        <w:t xml:space="preserve">lcl_canon</w:t>
+      </w:r>
+      <w:r>
+        <w:t xml:space="preserve">’</w:t>
+      </w:r>
+      <w:r>
+        <w:t xml:space="preserve"> </w:t>
+      </w:r>
+      <w:r>
+        <w:t xml:space="preserve">in yellow), 54 prevalence (labels prefixed with</w:t>
+      </w:r>
+      <w:r>
+        <w:t xml:space="preserve"> </w:t>
+      </w:r>
+      <w:r>
+        <w:t xml:space="preserve">‘</w:t>
+      </w:r>
+      <w:r>
+        <w:t xml:space="preserve">lcl_prev</w:t>
+      </w:r>
+      <w:r>
+        <w:t xml:space="preserve">’</w:t>
+      </w:r>
+      <w:r>
+        <w:t xml:space="preserve"> </w:t>
+      </w:r>
+      <w:r>
+        <w:t xml:space="preserve">in tan) MCR family sequences, and an outgroup from Betaproteobacteria (</w:t>
+      </w:r>
+      <w:r>
+        <w:t xml:space="preserve">‘</w:t>
+      </w:r>
+      <w:r>
+        <w:t xml:space="preserve">lcl_outgroup</w:t>
+      </w:r>
+      <w:r>
+        <w:t xml:space="preserve">’</w:t>
+      </w:r>
+      <w:r>
+        <w:t xml:space="preserve"> </w:t>
+      </w:r>
+      <w:r>
+        <w:t xml:space="preserve">in grey). Each MCR variant is coloured based on its primary numerical value.</w:t>
+      </w:r>
+    </w:p>
+    <w:bookmarkEnd w:id="0"/>
+    <w:p>
+      <w:pPr>
         <w:pStyle w:val="BodyText"/>
       </w:pPr>
       <w:r>
@@ -2868,7 +2933,7 @@
           <w:rPr>
             <w:rStyle w:val="Hyperlink"/>
           </w:rPr>
-          <w:t xml:space="preserve">1</w:t>
+          <w:t xml:space="preserve">2</w:t>
         </w:r>
       </w:hyperlink>
       <w:r>
@@ -2904,7 +2969,7 @@
           <wp:inline>
             <wp:extent cx="5943600" cy="938463"/>
             <wp:effectExtent b="0" l="0" r="0" t="0"/>
-            <wp:docPr descr="Figure 1: Phylogenetic relationship of 9 representative MCR family sequences, and an outgroup from Betaproteobacteria. (labels prefixed with ‘lcl_canon’ in yellow are canonical, labels prefixed with ‘lcl_prev’ in tan are prevalence, and an outgroup from Betaproteobacteria is prefixed with ‘lcl_outgroup’ in grey)" title="" id="1" name="Picture"/>
+            <wp:docPr descr="Figure 2: Phylogenetic relationship of 9 representative MCR family sequences, and an outgroup from Betaproteobacteria. (labels prefixed with ‘lcl_canon’ in yellow are canonical, labels prefixed with ‘lcl_prev’ in tan are prevalence, and an outgroup from Betaproteobacteria is prefixed with ‘lcl_outgroup’ in grey)" title="" id="1" name="Picture"/>
             <a:graphic>
               <a:graphicData uri="http://schemas.openxmlformats.org/drawingml/2006/picture">
                 <pic:pic>
@@ -2948,7 +3013,7 @@
         <w:pStyle w:val="ImageCaption"/>
       </w:pPr>
       <w:r>
-        <w:t xml:space="preserve">Figure 1: Phylogenetic relationship of 9 representative MCR family sequences, and an outgroup from Betaproteobacteria. (labels prefixed with</w:t>
+        <w:t xml:space="preserve">Figure 2: Phylogenetic relationship of 9 representative MCR family sequences, and an outgroup from Betaproteobacteria. (labels prefixed with</w:t>
       </w:r>
       <w:r>
         <w:t xml:space="preserve"> </w:t>
@@ -3021,7 +3086,7 @@
           <w:rPr>
             <w:rStyle w:val="Hyperlink"/>
           </w:rPr>
-          <w:t xml:space="preserve">2</w:t>
+          <w:t xml:space="preserve">3</w:t>
         </w:r>
       </w:hyperlink>
       <w:r>
@@ -3035,6 +3100,106 @@
           <w:rPr>
             <w:rStyle w:val="Hyperlink"/>
           </w:rPr>
+          <w:t xml:space="preserve">4</w:t>
+        </w:r>
+      </w:hyperlink>
+      <w:r>
+        <w:t xml:space="preserve">, and</w:t>
+      </w:r>
+      <w:r>
+        <w:t xml:space="preserve"> </w:t>
+      </w:r>
+      <w:hyperlink w:anchor="fig:canon-prev-nrdb-uba-tree">
+        <w:r>
+          <w:rPr>
+            <w:rStyle w:val="Hyperlink"/>
+          </w:rPr>
+          <w:t xml:space="preserve">8</w:t>
+        </w:r>
+      </w:hyperlink>
+      <w:r>
+        <w:t xml:space="preserve"> </w:t>
+      </w:r>
+      <w:r>
+        <w:t xml:space="preserve">were created with additional diversity by querying the NCBI non-redundant database, and the MAGs from the Parks data</w:t>
+      </w:r>
+      <w:r>
+        <w:t xml:space="preserve"> </w:t>
+      </w:r>
+      <w:hyperlink w:anchor="ref-wrBRBdFb">
+        <w:r>
+          <w:rPr>
+            <w:rStyle w:val="Hyperlink"/>
+          </w:rPr>
+          <w:t xml:space="preserve">18</w:t>
+        </w:r>
+      </w:hyperlink>
+      <w:r>
+        <w:t xml:space="preserve">.</w:t>
+      </w:r>
+      <w:r>
+        <w:t xml:space="preserve"> </w:t>
+      </w:r>
+      <w:r>
+        <w:t xml:space="preserve">The filtering criteria in Table 1 were applied to these data sets.</w:t>
+      </w:r>
+    </w:p>
+    <w:p>
+      <w:pPr>
+        <w:pStyle w:val="BodyText"/>
+      </w:pPr>
+      <w:r>
+        <w:t xml:space="preserve">After filtering, 409 NCBI sequence hits, labeled as phosphoethanolamine lipid A transferase, and 104 NCBI sequence hits, labeled as MCR family, were selected for addition to the phylogeny.</w:t>
+      </w:r>
+      <w:r>
+        <w:t xml:space="preserve"> </w:t>
+      </w:r>
+      <w:r>
+        <w:t xml:space="preserve">The 7903 draft quality MAGs were queried for AMR genes with RGI.</w:t>
+      </w:r>
+      <w:r>
+        <w:t xml:space="preserve"> </w:t>
+      </w:r>
+      <w:r>
+        <w:t xml:space="preserve">RGI produced 1457246 loose hits, 7171 strict hits, and 310 perfect hits.</w:t>
+      </w:r>
+      <w:r>
+        <w:t xml:space="preserve"> </w:t>
+      </w:r>
+      <w:r>
+        <w:t xml:space="preserve">After applying filters, only 63 MAG sourced genes were retained for the phylogeny.</w:t>
+      </w:r>
+      <w:r>
+        <w:t xml:space="preserve"> </w:t>
+      </w:r>
+      <w:r>
+        <w:t xml:space="preserve">Due to the large size, the phylogeny displayed in Figure</w:t>
+      </w:r>
+      <w:r>
+        <w:t xml:space="preserve"> </w:t>
+      </w:r>
+      <w:hyperlink w:anchor="fig:canon-prev-nrdb-uba-tree">
+        <w:r>
+          <w:rPr>
+            <w:rStyle w:val="Hyperlink"/>
+          </w:rPr>
+          <w:t xml:space="preserve">8</w:t>
+        </w:r>
+      </w:hyperlink>
+      <w:r>
+        <w:t xml:space="preserve"> </w:t>
+      </w:r>
+      <w:r>
+        <w:t xml:space="preserve">was subdivided into Figures</w:t>
+      </w:r>
+      <w:r>
+        <w:t xml:space="preserve"> </w:t>
+      </w:r>
+      <w:hyperlink w:anchor="fig:mcr-3-9">
+        <w:r>
+          <w:rPr>
+            <w:rStyle w:val="Hyperlink"/>
+          </w:rPr>
           <w:t xml:space="preserve">3</w:t>
         </w:r>
       </w:hyperlink>
@@ -3044,29 +3209,12 @@
       <w:r>
         <w:t xml:space="preserve"> </w:t>
       </w:r>
-      <w:hyperlink w:anchor="fig:canon-prev-nrdb-uba-tree">
-        <w:r>
-          <w:rPr>
-            <w:rStyle w:val="Hyperlink"/>
-          </w:rPr>
-          <w:t xml:space="preserve">7</w:t>
-        </w:r>
-      </w:hyperlink>
-      <w:r>
-        <w:t xml:space="preserve"> </w:t>
-      </w:r>
-      <w:r>
-        <w:t xml:space="preserve">were created with additional diversity by querying the NCBI non-redundant database, and the MAGs from the Parks data</w:t>
-      </w:r>
-      <w:r>
-        <w:t xml:space="preserve"> </w:t>
-      </w:r>
-      <w:hyperlink w:anchor="ref-wrBRBdFb">
-        <w:r>
-          <w:rPr>
-            <w:rStyle w:val="Hyperlink"/>
-          </w:rPr>
-          <w:t xml:space="preserve">18</w:t>
+      <w:hyperlink w:anchor="fig:mcr-5-icr">
+        <w:r>
+          <w:rPr>
+            <w:rStyle w:val="Hyperlink"/>
+          </w:rPr>
+          <w:t xml:space="preserve">4</w:t>
         </w:r>
       </w:hyperlink>
       <w:r>
@@ -3076,7 +3224,19 @@
         <w:t xml:space="preserve"> </w:t>
       </w:r>
       <w:r>
-        <w:t xml:space="preserve">The filtering criteria in Table 1 were applied to these data sets.</w:t>
+        <w:t xml:space="preserve">The subdivisions were chosen based on a pruning at the point of the most recent common ancestor of sets of canonical MCR labeled leaves.</w:t>
+      </w:r>
+      <w:r>
+        <w:t xml:space="preserve"> </w:t>
+      </w:r>
+      <w:r>
+        <w:t xml:space="preserve">The set including MCR-3, MCR-7, and MCR-9, and the set including MCR-1, MCR-2, MCR-5, MCR-6, and ICR-Mc, contained several clades of diversity between some of the canonical and prevalence leaves.</w:t>
+      </w:r>
+      <w:r>
+        <w:t xml:space="preserve"> </w:t>
+      </w:r>
+      <w:r>
+        <w:t xml:space="preserve">Other choices for leaf sets contained added diversity that was distant from canonical sequences, and were not chosen as a focused figures.</w:t>
       </w:r>
     </w:p>
     <w:p>
@@ -3084,48 +3244,7 @@
         <w:pStyle w:val="BodyText"/>
       </w:pPr>
       <w:r>
-        <w:t xml:space="preserve">After filtering, 409 NCBI sequence hits, labeled as phosphoethanolamine lipid A transferase, and 104 NCBI sequence hits, labeled as MCR family, were selected for addition to the phylogeny.</w:t>
-      </w:r>
-      <w:r>
-        <w:t xml:space="preserve"> </w:t>
-      </w:r>
-      <w:r>
-        <w:t xml:space="preserve">The 7903 draft quality MAGs were queried for AMR genes with RGI.</w:t>
-      </w:r>
-      <w:r>
-        <w:t xml:space="preserve"> </w:t>
-      </w:r>
-      <w:r>
-        <w:t xml:space="preserve">RGI produced 1457246 loose hits, 7171 strict hits, and 310 perfect hits.</w:t>
-      </w:r>
-      <w:r>
-        <w:t xml:space="preserve"> </w:t>
-      </w:r>
-      <w:r>
-        <w:t xml:space="preserve">After applying filters, only 63 MAG sourced genes were retained for the phylogeny.</w:t>
-      </w:r>
-      <w:r>
-        <w:t xml:space="preserve"> </w:t>
-      </w:r>
-      <w:r>
-        <w:t xml:space="preserve">Due to the large size, the phylogeny displayed in Figure</w:t>
-      </w:r>
-      <w:r>
-        <w:t xml:space="preserve"> </w:t>
-      </w:r>
-      <w:hyperlink w:anchor="fig:canon-prev-nrdb-uba-tree">
-        <w:r>
-          <w:rPr>
-            <w:rStyle w:val="Hyperlink"/>
-          </w:rPr>
-          <w:t xml:space="preserve">7</w:t>
-        </w:r>
-      </w:hyperlink>
-      <w:r>
-        <w:t xml:space="preserve"> </w:t>
-      </w:r>
-      <w:r>
-        <w:t xml:space="preserve">was subdivided into Figures</w:t>
+        <w:t xml:space="preserve">Between the clade containing MCR-3, and the most recent common ancestor of MCR-3 and MCR-7 clades (figure</w:t>
       </w:r>
       <w:r>
         <w:t xml:space="preserve"> </w:t>
@@ -3135,61 +3254,7 @@
           <w:rPr>
             <w:rStyle w:val="Hyperlink"/>
           </w:rPr>
-          <w:t xml:space="preserve">2</w:t>
-        </w:r>
-      </w:hyperlink>
-      <w:r>
-        <w:t xml:space="preserve">, and</w:t>
-      </w:r>
-      <w:r>
-        <w:t xml:space="preserve"> </w:t>
-      </w:r>
-      <w:hyperlink w:anchor="fig:mcr-5-icr">
-        <w:r>
-          <w:rPr>
-            <w:rStyle w:val="Hyperlink"/>
-          </w:rPr>
           <w:t xml:space="preserve">3</w:t>
-        </w:r>
-      </w:hyperlink>
-      <w:r>
-        <w:t xml:space="preserve">.</w:t>
-      </w:r>
-      <w:r>
-        <w:t xml:space="preserve"> </w:t>
-      </w:r>
-      <w:r>
-        <w:t xml:space="preserve">The subdivisions were chosen based on a pruning at the point of the most recent common ancestor of sets of canonical MCR labeled leaves.</w:t>
-      </w:r>
-      <w:r>
-        <w:t xml:space="preserve"> </w:t>
-      </w:r>
-      <w:r>
-        <w:t xml:space="preserve">The set including MCR-3, MCR-7, and MCR-9, and the set including MCR-1, MCR-2, MCR-5, MCR-6, and ICR-Mc, contained several clades of diversity between some of the canonical and prevalence leaves.</w:t>
-      </w:r>
-      <w:r>
-        <w:t xml:space="preserve"> </w:t>
-      </w:r>
-      <w:r>
-        <w:t xml:space="preserve">Other choices for leaf sets contained added diversity that was distant from canonical sequences, and were not chosen as a focused figures.</w:t>
-      </w:r>
-    </w:p>
-    <w:p>
-      <w:pPr>
-        <w:pStyle w:val="BodyText"/>
-      </w:pPr>
-      <w:r>
-        <w:t xml:space="preserve">Between the clade containing MCR-3, and the most recent common ancestor of MCR-3 and MCR-7 clades (figure</w:t>
-      </w:r>
-      <w:r>
-        <w:t xml:space="preserve"> </w:t>
-      </w:r>
-      <w:hyperlink w:anchor="fig:mcr-3-9">
-        <w:r>
-          <w:rPr>
-            <w:rStyle w:val="Hyperlink"/>
-          </w:rPr>
-          <w:t xml:space="preserve">2</w:t>
         </w:r>
       </w:hyperlink>
       <w:r>
@@ -3437,7 +3502,7 @@
           <wp:inline>
             <wp:extent cx="5943600" cy="12166969"/>
             <wp:effectExtent b="0" l="0" r="0" t="0"/>
-            <wp:docPr descr="Figure 2: Clade containing putative MCR3 and MCR 9 clades pruned from Phylogenetic relationship of 32 canonical (labels prefixed with ‘lcl_canon’_ in yellow), and 54 prevalence (labels prefixed with ‘lcl_prev’ in tan) MCR family sequences, 595 NCBI non-redundant sequences (labels prefixed with ‘lcl_nrdb’ in blue), and 91 UBA sourced sequences (labels prefixed with ‘lcl_uba’ in green). Each MCR variant is coloured based on its primary numerical value. If the sequence is not reported to be MCR family it is coloured in grey." title="" id="1" name="Picture"/>
+            <wp:docPr descr="Figure 3: Clade containing putative MCR3 and MCR 9 clades pruned from Phylogenetic relationship of 32 canonical (labels prefixed with ‘lcl_canon’_ in yellow), and 54 prevalence (labels prefixed with ‘lcl_prev’ in tan) MCR family sequences, 595 NCBI non-redundant sequences (labels prefixed with ‘lcl_nrdb’ in blue), and 91 UBA sourced sequences (labels prefixed with ‘lcl_uba’ in green). Each MCR variant is coloured based on its primary numerical value. If the sequence is not reported to be MCR family it is coloured in grey." title="" id="1" name="Picture"/>
             <a:graphic>
               <a:graphicData uri="http://schemas.openxmlformats.org/drawingml/2006/picture">
                 <pic:pic>
@@ -3481,7 +3546,7 @@
         <w:pStyle w:val="ImageCaption"/>
       </w:pPr>
       <w:r>
-        <w:t xml:space="preserve">Figure 2: Clade containing putative MCR3 and MCR 9 clades pruned from Phylogenetic relationship of 32 canonical (labels prefixed with</w:t>
+        <w:t xml:space="preserve">Figure 3: Clade containing putative MCR3 and MCR 9 clades pruned from Phylogenetic relationship of 32 canonical (labels prefixed with</w:t>
       </w:r>
       <w:r>
         <w:t xml:space="preserve"> </w:t>
@@ -3871,7 +3936,7 @@
           <wp:inline>
             <wp:extent cx="5943600" cy="9503200"/>
             <wp:effectExtent b="0" l="0" r="0" t="0"/>
-            <wp:docPr descr="Figure 3: Clade containing putative MCR 5 and ICR-Mc clades pruned from Phylogenetic relationship of 32 canonical labels (prefixed with ‘lcl_canon’_ in yellow), and 54 prevalence (labels prefixed with ‘lcl_prev’ in tan) MCR family sequences, 595 NCBI non-redundant sequences (labels prefixed with ‘lcl_nrdb’ in blue), and 91 UBA sourced sequences (labels prefixed with ‘lcl_uba’ in green). Each MCR variant is coloured based on its primary numerical value. If the sequence is not reported to be MCR family it is coloured in grey." title="" id="1" name="Picture"/>
+            <wp:docPr descr="Figure 4: Clade containing putative MCR 5 and ICR-Mc clades pruned from Phylogenetic relationship of 32 canonical labels (prefixed with ‘lcl_canon’_ in yellow), and 54 prevalence (labels prefixed with ‘lcl_prev’ in tan) MCR family sequences, 595 NCBI non-redundant sequences (labels prefixed with ‘lcl_nrdb’ in blue), and 91 UBA sourced sequences (labels prefixed with ‘lcl_uba’ in green). Each MCR variant is coloured based on its primary numerical value. If the sequence is not reported to be MCR family it is coloured in grey." title="" id="1" name="Picture"/>
             <a:graphic>
               <a:graphicData uri="http://schemas.openxmlformats.org/drawingml/2006/picture">
                 <pic:pic>
@@ -3915,7 +3980,7 @@
         <w:pStyle w:val="ImageCaption"/>
       </w:pPr>
       <w:r>
-        <w:t xml:space="preserve">Figure 3: Clade containing putative MCR 5 and ICR-Mc clades pruned from Phylogenetic relationship of 32 canonical labels (prefixed with</w:t>
+        <w:t xml:space="preserve">Figure 4: Clade containing putative MCR 5 and ICR-Mc clades pruned from Phylogenetic relationship of 32 canonical labels (prefixed with</w:t>
       </w:r>
       <w:r>
         <w:t xml:space="preserve"> </w:t>
@@ -4044,7 +4109,7 @@
           <w:rPr>
             <w:rStyle w:val="Hyperlink"/>
           </w:rPr>
-          <w:t xml:space="preserve">11</w:t>
+          <w:t xml:space="preserve">12</w:t>
         </w:r>
       </w:hyperlink>
       <w:r>
@@ -4064,7 +4129,7 @@
           <w:rPr>
             <w:rStyle w:val="Hyperlink"/>
           </w:rPr>
-          <w:t xml:space="preserve">4</w:t>
+          <w:t xml:space="preserve">5</w:t>
         </w:r>
       </w:hyperlink>
       <w:r>
@@ -4097,7 +4162,7 @@
           <wp:inline>
             <wp:extent cx="5943600" cy="7567425"/>
             <wp:effectExtent b="0" l="0" r="0" t="0"/>
-            <wp:docPr descr="Figure 4: A clade pruned from the phylogeny in figure {#fig:kpc-tree} which represents the most closely related genes to the KPC family genes. 18 canonical labels (prefixed with ‘lcl_canon’_ in yellow), and 25 prevalence (labels prefixed with ‘lcl_prev’ in tan), and 28 NCBI non-redundant sequences (labels prefixed with ‘lcl_nrdb’ in blue). Each KPC variant is coloured based on its primary numerical value. If the sequence is not reported to be KPC family it is coloured in grey." title="" id="1" name="Picture"/>
+            <wp:docPr descr="Figure 5: A clade pruned from the phylogeny in figure {#fig:kpc-tree} which represents the most closely related genes to the KPC family genes. 18 canonical labels (prefixed with ‘lcl_canon’_ in yellow), and 25 prevalence (labels prefixed with ‘lcl_prev’ in tan), and 28 NCBI non-redundant sequences (labels prefixed with ‘lcl_nrdb’ in blue). Each KPC variant is coloured based on its primary numerical value. If the sequence is not reported to be KPC family it is coloured in grey." title="" id="1" name="Picture"/>
             <a:graphic>
               <a:graphicData uri="http://schemas.openxmlformats.org/drawingml/2006/picture">
                 <pic:pic>
@@ -4141,7 +4206,7 @@
         <w:pStyle w:val="ImageCaption"/>
       </w:pPr>
       <w:r>
-        <w:t xml:space="preserve">Figure 4: A clade pruned from the phylogeny in figure {#fig:kpc-tree} which represents the most closely related genes to the KPC family genes. 18 canonical labels (prefixed with</w:t>
+        <w:t xml:space="preserve">Figure 5: A clade pruned from the phylogeny in figure {#fig:kpc-tree} which represents the most closely related genes to the KPC family genes. 18 canonical labels (prefixed with</w:t>
       </w:r>
       <w:r>
         <w:t xml:space="preserve"> </w:t>
@@ -4233,7 +4298,7 @@
           <w:rPr>
             <w:rStyle w:val="Hyperlink"/>
           </w:rPr>
-          <w:t xml:space="preserve">10</w:t>
+          <w:t xml:space="preserve">11</w:t>
         </w:r>
       </w:hyperlink>
       <w:r>
@@ -4251,7 +4316,7 @@
           <wp:inline>
             <wp:extent cx="5943600" cy="4408143"/>
             <wp:effectExtent b="0" l="0" r="0" t="0"/>
-            <wp:docPr descr="Figure 5: Phylogenetic relationship of 14 canonical (labels prefixed with ‘lcl_canon’ in yellow), 8 prevalence (labels prefixed with ‘lcl_prev’ in tan), 12 NCBI non-redundant database sequences (labeled as ‘lcl_nrdb’ in blue), 1 UBA sequence (labeled as ‘lcl_uba’ in green), and an outgroup from Betaproteobacteria (labeled as ‘lcl_outgroup’ in grey). Each NDM variant is coloured based on its primary numerical value." title="" id="1" name="Picture"/>
+            <wp:docPr descr="Figure 6: Phylogenetic relationship of 14 canonical (labels prefixed with ‘lcl_canon’ in yellow), 8 prevalence (labels prefixed with ‘lcl_prev’ in tan), 12 NCBI non-redundant database sequences (labeled as ‘lcl_nrdb’ in blue), 1 UBA sequence (labeled as ‘lcl_uba’ in green), and an outgroup from Betaproteobacteria (labeled as ‘lcl_outgroup’ in grey). Each NDM variant is coloured based on its primary numerical value." title="" id="1" name="Picture"/>
             <a:graphic>
               <a:graphicData uri="http://schemas.openxmlformats.org/drawingml/2006/picture">
                 <pic:pic>
@@ -4295,7 +4360,7 @@
         <w:pStyle w:val="ImageCaption"/>
       </w:pPr>
       <w:r>
-        <w:t xml:space="preserve">Figure 5: Phylogenetic relationship of 14 canonical (labels prefixed with</w:t>
+        <w:t xml:space="preserve">Figure 6: Phylogenetic relationship of 14 canonical (labels prefixed with</w:t>
       </w:r>
       <w:r>
         <w:t xml:space="preserve"> </w:t>
@@ -4410,7 +4475,7 @@
           <w:rPr>
             <w:rStyle w:val="Hyperlink"/>
           </w:rPr>
-          <w:t xml:space="preserve">4</w:t>
+          <w:t xml:space="preserve">5</w:t>
         </w:r>
       </w:hyperlink>
       <w:r>
@@ -4484,7 +4549,7 @@
           <w:rPr>
             <w:rStyle w:val="Hyperlink"/>
           </w:rPr>
-          <w:t xml:space="preserve">8</w:t>
+          <w:t xml:space="preserve">9</w:t>
         </w:r>
       </w:hyperlink>
     </w:p>
@@ -4499,7 +4564,7 @@
           <wp:inline>
             <wp:extent cx="5943600" cy="5265402"/>
             <wp:effectExtent b="0" l="0" r="0" t="0"/>
-            <wp:docPr descr="Figure 6: The main phylogenetic relationship pruned from the tree inferred from OXA-48-like sequences from figure {#fig:oxa-tree}. 6 canonical (labels prefixed with ‘lcl_canon’_ in yellow), and 14 prevalence (labels prefixed with ‘lcl_prev’ in tan), 20 NCBI non-redundant sequences (labels prefixed with ‘lcl_nrdb’ in blue). Each OXA-48 variant is coloured based on its primary numerical value. If the sequence is not reported to be OXA-48 family it is coloured in grey." title="" id="1" name="Picture"/>
+            <wp:docPr descr="Figure 7: The main phylogenetic relationship pruned from the tree inferred from OXA-48-like sequences from figure {#fig:oxa-tree}. 6 canonical (labels prefixed with ‘lcl_canon’_ in yellow), and 14 prevalence (labels prefixed with ‘lcl_prev’ in tan), 20 NCBI non-redundant sequences (labels prefixed with ‘lcl_nrdb’ in blue). Each OXA-48 variant is coloured based on its primary numerical value. If the sequence is not reported to be OXA-48 family it is coloured in grey." title="" id="1" name="Picture"/>
             <a:graphic>
               <a:graphicData uri="http://schemas.openxmlformats.org/drawingml/2006/picture">
                 <pic:pic>
@@ -4543,7 +4608,7 @@
         <w:pStyle w:val="ImageCaption"/>
       </w:pPr>
       <w:r>
-        <w:t xml:space="preserve">Figure 6: The main phylogenetic relationship pruned from the tree inferred from OXA-48-like sequences from figure {#fig:oxa-tree}. 6 canonical (labels prefixed with</w:t>
+        <w:t xml:space="preserve">Figure 7: The main phylogenetic relationship pruned from the tree inferred from OXA-48-like sequences from figure {#fig:oxa-tree}. 6 canonical (labels prefixed with</w:t>
       </w:r>
       <w:r>
         <w:t xml:space="preserve"> </w:t>
@@ -5626,7 +5691,7 @@
           <wp:inline>
             <wp:extent cx="5943600" cy="36080432"/>
             <wp:effectExtent b="0" l="0" r="0" t="0"/>
-            <wp:docPr descr="Figure 7: Phylogenetic relationship of 32 canonical (labels prefixed with lcl_canon_ in yellow), and 54 prevalence (labels prefixed with lcl_prev_ in tan) MCR family sequences, 595 NCBI non-redundant sequences (labels prefixed with lcl_prev_ in blue), and 91 UBA sourced sequences (labels prefixed with lcl_prev_ in green). Each MCR variant is coloured based on its primary numerical value. If the sequence is not reported to be MCR family it is coloured in grey." title="" id="1" name="Picture"/>
+            <wp:docPr descr="Figure 8: Phylogenetic relationship of 32 canonical (labels prefixed with lcl_canon_ in yellow), and 54 prevalence (labels prefixed with lcl_prev_ in tan) MCR family sequences, 595 NCBI non-redundant sequences (labels prefixed with lcl_prev_ in blue), and 91 UBA sourced sequences (labels prefixed with lcl_prev_ in green). Each MCR variant is coloured based on its primary numerical value. If the sequence is not reported to be MCR family it is coloured in grey." title="" id="1" name="Picture"/>
             <a:graphic>
               <a:graphicData uri="http://schemas.openxmlformats.org/drawingml/2006/picture">
                 <pic:pic>
@@ -5670,7 +5735,7 @@
         <w:pStyle w:val="ImageCaption"/>
       </w:pPr>
       <w:r>
-        <w:t xml:space="preserve">Figure 7: Phylogenetic relationship of 32 canonical (labels prefixed with lcl_canon_ in yellow), and 54 prevalence (labels prefixed with lcl_prev_ in tan) MCR family sequences, 595 NCBI non-redundant sequences (labels prefixed with lcl_prev_ in blue), and 91 UBA sourced sequences (labels prefixed with lcl_prev_ in green). Each MCR variant is coloured based on its primary numerical value. If the sequence is not reported to be MCR family it is coloured in grey.</w:t>
+        <w:t xml:space="preserve">Figure 8: Phylogenetic relationship of 32 canonical (labels prefixed with lcl_canon_ in yellow), and 54 prevalence (labels prefixed with lcl_prev_ in tan) MCR family sequences, 595 NCBI non-redundant sequences (labels prefixed with lcl_prev_ in blue), and 91 UBA sourced sequences (labels prefixed with lcl_prev_ in green). Each MCR variant is coloured based on its primary numerical value. If the sequence is not reported to be MCR family it is coloured in grey.</w:t>
       </w:r>
     </w:p>
     <w:bookmarkEnd w:id="0"/>
@@ -5685,7 +5750,7 @@
           <wp:inline>
             <wp:extent cx="5943600" cy="2241932"/>
             <wp:effectExtent b="0" l="0" r="0" t="0"/>
-            <wp:docPr descr="Figure 8: Phylogenetic relationship (lcl_canon) OXA-48 family sequences along with 14 prevalence (lcl_prev) sequences." title="" id="1" name="Picture"/>
+            <wp:docPr descr="Figure 9: Phylogenetic relationship (lcl_canon) OXA-48 family sequences along with 14 prevalence (lcl_prev) sequences." title="" id="1" name="Picture"/>
             <a:graphic>
               <a:graphicData uri="http://schemas.openxmlformats.org/drawingml/2006/picture">
                 <pic:pic>
@@ -5729,7 +5794,7 @@
         <w:pStyle w:val="ImageCaption"/>
       </w:pPr>
       <w:r>
-        <w:t xml:space="preserve">Figure 8: Phylogenetic relationship (lcl_canon) OXA-48 family sequences along with 14 prevalence (lcl_prev) sequences.</w:t>
+        <w:t xml:space="preserve">Figure 9: Phylogenetic relationship (lcl_canon) OXA-48 family sequences along with 14 prevalence (lcl_prev) sequences.</w:t>
       </w:r>
     </w:p>
     <w:bookmarkEnd w:id="0"/>
@@ -5744,7 +5809,7 @@
           <wp:inline>
             <wp:extent cx="5943600" cy="13519521"/>
             <wp:effectExtent b="0" l="0" r="0" t="0"/>
-            <wp:docPr descr="Figure 9: Phylogenetic relationship (lcl_canon) OXA-48 family sequences along with 14 prevalence (lcl_prev) sequences." title="" id="1" name="Picture"/>
+            <wp:docPr descr="Figure 10: Phylogenetic relationship (lcl_canon) OXA-48 family sequences along with 14 prevalence (lcl_prev) sequences." title="" id="1" name="Picture"/>
             <a:graphic>
               <a:graphicData uri="http://schemas.openxmlformats.org/drawingml/2006/picture">
                 <pic:pic>
@@ -5788,7 +5853,7 @@
         <w:pStyle w:val="ImageCaption"/>
       </w:pPr>
       <w:r>
-        <w:t xml:space="preserve">Figure 9: Phylogenetic relationship (lcl_canon) OXA-48 family sequences along with 14 prevalence (lcl_prev) sequences.</w:t>
+        <w:t xml:space="preserve">Figure 10: Phylogenetic relationship (lcl_canon) OXA-48 family sequences along with 14 prevalence (lcl_prev) sequences.</w:t>
       </w:r>
     </w:p>
     <w:bookmarkEnd w:id="0"/>
@@ -5803,7 +5868,7 @@
           <wp:inline>
             <wp:extent cx="5943600" cy="2152365"/>
             <wp:effectExtent b="0" l="0" r="0" t="0"/>
-            <wp:docPr descr="Figure 10: Phylogenetic relationship (lcl_canon) NDM family sequences along with 14 prevalence (lcl_prev) sequences." title="" id="1" name="Picture"/>
+            <wp:docPr descr="Figure 11: Phylogenetic relationship (lcl_canon) NDM family sequences along with 14 prevalence (lcl_prev) sequences." title="" id="1" name="Picture"/>
             <a:graphic>
               <a:graphicData uri="http://schemas.openxmlformats.org/drawingml/2006/picture">
                 <pic:pic>
@@ -5847,7 +5912,7 @@
         <w:pStyle w:val="ImageCaption"/>
       </w:pPr>
       <w:r>
-        <w:t xml:space="preserve">Figure 10: Phylogenetic relationship (lcl_canon) NDM family sequences along with 14 prevalence (lcl_prev) sequences.</w:t>
+        <w:t xml:space="preserve">Figure 11: Phylogenetic relationship (lcl_canon) NDM family sequences along with 14 prevalence (lcl_prev) sequences.</w:t>
       </w:r>
     </w:p>
     <w:bookmarkEnd w:id="0"/>
@@ -5862,7 +5927,7 @@
           <wp:inline>
             <wp:extent cx="5943600" cy="3330430"/>
             <wp:effectExtent b="0" l="0" r="0" t="0"/>
-            <wp:docPr descr="Figure 11: Phylogenetic relationship (lcl_canon) KPC family sequences along with 14 prevalence (lcl_prev) sequences." title="" id="1" name="Picture"/>
+            <wp:docPr descr="Figure 12: Phylogenetic relationship (lcl_canon) KPC family sequences along with 14 prevalence (lcl_prev) sequences." title="" id="1" name="Picture"/>
             <a:graphic>
               <a:graphicData uri="http://schemas.openxmlformats.org/drawingml/2006/picture">
                 <pic:pic>
@@ -5906,7 +5971,7 @@
         <w:pStyle w:val="ImageCaption"/>
       </w:pPr>
       <w:r>
-        <w:t xml:space="preserve">Figure 11: Phylogenetic relationship (lcl_canon) KPC family sequences along with 14 prevalence (lcl_prev) sequences.</w:t>
+        <w:t xml:space="preserve">Figure 12: Phylogenetic relationship (lcl_canon) KPC family sequences along with 14 prevalence (lcl_prev) sequences.</w:t>
       </w:r>
     </w:p>
     <w:bookmarkEnd w:id="0"/>
@@ -5921,7 +5986,7 @@
           <wp:inline>
             <wp:extent cx="5943600" cy="13931998"/>
             <wp:effectExtent b="0" l="0" r="0" t="0"/>
-            <wp:docPr descr="Figure 12: Phylogenetic relationship (lcl_canon) KPC family sequences along with 14 prevalence (lcl_prev) sequences." title="" id="1" name="Picture"/>
+            <wp:docPr descr="Figure 13: Phylogenetic relationship (lcl_canon) KPC family sequences along with 14 prevalence (lcl_prev) sequences." title="" id="1" name="Picture"/>
             <a:graphic>
               <a:graphicData uri="http://schemas.openxmlformats.org/drawingml/2006/picture">
                 <pic:pic>
@@ -5965,7 +6030,7 @@
         <w:pStyle w:val="ImageCaption"/>
       </w:pPr>
       <w:r>
-        <w:t xml:space="preserve">Figure 12: Phylogenetic relationship (lcl_canon) KPC family sequences along with 14 prevalence (lcl_prev) sequences.</w:t>
+        <w:t xml:space="preserve">Figure 13: Phylogenetic relationship (lcl_canon) KPC family sequences along with 14 prevalence (lcl_prev) sequences.</w:t>
       </w:r>
     </w:p>
     <w:bookmarkEnd w:id="0"/>

</xml_diff>